<commit_message>
updated graphs and figured out how to edit table styles
</commit_message>
<xml_diff>
--- a/templates/pilot_secondary_format.docx
+++ b/templates/pilot_secondary_format.docx
@@ -7,18 +7,21 @@
         <w:pStyle w:val="Title"/>
       </w:pPr>
       <w:r>
-        <w:t>HEALTH BEHAVIOUR IN SCHOOL-AGED CHILDREN STUDY</w:t>
-      </w:r>
-    </w:p>
-    <w:p>
-      <w:r>
         <w:rPr>
           <w:noProof/>
         </w:rPr>
         <w:drawing>
-          <wp:inline distT="0" distB="0" distL="0" distR="0" wp14:anchorId="3B3682BF" wp14:editId="3B3682C0">
-            <wp:extent cx="6667500" cy="1239066"/>
-            <wp:effectExtent l="0" t="0" r="0" b="0"/>
+          <wp:anchor distT="0" distB="0" distL="114300" distR="114300" simplePos="0" relativeHeight="251658240" behindDoc="0" locked="0" layoutInCell="1" allowOverlap="1" wp14:anchorId="3B3682BF" wp14:editId="0F6A0148">
+            <wp:simplePos x="446405" y="1403350"/>
+            <wp:positionH relativeFrom="margin">
+              <wp:align>center</wp:align>
+            </wp:positionH>
+            <wp:positionV relativeFrom="margin">
+              <wp:align>top</wp:align>
+            </wp:positionV>
+            <wp:extent cx="6666865" cy="1238250"/>
+            <wp:effectExtent l="0" t="0" r="635" b="0"/>
+            <wp:wrapSquare wrapText="bothSides"/>
             <wp:docPr id="1" name="Picture"/>
             <wp:cNvGraphicFramePr/>
             <a:graphic xmlns:a="http://schemas.openxmlformats.org/drawingml/2006/main">
@@ -31,7 +34,13 @@
                     </pic:cNvPicPr>
                   </pic:nvPicPr>
                   <pic:blipFill>
-                    <a:blip r:embed="rId8"/>
+                    <a:blip r:embed="rId8">
+                      <a:extLst>
+                        <a:ext uri="{28A0092B-C50C-407E-A947-70E740481C1C}">
+                          <a14:useLocalDpi xmlns:a14="http://schemas.microsoft.com/office/drawing/2010/main" val="0"/>
+                        </a:ext>
+                      </a:extLst>
+                    </a:blip>
                     <a:stretch>
                       <a:fillRect/>
                     </a:stretch>
@@ -39,7 +48,7 @@
                   <pic:spPr bwMode="auto">
                     <a:xfrm>
                       <a:off x="0" y="0"/>
-                      <a:ext cx="6667500" cy="1239066"/>
+                      <a:ext cx="6666865" cy="1238250"/>
                     </a:xfrm>
                     <a:prstGeom prst="rect">
                       <a:avLst/>
@@ -54,9 +63,24 @@
                 </pic:pic>
               </a:graphicData>
             </a:graphic>
-          </wp:inline>
+            <wp14:sizeRelH relativeFrom="margin">
+              <wp14:pctWidth>0</wp14:pctWidth>
+            </wp14:sizeRelH>
+            <wp14:sizeRelV relativeFrom="margin">
+              <wp14:pctHeight>0</wp14:pctHeight>
+            </wp14:sizeRelV>
+          </wp:anchor>
         </w:drawing>
       </w:r>
+      <w:r>
+        <w:t>HEALTH BEHAVIOUR IN SCHOOL-AGED CHILDREN STUDY</w:t>
+      </w:r>
+    </w:p>
+    <w:p>
+      <w:pPr>
+        <w:pStyle w:val="Testheader"/>
+        <w:jc w:val="left"/>
+      </w:pPr>
     </w:p>
     <w:p>
       <w:pPr>
@@ -88,9 +112,17 @@
           <w:noProof/>
         </w:rPr>
         <w:drawing>
-          <wp:inline distT="0" distB="0" distL="0" distR="0" wp14:anchorId="3B3682C1" wp14:editId="3B3682C2">
+          <wp:anchor distT="0" distB="0" distL="114300" distR="114300" simplePos="0" relativeHeight="251659264" behindDoc="0" locked="0" layoutInCell="1" allowOverlap="1" wp14:anchorId="3B3682C1" wp14:editId="79CA4C7F">
+            <wp:simplePos x="691116" y="4455042"/>
+            <wp:positionH relativeFrom="margin">
+              <wp:align>center</wp:align>
+            </wp:positionH>
+            <wp:positionV relativeFrom="margin">
+              <wp:align>bottom</wp:align>
+            </wp:positionV>
             <wp:extent cx="2190750" cy="377190"/>
-            <wp:effectExtent l="0" t="0" r="0" b="0"/>
+            <wp:effectExtent l="0" t="0" r="0" b="3810"/>
+            <wp:wrapSquare wrapText="bothSides"/>
             <wp:docPr id="3" name="Picture"/>
             <wp:cNvGraphicFramePr/>
             <a:graphic xmlns:a="http://schemas.openxmlformats.org/drawingml/2006/main">
@@ -103,7 +135,13 @@
                     </pic:cNvPicPr>
                   </pic:nvPicPr>
                   <pic:blipFill>
-                    <a:blip r:embed="rId9"/>
+                    <a:blip r:embed="rId9" cstate="print">
+                      <a:extLst>
+                        <a:ext uri="{28A0092B-C50C-407E-A947-70E740481C1C}">
+                          <a14:useLocalDpi xmlns:a14="http://schemas.microsoft.com/office/drawing/2010/main" val="0"/>
+                        </a:ext>
+                      </a:extLst>
+                    </a:blip>
                     <a:stretch>
                       <a:fillRect/>
                     </a:stretch>
@@ -126,7 +164,7 @@
                 </pic:pic>
               </a:graphicData>
             </a:graphic>
-          </wp:inline>
+          </wp:anchor>
         </w:drawing>
       </w:r>
       <w:r>
@@ -948,11 +986,11 @@
     </w:p>
     <w:p>
       <w:r>
-        <w:t xml:space="preserve">As well as the data, we have included notes and research evidence along with suggested resources to help promote pupil health and wellbeing. We hope you will find the report useful in reviewing the </w:t>
+        <w:t xml:space="preserve">As well as the data, we have included notes and research evidence along with suggested resources to help promote pupil health and wellbeing. We hope you will find the report useful in reviewing the health and wellbeing of your pupils, and in identifying key targets for health improvement action planning in your school. The report is confidential, and only provided to the HBSC contact at your </w:t>
       </w:r>
       <w:r>
         <w:lastRenderedPageBreak/>
-        <w:t>health and wellbeing of your pupils, and in identifying key targets for health improvement action planning in your school. The report is confidential, and only provided to the HBSC contact at your school. However, we would strongly encourage you to share the report more widely with your pupils, staff and parents.</w:t>
+        <w:t>school. However, we would strongly encourage you to share the report more widely with your pupils, staff and parents.</w:t>
       </w:r>
     </w:p>
     <w:p>
@@ -1084,13 +1122,21 @@
     </w:p>
     <w:p>
       <w:pPr>
-        <w:pStyle w:val="Heading3"/>
+        <w:pStyle w:val="Heading1"/>
       </w:pPr>
       <w:bookmarkStart w:id="7" w:name="your-schools-participation-in-the-survey"/>
       <w:bookmarkEnd w:id="6"/>
       <w:r>
         <w:lastRenderedPageBreak/>
         <w:t>Your school’s participation in the survey</w:t>
+      </w:r>
+    </w:p>
+    <w:p>
+      <w:pPr>
+        <w:pStyle w:val="Heading2"/>
+      </w:pPr>
+      <w:r>
+        <w:t>Trying to not split here</w:t>
       </w:r>
     </w:p>
     <w:p>
@@ -1378,15 +1424,8 @@
     </w:p>
     <w:tbl>
       <w:tblPr>
+        <w:tblStyle w:val="TableGrid"/>
         <w:tblW w:w="0" w:type="auto"/>
-        <w:tblBorders>
-          <w:top w:val="single" w:sz="4" w:space="0" w:color="auto"/>
-          <w:left w:val="single" w:sz="4" w:space="0" w:color="auto"/>
-          <w:bottom w:val="single" w:sz="4" w:space="0" w:color="auto"/>
-          <w:right w:val="single" w:sz="4" w:space="0" w:color="auto"/>
-          <w:insideH w:val="single" w:sz="4" w:space="0" w:color="auto"/>
-          <w:insideV w:val="single" w:sz="4" w:space="0" w:color="auto"/>
-        </w:tblBorders>
         <w:tblLook w:val="0020" w:firstRow="1" w:lastRow="0" w:firstColumn="0" w:lastColumn="0" w:noHBand="0" w:noVBand="0"/>
       </w:tblPr>
       <w:tblGrid>
@@ -1396,19 +1435,17 @@
       </w:tblGrid>
       <w:tr>
         <w:trPr>
-          <w:tblHeader/>
+          <w:cnfStyle w:val="100000000000" w:firstRow="1" w:lastRow="0" w:firstColumn="0" w:lastColumn="0" w:oddVBand="0" w:evenVBand="0" w:oddHBand="0" w:evenHBand="0" w:firstRowFirstColumn="0" w:firstRowLastColumn="0" w:lastRowFirstColumn="0" w:lastRowLastColumn="0"/>
         </w:trPr>
         <w:tc>
           <w:tcPr>
             <w:tcW w:w="0" w:type="auto"/>
-            <w:shd w:val="clear" w:color="auto" w:fill="E7E6E6" w:themeFill="background2"/>
           </w:tcPr>
           <w:p/>
         </w:tc>
         <w:tc>
           <w:tcPr>
             <w:tcW w:w="0" w:type="auto"/>
-            <w:shd w:val="clear" w:color="auto" w:fill="E7E6E6" w:themeFill="background2"/>
           </w:tcPr>
           <w:p>
             <w:pPr>
@@ -1416,7 +1453,6 @@
             </w:pPr>
             <w:r>
               <w:rPr>
-                <w:b/>
                 <w:bCs/>
               </w:rPr>
               <w:t>S2</w:t>
@@ -1426,7 +1462,6 @@
         <w:tc>
           <w:tcPr>
             <w:tcW w:w="0" w:type="auto"/>
-            <w:shd w:val="clear" w:color="auto" w:fill="E7E6E6" w:themeFill="background2"/>
           </w:tcPr>
           <w:p>
             <w:pPr>
@@ -1434,7 +1469,6 @@
             </w:pPr>
             <w:r>
               <w:rPr>
-                <w:b/>
                 <w:bCs/>
               </w:rPr>
               <w:t>S4</w:t>
@@ -1541,14 +1575,27 @@
       <w:r>
         <w:t xml:space="preserve">Figure </w:t>
       </w:r>
-      <w:fldSimple w:instr=" SEQ Figure \* ARABIC ">
-        <w:r>
-          <w:rPr>
-            <w:noProof/>
-          </w:rPr>
-          <w:t>1</w:t>
-        </w:r>
-      </w:fldSimple>
+      <w:r>
+        <w:fldChar w:fldCharType="begin"/>
+      </w:r>
+      <w:r>
+        <w:instrText xml:space="preserve"> SEQ Figure \* ARABIC </w:instrText>
+      </w:r>
+      <w:r>
+        <w:fldChar w:fldCharType="separate"/>
+      </w:r>
+      <w:r>
+        <w:rPr>
+          <w:noProof/>
+        </w:rPr>
+        <w:t>1</w:t>
+      </w:r>
+      <w:r>
+        <w:rPr>
+          <w:noProof/>
+        </w:rPr>
+        <w:fldChar w:fldCharType="end"/>
+      </w:r>
       <w:r>
         <w:t xml:space="preserve"> - test caption</w:t>
       </w:r>
@@ -1606,15 +1653,16 @@
       <w:r>
         <w:t>Figure 1: % pupils who report good or excellent health</w:t>
       </w:r>
-    </w:p>
-    <w:bookmarkEnd w:id="7"/>
-    <w:bookmarkEnd w:id="3"/>
+      <w:bookmarkEnd w:id="3"/>
+      <w:bookmarkEnd w:id="7"/>
+    </w:p>
     <w:sectPr>
       <w:footerReference w:type="default" r:id="rId15"/>
       <w:type w:val="continuous"/>
       <w:pgSz w:w="11952" w:h="16848"/>
-      <w:pgMar w:top="1800" w:right="720" w:bottom="1800" w:left="720" w:header="720" w:footer="720" w:gutter="720"/>
+      <w:pgMar w:top="1440" w:right="1080" w:bottom="1440" w:left="1080" w:header="720" w:footer="720" w:gutter="0"/>
       <w:cols w:space="720"/>
+      <w:docGrid w:linePitch="326"/>
     </w:sectPr>
   </w:body>
 </w:document>
@@ -1722,7 +1770,7 @@
   <w:abstractNum w:abstractNumId="0" w15:restartNumberingAfterBreak="0">
     <w:nsid w:val="FFFFFF7C"/>
     <w:multiLevelType w:val="singleLevel"/>
-    <w:tmpl w:val="093474E8"/>
+    <w:tmpl w:val="89A4E2FC"/>
     <w:lvl w:ilvl="0">
       <w:start w:val="1"/>
       <w:numFmt w:val="decimal"/>
@@ -1739,7 +1787,7 @@
   <w:abstractNum w:abstractNumId="1" w15:restartNumberingAfterBreak="0">
     <w:nsid w:val="FFFFFF7D"/>
     <w:multiLevelType w:val="singleLevel"/>
-    <w:tmpl w:val="3E92C7AE"/>
+    <w:tmpl w:val="26981FC0"/>
     <w:lvl w:ilvl="0">
       <w:start w:val="1"/>
       <w:numFmt w:val="decimal"/>
@@ -1756,7 +1804,7 @@
   <w:abstractNum w:abstractNumId="2" w15:restartNumberingAfterBreak="0">
     <w:nsid w:val="FFFFFF7E"/>
     <w:multiLevelType w:val="singleLevel"/>
-    <w:tmpl w:val="E31AF314"/>
+    <w:tmpl w:val="3078C6C0"/>
     <w:lvl w:ilvl="0">
       <w:start w:val="1"/>
       <w:numFmt w:val="decimal"/>
@@ -1773,7 +1821,7 @@
   <w:abstractNum w:abstractNumId="3" w15:restartNumberingAfterBreak="0">
     <w:nsid w:val="FFFFFF7F"/>
     <w:multiLevelType w:val="singleLevel"/>
-    <w:tmpl w:val="948AE88E"/>
+    <w:tmpl w:val="57E422BE"/>
     <w:lvl w:ilvl="0">
       <w:start w:val="1"/>
       <w:numFmt w:val="decimal"/>
@@ -1790,7 +1838,7 @@
   <w:abstractNum w:abstractNumId="4" w15:restartNumberingAfterBreak="0">
     <w:nsid w:val="FFFFFF80"/>
     <w:multiLevelType w:val="singleLevel"/>
-    <w:tmpl w:val="CAF0E65E"/>
+    <w:tmpl w:val="F03E2356"/>
     <w:lvl w:ilvl="0">
       <w:start w:val="1"/>
       <w:numFmt w:val="bullet"/>
@@ -1810,7 +1858,7 @@
   <w:abstractNum w:abstractNumId="5" w15:restartNumberingAfterBreak="0">
     <w:nsid w:val="FFFFFF81"/>
     <w:multiLevelType w:val="singleLevel"/>
-    <w:tmpl w:val="5484BEF6"/>
+    <w:tmpl w:val="A63279C4"/>
     <w:lvl w:ilvl="0">
       <w:start w:val="1"/>
       <w:numFmt w:val="bullet"/>
@@ -1830,7 +1878,7 @@
   <w:abstractNum w:abstractNumId="6" w15:restartNumberingAfterBreak="0">
     <w:nsid w:val="FFFFFF82"/>
     <w:multiLevelType w:val="singleLevel"/>
-    <w:tmpl w:val="53066080"/>
+    <w:tmpl w:val="6702138E"/>
     <w:lvl w:ilvl="0">
       <w:start w:val="1"/>
       <w:numFmt w:val="bullet"/>
@@ -1850,7 +1898,7 @@
   <w:abstractNum w:abstractNumId="7" w15:restartNumberingAfterBreak="0">
     <w:nsid w:val="FFFFFF83"/>
     <w:multiLevelType w:val="singleLevel"/>
-    <w:tmpl w:val="916EC630"/>
+    <w:tmpl w:val="2A12617C"/>
     <w:lvl w:ilvl="0">
       <w:start w:val="1"/>
       <w:numFmt w:val="bullet"/>
@@ -1870,7 +1918,7 @@
   <w:abstractNum w:abstractNumId="8" w15:restartNumberingAfterBreak="0">
     <w:nsid w:val="FFFFFF88"/>
     <w:multiLevelType w:val="singleLevel"/>
-    <w:tmpl w:val="0EC60F50"/>
+    <w:tmpl w:val="131EEE38"/>
     <w:lvl w:ilvl="0">
       <w:start w:val="1"/>
       <w:numFmt w:val="decimal"/>
@@ -1887,7 +1935,7 @@
   <w:abstractNum w:abstractNumId="9" w15:restartNumberingAfterBreak="0">
     <w:nsid w:val="FFFFFF89"/>
     <w:multiLevelType w:val="singleLevel"/>
-    <w:tmpl w:val="36F6C38A"/>
+    <w:tmpl w:val="C1C8CAC2"/>
     <w:lvl w:ilvl="0">
       <w:start w:val="1"/>
       <w:numFmt w:val="bullet"/>
@@ -2664,8 +2712,9 @@
     <w:uiPriority w:val="9"/>
     <w:unhideWhenUsed/>
     <w:qFormat/>
-    <w:rsid w:val="000A179B"/>
+    <w:rsid w:val="00592FBB"/>
     <w:pPr>
+      <w:pageBreakBefore w:val="0"/>
       <w:numPr>
         <w:numId w:val="1"/>
       </w:numPr>
@@ -2683,7 +2732,6 @@
     <w:qFormat/>
     <w:rsid w:val="00C506B0"/>
     <w:pPr>
-      <w:pageBreakBefore w:val="0"/>
       <w:numPr>
         <w:numId w:val="0"/>
       </w:numPr>
@@ -3259,7 +3307,7 @@
     <w:basedOn w:val="DefaultParagraphFont"/>
     <w:link w:val="Heading2"/>
     <w:uiPriority w:val="9"/>
-    <w:rsid w:val="000A179B"/>
+    <w:rsid w:val="00592FBB"/>
     <w:rPr>
       <w:rFonts w:eastAsiaTheme="majorEastAsia" w:cstheme="minorHAnsi"/>
       <w:b/>
@@ -3672,6 +3720,18 @@
   <w:style w:type="paragraph" w:customStyle="1" w:styleId="TableCaption">
     <w:name w:val="Table Caption"/>
     <w:qFormat/>
+  </w:style>
+  <w:style w:type="paragraph" w:customStyle="1" w:styleId="Testheader">
+    <w:name w:val="Test header"/>
+    <w:basedOn w:val="Normal"/>
+    <w:qFormat/>
+    <w:rsid w:val="001B45BA"/>
+    <w:pPr>
+      <w:jc w:val="center"/>
+    </w:pPr>
+    <w:rPr>
+      <w:noProof/>
+    </w:rPr>
   </w:style>
 </w:styles>
 </file>

</xml_diff>

<commit_message>
updated parts in new location
</commit_message>
<xml_diff>
--- a/templates/pilot_secondary_format.docx
+++ b/templates/pilot_secondary_format.docx
@@ -876,9 +876,10 @@
     </w:p>
     <w:p>
       <w:pPr>
+        <w:pStyle w:val="Compact"/>
         <w:numPr>
           <w:ilvl w:val="0"/>
-          <w:numId w:val="2"/>
+          <w:numId w:val="15"/>
         </w:numPr>
       </w:pPr>
       <w:r>
@@ -887,9 +888,10 @@
     </w:p>
     <w:p>
       <w:pPr>
+        <w:pStyle w:val="Compact"/>
         <w:numPr>
           <w:ilvl w:val="0"/>
-          <w:numId w:val="2"/>
+          <w:numId w:val="15"/>
         </w:numPr>
       </w:pPr>
       <w:r>
@@ -898,9 +900,10 @@
     </w:p>
     <w:p>
       <w:pPr>
+        <w:pStyle w:val="Compact"/>
         <w:numPr>
           <w:ilvl w:val="0"/>
-          <w:numId w:val="2"/>
+          <w:numId w:val="15"/>
         </w:numPr>
       </w:pPr>
       <w:r>
@@ -909,9 +912,10 @@
     </w:p>
     <w:p>
       <w:pPr>
+        <w:pStyle w:val="Compact"/>
         <w:numPr>
           <w:ilvl w:val="0"/>
-          <w:numId w:val="2"/>
+          <w:numId w:val="15"/>
         </w:numPr>
       </w:pPr>
       <w:r>
@@ -920,9 +924,10 @@
     </w:p>
     <w:p>
       <w:pPr>
+        <w:pStyle w:val="Compact"/>
         <w:numPr>
           <w:ilvl w:val="0"/>
-          <w:numId w:val="2"/>
+          <w:numId w:val="15"/>
         </w:numPr>
       </w:pPr>
       <w:r>
@@ -931,9 +936,10 @@
     </w:p>
     <w:p>
       <w:pPr>
+        <w:pStyle w:val="Compact"/>
         <w:numPr>
           <w:ilvl w:val="0"/>
-          <w:numId w:val="2"/>
+          <w:numId w:val="15"/>
         </w:numPr>
       </w:pPr>
       <w:r>
@@ -942,9 +948,10 @@
     </w:p>
     <w:p>
       <w:pPr>
+        <w:pStyle w:val="Compact"/>
         <w:numPr>
           <w:ilvl w:val="0"/>
-          <w:numId w:val="2"/>
+          <w:numId w:val="15"/>
         </w:numPr>
       </w:pPr>
       <w:r>
@@ -953,9 +960,10 @@
     </w:p>
     <w:p>
       <w:pPr>
+        <w:pStyle w:val="Compact"/>
         <w:numPr>
           <w:ilvl w:val="0"/>
-          <w:numId w:val="2"/>
+          <w:numId w:val="15"/>
         </w:numPr>
       </w:pPr>
       <w:r>
@@ -964,9 +972,10 @@
     </w:p>
     <w:p>
       <w:pPr>
+        <w:pStyle w:val="Compact"/>
         <w:numPr>
           <w:ilvl w:val="0"/>
-          <w:numId w:val="2"/>
+          <w:numId w:val="15"/>
         </w:numPr>
       </w:pPr>
       <w:r>
@@ -975,9 +984,10 @@
     </w:p>
     <w:p>
       <w:pPr>
+        <w:pStyle w:val="Compact"/>
         <w:numPr>
           <w:ilvl w:val="0"/>
-          <w:numId w:val="2"/>
+          <w:numId w:val="15"/>
         </w:numPr>
       </w:pPr>
       <w:r>
@@ -986,11 +996,7 @@
     </w:p>
     <w:p>
       <w:r>
-        <w:t xml:space="preserve">As well as the data, we have included notes and research evidence along with suggested resources to help promote pupil health and wellbeing. We hope you will find the report useful in reviewing the health and wellbeing of your pupils, and in identifying key targets for health improvement action planning in your school. The report is confidential, and only provided to the HBSC contact at your </w:t>
-      </w:r>
-      <w:r>
-        <w:lastRenderedPageBreak/>
-        <w:t>school. However, we would strongly encourage you to share the report more widely with your pupils, staff and parents.</w:t>
+        <w:t>As well as the data, we have included notes and research evidence along with suggested resources to help promote pupil health and wellbeing. We hope you will find the report useful in reviewing the health and wellbeing of your pupils, and in identifying key targets for health improvement action planning in your school. The report is confidential, and only provided to the HBSC contact at your school. However, we would strongly encourage you to share the report more widely with your pupils, staff and parents.</w:t>
       </w:r>
     </w:p>
     <w:p>
@@ -1006,6 +1012,10 @@
     <w:p>
       <w:pPr>
         <w:pStyle w:val="Compact"/>
+        <w:numPr>
+          <w:ilvl w:val="0"/>
+          <w:numId w:val="14"/>
+        </w:numPr>
       </w:pPr>
       <w:r>
         <w:t xml:space="preserve">Generally, within the same figure, we provide results by gender (in blue) </w:t>
@@ -1022,14 +1032,23 @@
     <w:p>
       <w:pPr>
         <w:pStyle w:val="Compact"/>
-      </w:pPr>
-      <w:r>
+        <w:numPr>
+          <w:ilvl w:val="0"/>
+          <w:numId w:val="14"/>
+        </w:numPr>
+      </w:pPr>
+      <w:r>
+        <w:lastRenderedPageBreak/>
         <w:t>Most data are presented as a cut-off, for example, two answers to a question are combined, such as feeling ‘often’ or ‘always’ confident.</w:t>
       </w:r>
     </w:p>
     <w:p>
       <w:pPr>
         <w:pStyle w:val="Compact"/>
+        <w:numPr>
+          <w:ilvl w:val="0"/>
+          <w:numId w:val="14"/>
+        </w:numPr>
       </w:pPr>
       <w:r>
         <w:t>Some measures combine responses to a series of questions to create a mean score, for example, sleep quality, teacher support.</w:t>
@@ -1038,6 +1057,10 @@
     <w:p>
       <w:pPr>
         <w:pStyle w:val="Compact"/>
+        <w:numPr>
+          <w:ilvl w:val="0"/>
+          <w:numId w:val="14"/>
+        </w:numPr>
       </w:pPr>
       <w:r>
         <w:t xml:space="preserve">Some of the same measures were also used in the 2018 HBSC Scotland survey. To see the 2018 Scotland HBSC national report: </w:t>
@@ -1933,7 +1956,6 @@
     <w:tmpl w:val="EA5A1638"/>
     <w:lvl w:ilvl="0">
       <w:numFmt w:val="bullet"/>
-      <w:pStyle w:val="Compact"/>
       <w:lvlText w:val="•"/>
       <w:lvlJc w:val="left"/>
       <w:pPr>
@@ -2176,6 +2198,205 @@
       <w:pPr>
         <w:ind w:left="6480" w:hanging="180"/>
       </w:pPr>
+    </w:lvl>
+  </w:abstractNum>
+  <w:abstractNum w:abstractNumId="13" w15:restartNumberingAfterBreak="0">
+    <w:nsid w:val="68D749F4"/>
+    <w:multiLevelType w:val="hybridMultilevel"/>
+    <w:tmpl w:val="A4FCC0E8"/>
+    <w:lvl w:ilvl="0" w:tplc="0809000F">
+      <w:start w:val="1"/>
+      <w:numFmt w:val="decimal"/>
+      <w:lvlText w:val="%1."/>
+      <w:lvlJc w:val="left"/>
+      <w:pPr>
+        <w:ind w:left="720" w:hanging="360"/>
+      </w:pPr>
+    </w:lvl>
+    <w:lvl w:ilvl="1" w:tplc="08090019" w:tentative="1">
+      <w:start w:val="1"/>
+      <w:numFmt w:val="lowerLetter"/>
+      <w:lvlText w:val="%2."/>
+      <w:lvlJc w:val="left"/>
+      <w:pPr>
+        <w:ind w:left="1440" w:hanging="360"/>
+      </w:pPr>
+    </w:lvl>
+    <w:lvl w:ilvl="2" w:tplc="0809001B" w:tentative="1">
+      <w:start w:val="1"/>
+      <w:numFmt w:val="lowerRoman"/>
+      <w:lvlText w:val="%3."/>
+      <w:lvlJc w:val="right"/>
+      <w:pPr>
+        <w:ind w:left="2160" w:hanging="180"/>
+      </w:pPr>
+    </w:lvl>
+    <w:lvl w:ilvl="3" w:tplc="0809000F" w:tentative="1">
+      <w:start w:val="1"/>
+      <w:numFmt w:val="decimal"/>
+      <w:lvlText w:val="%4."/>
+      <w:lvlJc w:val="left"/>
+      <w:pPr>
+        <w:ind w:left="2880" w:hanging="360"/>
+      </w:pPr>
+    </w:lvl>
+    <w:lvl w:ilvl="4" w:tplc="08090019" w:tentative="1">
+      <w:start w:val="1"/>
+      <w:numFmt w:val="lowerLetter"/>
+      <w:lvlText w:val="%5."/>
+      <w:lvlJc w:val="left"/>
+      <w:pPr>
+        <w:ind w:left="3600" w:hanging="360"/>
+      </w:pPr>
+    </w:lvl>
+    <w:lvl w:ilvl="5" w:tplc="0809001B" w:tentative="1">
+      <w:start w:val="1"/>
+      <w:numFmt w:val="lowerRoman"/>
+      <w:lvlText w:val="%6."/>
+      <w:lvlJc w:val="right"/>
+      <w:pPr>
+        <w:ind w:left="4320" w:hanging="180"/>
+      </w:pPr>
+    </w:lvl>
+    <w:lvl w:ilvl="6" w:tplc="0809000F" w:tentative="1">
+      <w:start w:val="1"/>
+      <w:numFmt w:val="decimal"/>
+      <w:lvlText w:val="%7."/>
+      <w:lvlJc w:val="left"/>
+      <w:pPr>
+        <w:ind w:left="5040" w:hanging="360"/>
+      </w:pPr>
+    </w:lvl>
+    <w:lvl w:ilvl="7" w:tplc="08090019" w:tentative="1">
+      <w:start w:val="1"/>
+      <w:numFmt w:val="lowerLetter"/>
+      <w:lvlText w:val="%8."/>
+      <w:lvlJc w:val="left"/>
+      <w:pPr>
+        <w:ind w:left="5760" w:hanging="360"/>
+      </w:pPr>
+    </w:lvl>
+    <w:lvl w:ilvl="8" w:tplc="0809001B" w:tentative="1">
+      <w:start w:val="1"/>
+      <w:numFmt w:val="lowerRoman"/>
+      <w:lvlText w:val="%9."/>
+      <w:lvlJc w:val="right"/>
+      <w:pPr>
+        <w:ind w:left="6480" w:hanging="180"/>
+      </w:pPr>
+    </w:lvl>
+  </w:abstractNum>
+  <w:abstractNum w:abstractNumId="14" w15:restartNumberingAfterBreak="0">
+    <w:nsid w:val="78440E79"/>
+    <w:multiLevelType w:val="hybridMultilevel"/>
+    <w:tmpl w:val="CE144CC2"/>
+    <w:lvl w:ilvl="0" w:tplc="08090001">
+      <w:start w:val="1"/>
+      <w:numFmt w:val="bullet"/>
+      <w:lvlText w:val=""/>
+      <w:lvlJc w:val="left"/>
+      <w:pPr>
+        <w:ind w:left="720" w:hanging="360"/>
+      </w:pPr>
+      <w:rPr>
+        <w:rFonts w:ascii="Symbol" w:hAnsi="Symbol" w:hint="default"/>
+      </w:rPr>
+    </w:lvl>
+    <w:lvl w:ilvl="1" w:tplc="08090003" w:tentative="1">
+      <w:start w:val="1"/>
+      <w:numFmt w:val="bullet"/>
+      <w:lvlText w:val="o"/>
+      <w:lvlJc w:val="left"/>
+      <w:pPr>
+        <w:ind w:left="1440" w:hanging="360"/>
+      </w:pPr>
+      <w:rPr>
+        <w:rFonts w:ascii="Courier New" w:hAnsi="Courier New" w:cs="Courier New" w:hint="default"/>
+      </w:rPr>
+    </w:lvl>
+    <w:lvl w:ilvl="2" w:tplc="08090005" w:tentative="1">
+      <w:start w:val="1"/>
+      <w:numFmt w:val="bullet"/>
+      <w:lvlText w:val=""/>
+      <w:lvlJc w:val="left"/>
+      <w:pPr>
+        <w:ind w:left="2160" w:hanging="360"/>
+      </w:pPr>
+      <w:rPr>
+        <w:rFonts w:ascii="Wingdings" w:hAnsi="Wingdings" w:hint="default"/>
+      </w:rPr>
+    </w:lvl>
+    <w:lvl w:ilvl="3" w:tplc="08090001" w:tentative="1">
+      <w:start w:val="1"/>
+      <w:numFmt w:val="bullet"/>
+      <w:lvlText w:val=""/>
+      <w:lvlJc w:val="left"/>
+      <w:pPr>
+        <w:ind w:left="2880" w:hanging="360"/>
+      </w:pPr>
+      <w:rPr>
+        <w:rFonts w:ascii="Symbol" w:hAnsi="Symbol" w:hint="default"/>
+      </w:rPr>
+    </w:lvl>
+    <w:lvl w:ilvl="4" w:tplc="08090003" w:tentative="1">
+      <w:start w:val="1"/>
+      <w:numFmt w:val="bullet"/>
+      <w:lvlText w:val="o"/>
+      <w:lvlJc w:val="left"/>
+      <w:pPr>
+        <w:ind w:left="3600" w:hanging="360"/>
+      </w:pPr>
+      <w:rPr>
+        <w:rFonts w:ascii="Courier New" w:hAnsi="Courier New" w:cs="Courier New" w:hint="default"/>
+      </w:rPr>
+    </w:lvl>
+    <w:lvl w:ilvl="5" w:tplc="08090005" w:tentative="1">
+      <w:start w:val="1"/>
+      <w:numFmt w:val="bullet"/>
+      <w:lvlText w:val=""/>
+      <w:lvlJc w:val="left"/>
+      <w:pPr>
+        <w:ind w:left="4320" w:hanging="360"/>
+      </w:pPr>
+      <w:rPr>
+        <w:rFonts w:ascii="Wingdings" w:hAnsi="Wingdings" w:hint="default"/>
+      </w:rPr>
+    </w:lvl>
+    <w:lvl w:ilvl="6" w:tplc="08090001" w:tentative="1">
+      <w:start w:val="1"/>
+      <w:numFmt w:val="bullet"/>
+      <w:lvlText w:val=""/>
+      <w:lvlJc w:val="left"/>
+      <w:pPr>
+        <w:ind w:left="5040" w:hanging="360"/>
+      </w:pPr>
+      <w:rPr>
+        <w:rFonts w:ascii="Symbol" w:hAnsi="Symbol" w:hint="default"/>
+      </w:rPr>
+    </w:lvl>
+    <w:lvl w:ilvl="7" w:tplc="08090003" w:tentative="1">
+      <w:start w:val="1"/>
+      <w:numFmt w:val="bullet"/>
+      <w:lvlText w:val="o"/>
+      <w:lvlJc w:val="left"/>
+      <w:pPr>
+        <w:ind w:left="5760" w:hanging="360"/>
+      </w:pPr>
+      <w:rPr>
+        <w:rFonts w:ascii="Courier New" w:hAnsi="Courier New" w:cs="Courier New" w:hint="default"/>
+      </w:rPr>
+    </w:lvl>
+    <w:lvl w:ilvl="8" w:tplc="08090005" w:tentative="1">
+      <w:start w:val="1"/>
+      <w:numFmt w:val="bullet"/>
+      <w:lvlText w:val=""/>
+      <w:lvlJc w:val="left"/>
+      <w:pPr>
+        <w:ind w:left="6480" w:hanging="360"/>
+      </w:pPr>
+      <w:rPr>
+        <w:rFonts w:ascii="Wingdings" w:hAnsi="Wingdings" w:hint="default"/>
+      </w:rPr>
     </w:lvl>
   </w:abstractNum>
   <w:num w:numId="1" w16cid:durableId="884952687">
@@ -2243,6 +2464,12 @@
   </w:num>
   <w:num w:numId="13" w16cid:durableId="2068334009">
     <w:abstractNumId w:val="0"/>
+  </w:num>
+  <w:num w:numId="14" w16cid:durableId="577331245">
+    <w:abstractNumId w:val="14"/>
+  </w:num>
+  <w:num w:numId="15" w16cid:durableId="533692240">
+    <w:abstractNumId w:val="13"/>
   </w:num>
   <w:numIdMacAtCleanup w:val="3"/>
 </w:numbering>
@@ -3714,13 +3941,8 @@
     <w:basedOn w:val="Normal"/>
     <w:link w:val="CompactChar"/>
     <w:qFormat/>
-    <w:rsid w:val="00F34A97"/>
+    <w:rsid w:val="00252C3D"/>
     <w:pPr>
-      <w:numPr>
-        <w:numId w:val="3"/>
-      </w:numPr>
-      <w:spacing w:after="0"/>
-      <w:ind w:hanging="482"/>
       <w:contextualSpacing/>
     </w:pPr>
   </w:style>
@@ -3728,10 +3950,27 @@
     <w:name w:val="Compact Char"/>
     <w:basedOn w:val="DefaultParagraphFont"/>
     <w:link w:val="Compact"/>
-    <w:rsid w:val="00F34A97"/>
+    <w:rsid w:val="00252C3D"/>
     <w:rPr>
       <w:sz w:val="24"/>
     </w:rPr>
+  </w:style>
+  <w:style w:type="table" w:customStyle="1" w:styleId="HBSCTable">
+    <w:name w:val="HBSCTable"/>
+    <w:basedOn w:val="TableGrid"/>
+    <w:uiPriority w:val="99"/>
+    <w:rsid w:val="00AF1273"/>
+    <w:tblPr/>
+    <w:tblStylePr w:type="firstRow">
+      <w:rPr>
+        <w:b/>
+        <w:color w:val="auto"/>
+      </w:rPr>
+      <w:tblPr/>
+      <w:tcPr>
+        <w:shd w:val="clear" w:color="auto" w:fill="D9D9D9" w:themeFill="background1" w:themeFillShade="D9"/>
+      </w:tcPr>
+    </w:tblStylePr>
   </w:style>
 </w:styles>
 </file>

</xml_diff>

<commit_message>
new mean graph (single var)
</commit_message>
<xml_diff>
--- a/templates/pilot_secondary_format.docx
+++ b/templates/pilot_secondary_format.docx
@@ -1435,7 +1435,7 @@
     </w:p>
     <w:tbl>
       <w:tblPr>
-        <w:tblStyle w:val="TableGrid"/>
+        <w:tblStyle w:val="Table"/>
         <w:tblW w:w="0" w:type="auto"/>
         <w:tblLook w:val="0020" w:firstRow="1" w:lastRow="0" w:firstColumn="0" w:lastColumn="0" w:noHBand="0" w:noVBand="0"/>
       </w:tblPr>
@@ -1586,14 +1586,27 @@
       <w:r>
         <w:t xml:space="preserve">Figure </w:t>
       </w:r>
-      <w:fldSimple w:instr=" SEQ Figure \* ARABIC ">
-        <w:r>
-          <w:rPr>
-            <w:noProof/>
-          </w:rPr>
-          <w:t>1</w:t>
-        </w:r>
-      </w:fldSimple>
+      <w:r>
+        <w:fldChar w:fldCharType="begin"/>
+      </w:r>
+      <w:r>
+        <w:instrText xml:space="preserve"> SEQ Figure \* ARABIC </w:instrText>
+      </w:r>
+      <w:r>
+        <w:fldChar w:fldCharType="separate"/>
+      </w:r>
+      <w:r>
+        <w:rPr>
+          <w:noProof/>
+        </w:rPr>
+        <w:t>1</w:t>
+      </w:r>
+      <w:r>
+        <w:rPr>
+          <w:noProof/>
+        </w:rPr>
+        <w:fldChar w:fldCharType="end"/>
+      </w:r>
       <w:r>
         <w:t xml:space="preserve"> - test caption</w:t>
       </w:r>
@@ -3972,6 +3985,23 @@
       </w:tcPr>
     </w:tblStylePr>
   </w:style>
+  <w:style w:type="table" w:customStyle="1" w:styleId="Table">
+    <w:name w:val="Table"/>
+    <w:basedOn w:val="TableGrid"/>
+    <w:uiPriority w:val="99"/>
+    <w:rsid w:val="001206ED"/>
+    <w:tblPr/>
+    <w:tblStylePr w:type="firstRow">
+      <w:rPr>
+        <w:b/>
+        <w:color w:val="auto"/>
+      </w:rPr>
+      <w:tblPr/>
+      <w:tcPr>
+        <w:shd w:val="clear" w:color="auto" w:fill="D9D9D9" w:themeFill="background1" w:themeFillShade="D9"/>
+      </w:tcPr>
+    </w:tblStylePr>
+  </w:style>
 </w:styles>
 </file>
 

</xml_diff>

<commit_message>
attempted tidy censor doc
</commit_message>
<xml_diff>
--- a/templates/pilot_secondary_format.docx
+++ b/templates/pilot_secondary_format.docx
@@ -6,72 +6,6 @@
       <w:pPr>
         <w:pStyle w:val="Title"/>
       </w:pPr>
-      <w:r>
-        <w:rPr>
-          <w:noProof/>
-        </w:rPr>
-        <w:drawing>
-          <wp:anchor distT="0" distB="0" distL="114300" distR="114300" simplePos="0" relativeHeight="251658240" behindDoc="0" locked="0" layoutInCell="1" allowOverlap="1" wp14:anchorId="3B3682BF" wp14:editId="0F6A0148">
-            <wp:simplePos x="446405" y="1403350"/>
-            <wp:positionH relativeFrom="margin">
-              <wp:align>center</wp:align>
-            </wp:positionH>
-            <wp:positionV relativeFrom="margin">
-              <wp:align>top</wp:align>
-            </wp:positionV>
-            <wp:extent cx="6666865" cy="1238250"/>
-            <wp:effectExtent l="0" t="0" r="635" b="0"/>
-            <wp:wrapSquare wrapText="bothSides"/>
-            <wp:docPr id="1" name="Picture"/>
-            <wp:cNvGraphicFramePr/>
-            <a:graphic xmlns:a="http://schemas.openxmlformats.org/drawingml/2006/main">
-              <a:graphicData uri="http://schemas.openxmlformats.org/drawingml/2006/picture">
-                <pic:pic xmlns:pic="http://schemas.openxmlformats.org/drawingml/2006/picture">
-                  <pic:nvPicPr>
-                    <pic:cNvPr id="2" name="Picture" descr="images/hbsc_logo.jpg"/>
-                    <pic:cNvPicPr>
-                      <a:picLocks noChangeAspect="1" noChangeArrowheads="1"/>
-                    </pic:cNvPicPr>
-                  </pic:nvPicPr>
-                  <pic:blipFill>
-                    <a:blip r:embed="rId8">
-                      <a:extLst>
-                        <a:ext uri="{28A0092B-C50C-407E-A947-70E740481C1C}">
-                          <a14:useLocalDpi xmlns:a14="http://schemas.microsoft.com/office/drawing/2010/main" val="0"/>
-                        </a:ext>
-                      </a:extLst>
-                    </a:blip>
-                    <a:stretch>
-                      <a:fillRect/>
-                    </a:stretch>
-                  </pic:blipFill>
-                  <pic:spPr bwMode="auto">
-                    <a:xfrm>
-                      <a:off x="0" y="0"/>
-                      <a:ext cx="6666865" cy="1238250"/>
-                    </a:xfrm>
-                    <a:prstGeom prst="rect">
-                      <a:avLst/>
-                    </a:prstGeom>
-                    <a:noFill/>
-                    <a:ln w="9525">
-                      <a:noFill/>
-                      <a:headEnd/>
-                      <a:tailEnd/>
-                    </a:ln>
-                  </pic:spPr>
-                </pic:pic>
-              </a:graphicData>
-            </a:graphic>
-            <wp14:sizeRelH relativeFrom="margin">
-              <wp14:pctWidth>0</wp14:pctWidth>
-            </wp14:sizeRelH>
-            <wp14:sizeRelV relativeFrom="margin">
-              <wp14:pctHeight>0</wp14:pctHeight>
-            </wp14:sizeRelV>
-          </wp:anchor>
-        </w:drawing>
-      </w:r>
       <w:r>
         <w:t>HEALTH BEHAVIOUR IN SCHOOL-AGED CHILDREN STUDY</w:t>
       </w:r>
@@ -135,7 +69,7 @@
                     </pic:cNvPicPr>
                   </pic:nvPicPr>
                   <pic:blipFill>
-                    <a:blip r:embed="rId9" cstate="print">
+                    <a:blip r:embed="rId8" cstate="print">
                       <a:extLst>
                         <a:ext uri="{28A0092B-C50C-407E-A947-70E740481C1C}">
                           <a14:useLocalDpi xmlns:a14="http://schemas.microsoft.com/office/drawing/2010/main" val="0"/>
@@ -187,7 +121,7 @@
                     </pic:cNvPicPr>
                   </pic:nvPicPr>
                   <pic:blipFill>
-                    <a:blip r:embed="rId10"/>
+                    <a:blip r:embed="rId9"/>
                     <a:stretch>
                       <a:fillRect/>
                     </a:stretch>
@@ -1065,7 +999,7 @@
       <w:r>
         <w:t xml:space="preserve">Some of the same measures were also used in the 2018 HBSC Scotland survey. To see the 2018 Scotland HBSC national report: </w:t>
       </w:r>
-      <w:hyperlink r:id="rId11">
+      <w:hyperlink r:id="rId10">
         <w:r>
           <w:rPr>
             <w:rStyle w:val="Hyperlink"/>
@@ -1073,6 +1007,14 @@
           <w:t>Media_707475_smxx.pdf (gla.ac.uk)</w:t>
         </w:r>
       </w:hyperlink>
+    </w:p>
+    <w:p>
+      <w:pPr>
+        <w:pStyle w:val="FigDesc"/>
+      </w:pPr>
+      <w:r>
+        <w:t>This is a paragraph to keep with the graph below it.</w:t>
+      </w:r>
     </w:p>
     <w:p>
       <w:r>
@@ -1095,13 +1037,13 @@
                     </pic:cNvPicPr>
                   </pic:nvPicPr>
                   <pic:blipFill>
-                    <a:blip r:embed="rId12">
+                    <a:blip r:embed="rId11">
                       <a:extLst>
                         <a:ext uri="{28A0092B-C50C-407E-A947-70E740481C1C}">
                           <a14:useLocalDpi xmlns:a14="http://schemas.microsoft.com/office/drawing/2010/main" val="0"/>
                         </a:ext>
                         <a:ext uri="{96DAC541-7B7A-43D3-8B79-37D633B846F1}">
-                          <asvg:svgBlip xmlns:asvg="http://schemas.microsoft.com/office/drawing/2016/SVG/main" r:embed="rId13"/>
+                          <asvg:svgBlip xmlns:asvg="http://schemas.microsoft.com/office/drawing/2016/SVG/main" r:embed="rId12"/>
                         </a:ext>
                       </a:extLst>
                     </a:blip>
@@ -1632,7 +1574,7 @@
                     <pic:cNvPicPr/>
                   </pic:nvPicPr>
                   <pic:blipFill>
-                    <a:blip r:embed="rId14" cstate="print">
+                    <a:blip r:embed="rId13" cstate="print">
                       <a:extLst>
                         <a:ext uri="{28A0092B-C50C-407E-A947-70E740481C1C}">
                           <a14:useLocalDpi xmlns:a14="http://schemas.microsoft.com/office/drawing/2010/main" val="0"/>
@@ -1668,11 +1610,13 @@
       <w:bookmarkEnd w:id="7"/>
     </w:p>
     <w:sectPr>
-      <w:footerReference w:type="default" r:id="rId15"/>
+      <w:footerReference w:type="default" r:id="rId14"/>
+      <w:headerReference w:type="first" r:id="rId15"/>
       <w:type w:val="continuous"/>
       <w:pgSz w:w="11952" w:h="16848"/>
-      <w:pgMar w:top="1440" w:right="1080" w:bottom="1440" w:left="1080" w:header="720" w:footer="720" w:gutter="0"/>
+      <w:pgMar w:top="1440" w:right="1080" w:bottom="1440" w:left="1080" w:header="0" w:footer="0" w:gutter="0"/>
       <w:cols w:space="720"/>
+      <w:titlePg/>
       <w:docGrid w:linePitch="326"/>
     </w:sectPr>
   </w:body>
@@ -1776,12 +1720,83 @@
 </w:footnotes>
 </file>
 
+<file path=word/header1.xml><?xml version="1.0" encoding="utf-8"?>
+<w:hdr xmlns:wpc="http://schemas.microsoft.com/office/word/2010/wordprocessingCanvas" xmlns:cx="http://schemas.microsoft.com/office/drawing/2014/chartex" xmlns:cx1="http://schemas.microsoft.com/office/drawing/2015/9/8/chartex" xmlns:cx2="http://schemas.microsoft.com/office/drawing/2015/10/21/chartex" xmlns:cx3="http://schemas.microsoft.com/office/drawing/2016/5/9/chartex" xmlns:cx4="http://schemas.microsoft.com/office/drawing/2016/5/10/chartex" xmlns:cx5="http://schemas.microsoft.com/office/drawing/2016/5/11/chartex" xmlns:cx6="http://schemas.microsoft.com/office/drawing/2016/5/12/chartex" xmlns:cx7="http://schemas.microsoft.com/office/drawing/2016/5/13/chartex" xmlns:cx8="http://schemas.microsoft.com/office/drawing/2016/5/14/chartex" xmlns:mc="http://schemas.openxmlformats.org/markup-compatibility/2006" xmlns:aink="http://schemas.microsoft.com/office/drawing/2016/ink" xmlns:am3d="http://schemas.microsoft.com/office/drawing/2017/model3d" xmlns:o="urn:schemas-microsoft-com:office:office" xmlns:r="http://schemas.openxmlformats.org/officeDocument/2006/relationships" xmlns:m="http://schemas.openxmlformats.org/officeDocument/2006/math" xmlns:v="urn:schemas-microsoft-com:vml" xmlns:wp14="http://schemas.microsoft.com/office/word/2010/wordprocessingDrawing" xmlns:wp="http://schemas.openxmlformats.org/drawingml/2006/wordprocessingDrawing" xmlns:w10="urn:schemas-microsoft-com:office:word" xmlns:w="http://schemas.openxmlformats.org/wordprocessingml/2006/main" xmlns:w14="http://schemas.microsoft.com/office/word/2010/wordml" xmlns:w15="http://schemas.microsoft.com/office/word/2012/wordml" xmlns:w16cex="http://schemas.microsoft.com/office/word/2018/wordml/cex" xmlns:w16cid="http://schemas.microsoft.com/office/word/2016/wordml/cid" xmlns:w16="http://schemas.microsoft.com/office/word/2018/wordml" xmlns:w16sdtdh="http://schemas.microsoft.com/office/word/2020/wordml/sdtdatahash" xmlns:w16se="http://schemas.microsoft.com/office/word/2015/wordml/symex" xmlns:wpg="http://schemas.microsoft.com/office/word/2010/wordprocessingGroup" xmlns:wpi="http://schemas.microsoft.com/office/word/2010/wordprocessingInk" xmlns:wne="http://schemas.microsoft.com/office/word/2006/wordml" xmlns:wps="http://schemas.microsoft.com/office/word/2010/wordprocessingShape" mc:Ignorable="w14 w15 w16se w16cid w16 w16cex w16sdtdh wp14">
+  <w:p>
+    <w:pPr>
+      <w:pStyle w:val="Header"/>
+    </w:pPr>
+    <w:r>
+      <w:rPr>
+        <w:rFonts w:cstheme="minorHAnsi"/>
+        <w:noProof/>
+      </w:rPr>
+      <w:drawing>
+        <wp:anchor distT="0" distB="0" distL="114300" distR="114300" simplePos="0" relativeHeight="251659264" behindDoc="1" locked="0" layoutInCell="1" allowOverlap="1" wp14:anchorId="357D0084" wp14:editId="008D64B4">
+          <wp:simplePos x="0" y="0"/>
+          <wp:positionH relativeFrom="page">
+            <wp:posOffset>27296</wp:posOffset>
+          </wp:positionH>
+          <wp:positionV relativeFrom="paragraph">
+            <wp:posOffset>-1</wp:posOffset>
+          </wp:positionV>
+          <wp:extent cx="7564272" cy="1405719"/>
+          <wp:effectExtent l="0" t="0" r="0" b="4445"/>
+          <wp:wrapNone/>
+          <wp:docPr id="4" name="Picture 4" descr="Graphical user interface&#10;&#10;Description automatically generated"/>
+          <wp:cNvGraphicFramePr>
+            <a:graphicFrameLocks xmlns:a="http://schemas.openxmlformats.org/drawingml/2006/main" noChangeAspect="1"/>
+          </wp:cNvGraphicFramePr>
+          <a:graphic xmlns:a="http://schemas.openxmlformats.org/drawingml/2006/main">
+            <a:graphicData uri="http://schemas.openxmlformats.org/drawingml/2006/picture">
+              <pic:pic xmlns:pic="http://schemas.openxmlformats.org/drawingml/2006/picture">
+                <pic:nvPicPr>
+                  <pic:cNvPr id="33" name="Picture 33" descr="Graphical user interface&#10;&#10;Description automatically generated"/>
+                  <pic:cNvPicPr/>
+                </pic:nvPicPr>
+                <pic:blipFill>
+                  <a:blip r:embed="rId1">
+                    <a:extLst>
+                      <a:ext uri="{28A0092B-C50C-407E-A947-70E740481C1C}">
+                        <a14:useLocalDpi xmlns:a14="http://schemas.microsoft.com/office/drawing/2010/main" val="0"/>
+                      </a:ext>
+                    </a:extLst>
+                  </a:blip>
+                  <a:stretch>
+                    <a:fillRect/>
+                  </a:stretch>
+                </pic:blipFill>
+                <pic:spPr>
+                  <a:xfrm>
+                    <a:off x="0" y="0"/>
+                    <a:ext cx="7597775" cy="1411945"/>
+                  </a:xfrm>
+                  <a:prstGeom prst="rect">
+                    <a:avLst/>
+                  </a:prstGeom>
+                </pic:spPr>
+              </pic:pic>
+            </a:graphicData>
+          </a:graphic>
+          <wp14:sizeRelH relativeFrom="margin">
+            <wp14:pctWidth>0</wp14:pctWidth>
+          </wp14:sizeRelH>
+          <wp14:sizeRelV relativeFrom="margin">
+            <wp14:pctHeight>0</wp14:pctHeight>
+          </wp14:sizeRelV>
+        </wp:anchor>
+      </w:drawing>
+    </w:r>
+  </w:p>
+</w:hdr>
+</file>
+
 <file path=word/numbering.xml><?xml version="1.0" encoding="utf-8"?>
 <w:numbering xmlns:wpc="http://schemas.microsoft.com/office/word/2010/wordprocessingCanvas" xmlns:cx="http://schemas.microsoft.com/office/drawing/2014/chartex" xmlns:cx1="http://schemas.microsoft.com/office/drawing/2015/9/8/chartex" xmlns:cx2="http://schemas.microsoft.com/office/drawing/2015/10/21/chartex" xmlns:cx3="http://schemas.microsoft.com/office/drawing/2016/5/9/chartex" xmlns:cx4="http://schemas.microsoft.com/office/drawing/2016/5/10/chartex" xmlns:cx5="http://schemas.microsoft.com/office/drawing/2016/5/11/chartex" xmlns:cx6="http://schemas.microsoft.com/office/drawing/2016/5/12/chartex" xmlns:cx7="http://schemas.microsoft.com/office/drawing/2016/5/13/chartex" xmlns:cx8="http://schemas.microsoft.com/office/drawing/2016/5/14/chartex" xmlns:mc="http://schemas.openxmlformats.org/markup-compatibility/2006" xmlns:aink="http://schemas.microsoft.com/office/drawing/2016/ink" xmlns:am3d="http://schemas.microsoft.com/office/drawing/2017/model3d" xmlns:o="urn:schemas-microsoft-com:office:office" xmlns:r="http://schemas.openxmlformats.org/officeDocument/2006/relationships" xmlns:m="http://schemas.openxmlformats.org/officeDocument/2006/math" xmlns:v="urn:schemas-microsoft-com:vml" xmlns:wp14="http://schemas.microsoft.com/office/word/2010/wordprocessingDrawing" xmlns:wp="http://schemas.openxmlformats.org/drawingml/2006/wordprocessingDrawing" xmlns:w10="urn:schemas-microsoft-com:office:word" xmlns:w="http://schemas.openxmlformats.org/wordprocessingml/2006/main" xmlns:w14="http://schemas.microsoft.com/office/word/2010/wordml" xmlns:w15="http://schemas.microsoft.com/office/word/2012/wordml" xmlns:w16cex="http://schemas.microsoft.com/office/word/2018/wordml/cex" xmlns:w16cid="http://schemas.microsoft.com/office/word/2016/wordml/cid" xmlns:w16="http://schemas.microsoft.com/office/word/2018/wordml" xmlns:w16sdtdh="http://schemas.microsoft.com/office/word/2020/wordml/sdtdatahash" xmlns:w16se="http://schemas.microsoft.com/office/word/2015/wordml/symex" xmlns:wpg="http://schemas.microsoft.com/office/word/2010/wordprocessingGroup" xmlns:wpi="http://schemas.microsoft.com/office/word/2010/wordprocessingInk" xmlns:wne="http://schemas.microsoft.com/office/word/2006/wordml" xmlns:wps="http://schemas.microsoft.com/office/word/2010/wordprocessingShape" mc:Ignorable="w14 w15 w16se w16cid w16 w16cex w16sdtdh wp14">
   <w:abstractNum w:abstractNumId="0" w15:restartNumberingAfterBreak="0">
     <w:nsid w:val="FFFFFF7C"/>
     <w:multiLevelType w:val="singleLevel"/>
-    <w:tmpl w:val="89A4E2FC"/>
+    <w:tmpl w:val="9962BE42"/>
     <w:lvl w:ilvl="0">
       <w:start w:val="1"/>
       <w:numFmt w:val="decimal"/>
@@ -1798,7 +1813,7 @@
   <w:abstractNum w:abstractNumId="1" w15:restartNumberingAfterBreak="0">
     <w:nsid w:val="FFFFFF7D"/>
     <w:multiLevelType w:val="singleLevel"/>
-    <w:tmpl w:val="26981FC0"/>
+    <w:tmpl w:val="DB12D6F2"/>
     <w:lvl w:ilvl="0">
       <w:start w:val="1"/>
       <w:numFmt w:val="decimal"/>
@@ -1815,7 +1830,7 @@
   <w:abstractNum w:abstractNumId="2" w15:restartNumberingAfterBreak="0">
     <w:nsid w:val="FFFFFF7E"/>
     <w:multiLevelType w:val="singleLevel"/>
-    <w:tmpl w:val="3078C6C0"/>
+    <w:tmpl w:val="DEA4CA64"/>
     <w:lvl w:ilvl="0">
       <w:start w:val="1"/>
       <w:numFmt w:val="decimal"/>
@@ -1832,7 +1847,7 @@
   <w:abstractNum w:abstractNumId="3" w15:restartNumberingAfterBreak="0">
     <w:nsid w:val="FFFFFF7F"/>
     <w:multiLevelType w:val="singleLevel"/>
-    <w:tmpl w:val="57E422BE"/>
+    <w:tmpl w:val="10D8B492"/>
     <w:lvl w:ilvl="0">
       <w:start w:val="1"/>
       <w:numFmt w:val="decimal"/>
@@ -1849,7 +1864,7 @@
   <w:abstractNum w:abstractNumId="4" w15:restartNumberingAfterBreak="0">
     <w:nsid w:val="FFFFFF80"/>
     <w:multiLevelType w:val="singleLevel"/>
-    <w:tmpl w:val="F03E2356"/>
+    <w:tmpl w:val="11346AC0"/>
     <w:lvl w:ilvl="0">
       <w:start w:val="1"/>
       <w:numFmt w:val="bullet"/>
@@ -1869,7 +1884,7 @@
   <w:abstractNum w:abstractNumId="5" w15:restartNumberingAfterBreak="0">
     <w:nsid w:val="FFFFFF81"/>
     <w:multiLevelType w:val="singleLevel"/>
-    <w:tmpl w:val="A63279C4"/>
+    <w:tmpl w:val="56A425D0"/>
     <w:lvl w:ilvl="0">
       <w:start w:val="1"/>
       <w:numFmt w:val="bullet"/>
@@ -1889,7 +1904,7 @@
   <w:abstractNum w:abstractNumId="6" w15:restartNumberingAfterBreak="0">
     <w:nsid w:val="FFFFFF82"/>
     <w:multiLevelType w:val="singleLevel"/>
-    <w:tmpl w:val="6702138E"/>
+    <w:tmpl w:val="C5D04318"/>
     <w:lvl w:ilvl="0">
       <w:start w:val="1"/>
       <w:numFmt w:val="bullet"/>
@@ -1909,7 +1924,7 @@
   <w:abstractNum w:abstractNumId="7" w15:restartNumberingAfterBreak="0">
     <w:nsid w:val="FFFFFF83"/>
     <w:multiLevelType w:val="singleLevel"/>
-    <w:tmpl w:val="2A12617C"/>
+    <w:tmpl w:val="80C6B3D0"/>
     <w:lvl w:ilvl="0">
       <w:start w:val="1"/>
       <w:numFmt w:val="bullet"/>
@@ -1929,7 +1944,7 @@
   <w:abstractNum w:abstractNumId="8" w15:restartNumberingAfterBreak="0">
     <w:nsid w:val="FFFFFF88"/>
     <w:multiLevelType w:val="singleLevel"/>
-    <w:tmpl w:val="131EEE38"/>
+    <w:tmpl w:val="CCC07976"/>
     <w:lvl w:ilvl="0">
       <w:start w:val="1"/>
       <w:numFmt w:val="decimal"/>
@@ -1946,7 +1961,7 @@
   <w:abstractNum w:abstractNumId="9" w15:restartNumberingAfterBreak="0">
     <w:nsid w:val="FFFFFF89"/>
     <w:multiLevelType w:val="singleLevel"/>
-    <w:tmpl w:val="C1C8CAC2"/>
+    <w:tmpl w:val="0484BD30"/>
     <w:lvl w:ilvl="0">
       <w:start w:val="1"/>
       <w:numFmt w:val="bullet"/>
@@ -4002,6 +4017,26 @@
       </w:tcPr>
     </w:tblStylePr>
   </w:style>
+  <w:style w:type="paragraph" w:customStyle="1" w:styleId="FigDesc">
+    <w:name w:val="FigDesc"/>
+    <w:basedOn w:val="Normal"/>
+    <w:link w:val="FigDescChar"/>
+    <w:qFormat/>
+    <w:rsid w:val="001E228E"/>
+    <w:pPr>
+      <w:keepNext/>
+      <w:keepLines/>
+    </w:pPr>
+  </w:style>
+  <w:style w:type="character" w:customStyle="1" w:styleId="FigDescChar">
+    <w:name w:val="FigDesc Char"/>
+    <w:basedOn w:val="DefaultParagraphFont"/>
+    <w:link w:val="FigDesc"/>
+    <w:rsid w:val="001E228E"/>
+    <w:rPr>
+      <w:sz w:val="24"/>
+    </w:rPr>
+  </w:style>
 </w:styles>
 </file>
 

</xml_diff>

<commit_message>
adjusted footer to avoid overspill
</commit_message>
<xml_diff>
--- a/templates/pilot_secondary_format.docx
+++ b/templates/pilot_secondary_format.docx
@@ -40,11 +40,12 @@
         <w:t>[37000259]</w:t>
       </w:r>
     </w:p>
-    <w:p>
-      <w:r>
-        <w:rPr>
-          <w:noProof/>
-        </w:rPr>
+    <w:p/>
+    <w:p>
+      <w:pPr>
+        <w:pStyle w:val="nowrap"/>
+      </w:pPr>
+      <w:r>
         <w:drawing>
           <wp:anchor distT="0" distB="0" distL="114300" distR="114300" simplePos="0" relativeHeight="251659264" behindDoc="0" locked="0" layoutInCell="1" allowOverlap="1" wp14:anchorId="3B3682C1" wp14:editId="79CA4C7F">
             <wp:simplePos x="691116" y="4455042"/>
@@ -101,8 +102,19 @@
           </wp:anchor>
         </w:drawing>
       </w:r>
-    </w:p>
-    <w:p>
+      <w:r>
+        <w:t xml:space="preserve">Image </w:t>
+      </w:r>
+      <w:proofErr w:type="spellStart"/>
+      <w:r>
+        <w:t>nowrap</w:t>
+      </w:r>
+      <w:proofErr w:type="spellEnd"/>
+    </w:p>
+    <w:p>
+      <w:pPr>
+        <w:pStyle w:val="nowrap"/>
+      </w:pPr>
       <w:r>
         <w:br w:type="page"/>
       </w:r>
@@ -1482,27 +1494,14 @@
       <w:r>
         <w:t xml:space="preserve">Figure </w:t>
       </w:r>
-      <w:r>
-        <w:fldChar w:fldCharType="begin"/>
-      </w:r>
-      <w:r>
-        <w:instrText xml:space="preserve"> SEQ Figure \* ARABIC </w:instrText>
-      </w:r>
-      <w:r>
-        <w:fldChar w:fldCharType="separate"/>
-      </w:r>
-      <w:r>
-        <w:rPr>
-          <w:noProof/>
-        </w:rPr>
-        <w:t>1</w:t>
-      </w:r>
-      <w:r>
-        <w:rPr>
-          <w:noProof/>
-        </w:rPr>
-        <w:fldChar w:fldCharType="end"/>
-      </w:r>
+      <w:fldSimple w:instr=" SEQ Figure \* ARABIC ">
+        <w:r>
+          <w:rPr>
+            <w:noProof/>
+          </w:rPr>
+          <w:t>1</w:t>
+        </w:r>
+      </w:fldSimple>
       <w:r>
         <w:t xml:space="preserve"> - test caption</w:t>
       </w:r>
@@ -1703,7 +1702,7 @@
   <w:abstractNum w:abstractNumId="0" w15:restartNumberingAfterBreak="0">
     <w:nsid w:val="FFFFFF7C"/>
     <w:multiLevelType w:val="singleLevel"/>
-    <w:tmpl w:val="45C05372"/>
+    <w:tmpl w:val="A25E80E8"/>
     <w:lvl w:ilvl="0">
       <w:start w:val="1"/>
       <w:numFmt w:val="decimal"/>
@@ -1720,7 +1719,7 @@
   <w:abstractNum w:abstractNumId="1" w15:restartNumberingAfterBreak="0">
     <w:nsid w:val="FFFFFF7D"/>
     <w:multiLevelType w:val="singleLevel"/>
-    <w:tmpl w:val="F87A167E"/>
+    <w:tmpl w:val="717038F0"/>
     <w:lvl w:ilvl="0">
       <w:start w:val="1"/>
       <w:numFmt w:val="decimal"/>
@@ -1737,7 +1736,7 @@
   <w:abstractNum w:abstractNumId="2" w15:restartNumberingAfterBreak="0">
     <w:nsid w:val="FFFFFF7E"/>
     <w:multiLevelType w:val="singleLevel"/>
-    <w:tmpl w:val="C2E6743E"/>
+    <w:tmpl w:val="4F025D30"/>
     <w:lvl w:ilvl="0">
       <w:start w:val="1"/>
       <w:numFmt w:val="decimal"/>
@@ -1754,7 +1753,7 @@
   <w:abstractNum w:abstractNumId="3" w15:restartNumberingAfterBreak="0">
     <w:nsid w:val="FFFFFF7F"/>
     <w:multiLevelType w:val="singleLevel"/>
-    <w:tmpl w:val="61B282A0"/>
+    <w:tmpl w:val="D6B8EDE0"/>
     <w:lvl w:ilvl="0">
       <w:start w:val="1"/>
       <w:numFmt w:val="decimal"/>
@@ -1771,7 +1770,7 @@
   <w:abstractNum w:abstractNumId="4" w15:restartNumberingAfterBreak="0">
     <w:nsid w:val="FFFFFF80"/>
     <w:multiLevelType w:val="singleLevel"/>
-    <w:tmpl w:val="9F8AFB22"/>
+    <w:tmpl w:val="F80A3180"/>
     <w:lvl w:ilvl="0">
       <w:start w:val="1"/>
       <w:numFmt w:val="bullet"/>
@@ -1791,7 +1790,7 @@
   <w:abstractNum w:abstractNumId="5" w15:restartNumberingAfterBreak="0">
     <w:nsid w:val="FFFFFF81"/>
     <w:multiLevelType w:val="singleLevel"/>
-    <w:tmpl w:val="7D1C2FEA"/>
+    <w:tmpl w:val="7DF0C8A4"/>
     <w:lvl w:ilvl="0">
       <w:start w:val="1"/>
       <w:numFmt w:val="bullet"/>
@@ -1811,7 +1810,7 @@
   <w:abstractNum w:abstractNumId="6" w15:restartNumberingAfterBreak="0">
     <w:nsid w:val="FFFFFF82"/>
     <w:multiLevelType w:val="singleLevel"/>
-    <w:tmpl w:val="8FB0C8C4"/>
+    <w:tmpl w:val="87EE278C"/>
     <w:lvl w:ilvl="0">
       <w:start w:val="1"/>
       <w:numFmt w:val="bullet"/>
@@ -1831,7 +1830,7 @@
   <w:abstractNum w:abstractNumId="7" w15:restartNumberingAfterBreak="0">
     <w:nsid w:val="FFFFFF83"/>
     <w:multiLevelType w:val="singleLevel"/>
-    <w:tmpl w:val="0108E7DC"/>
+    <w:tmpl w:val="7A3A61B2"/>
     <w:lvl w:ilvl="0">
       <w:start w:val="1"/>
       <w:numFmt w:val="bullet"/>
@@ -1851,7 +1850,7 @@
   <w:abstractNum w:abstractNumId="8" w15:restartNumberingAfterBreak="0">
     <w:nsid w:val="FFFFFF88"/>
     <w:multiLevelType w:val="singleLevel"/>
-    <w:tmpl w:val="D7FA43A4"/>
+    <w:tmpl w:val="84263F54"/>
     <w:lvl w:ilvl="0">
       <w:start w:val="1"/>
       <w:numFmt w:val="decimal"/>
@@ -1868,7 +1867,7 @@
   <w:abstractNum w:abstractNumId="9" w15:restartNumberingAfterBreak="0">
     <w:nsid w:val="FFFFFF89"/>
     <w:multiLevelType w:val="singleLevel"/>
-    <w:tmpl w:val="2682B436"/>
+    <w:tmpl w:val="231E9F66"/>
     <w:lvl w:ilvl="0">
       <w:start w:val="1"/>
       <w:numFmt w:val="bullet"/>
@@ -3968,6 +3967,30 @@
       <w:szCs w:val="20"/>
     </w:rPr>
   </w:style>
+  <w:style w:type="paragraph" w:customStyle="1" w:styleId="nowrap">
+    <w:name w:val="nowrap"/>
+    <w:basedOn w:val="Normal"/>
+    <w:link w:val="nowrapChar"/>
+    <w:qFormat/>
+    <w:rsid w:val="007C62AB"/>
+    <w:pPr>
+      <w:spacing w:after="0" w:line="120" w:lineRule="auto"/>
+    </w:pPr>
+    <w:rPr>
+      <w:noProof/>
+      <w:sz w:val="2"/>
+    </w:rPr>
+  </w:style>
+  <w:style w:type="character" w:customStyle="1" w:styleId="nowrapChar">
+    <w:name w:val="nowrap Char"/>
+    <w:basedOn w:val="DefaultParagraphFont"/>
+    <w:link w:val="nowrap"/>
+    <w:rsid w:val="007C62AB"/>
+    <w:rPr>
+      <w:noProof/>
+      <w:sz w:val="2"/>
+    </w:rPr>
+  </w:style>
 </w:styles>
 </file>
 

</xml_diff>

<commit_message>
tidied formatting for pilot outputs
</commit_message>
<xml_diff>
--- a/templates/pilot_secondary_format.docx
+++ b/templates/pilot_secondary_format.docx
@@ -4,37 +4,117 @@
   <w:body>
     <w:p>
       <w:pPr>
-        <w:pStyle w:val="Title"/>
-      </w:pPr>
-      <w:r>
-        <w:t>HEALTH BEHAVIOUR IN SCHOOL-AGED CHILDREN STUDY</w:t>
-      </w:r>
-    </w:p>
-    <w:p>
-      <w:pPr>
-        <w:pStyle w:val="Testheader"/>
+        <w:spacing w:before="840" w:after="1200"/>
+        <w:jc w:val="center"/>
+        <w:rPr>
+          <w:rFonts w:cstheme="minorHAnsi"/>
+          <w:b/>
+          <w:bCs/>
+          <w:color w:val="C00000"/>
+          <w:sz w:val="40"/>
+          <w:szCs w:val="40"/>
+        </w:rPr>
+      </w:pPr>
+      <w:r>
+        <w:rPr>
+          <w:rFonts w:cstheme="minorHAnsi"/>
+          <w:b/>
+          <w:bCs/>
+          <w:color w:val="C00000"/>
+          <w:sz w:val="40"/>
+          <w:szCs w:val="40"/>
+        </w:rPr>
+        <w:t xml:space="preserve">HEALTH </w:t>
+      </w:r>
+      <w:r>
+        <w:rPr>
+          <w:rStyle w:val="TitleChar"/>
+        </w:rPr>
+        <w:t>BEHAVIOUR</w:t>
+      </w:r>
+      <w:r>
+        <w:rPr>
+          <w:rFonts w:cstheme="minorHAnsi"/>
+          <w:b/>
+          <w:bCs/>
+          <w:color w:val="C00000"/>
+          <w:sz w:val="40"/>
+          <w:szCs w:val="40"/>
+        </w:rPr>
+        <w:t xml:space="preserve"> IN SCHOOL-AGED CHILDREN STUDY</w:t>
+      </w:r>
+    </w:p>
+    <w:p>
+      <w:pPr>
         <w:jc w:val="left"/>
-      </w:pPr>
-    </w:p>
-    <w:p>
-      <w:pPr>
-        <w:pStyle w:val="BlockText"/>
-      </w:pPr>
-      <w:r>
-        <w:t>Scotland Pilot Study 2021</w:t>
-      </w:r>
-    </w:p>
-    <w:p>
-      <w:pPr>
-        <w:pStyle w:val="BlockText"/>
-      </w:pPr>
-      <w:r>
+        <w:rPr>
+          <w:noProof/>
+        </w:rPr>
+      </w:pPr>
+    </w:p>
+    <w:p>
+      <w:pPr>
+        <w:jc w:val="center"/>
+        <w:rPr>
+          <w:rFonts w:cstheme="minorHAnsi"/>
+          <w:b/>
+          <w:bCs/>
+          <w:sz w:val="40"/>
+          <w:szCs w:val="40"/>
+        </w:rPr>
+      </w:pPr>
+      <w:r>
+        <w:rPr>
+          <w:rFonts w:cstheme="minorHAnsi"/>
+          <w:b/>
+          <w:bCs/>
+          <w:sz w:val="40"/>
+          <w:szCs w:val="40"/>
+        </w:rPr>
+        <w:t xml:space="preserve">Scotland Pilot </w:t>
+      </w:r>
+      <w:r>
+        <w:rPr>
+          <w:rStyle w:val="SubtitleChar"/>
+        </w:rPr>
+        <w:t>Study</w:t>
+      </w:r>
+      <w:r>
+        <w:rPr>
+          <w:rFonts w:cstheme="minorHAnsi"/>
+          <w:b/>
+          <w:bCs/>
+          <w:sz w:val="40"/>
+          <w:szCs w:val="40"/>
+        </w:rPr>
+        <w:t xml:space="preserve"> 2021</w:t>
+      </w:r>
+    </w:p>
+    <w:p>
+      <w:pPr>
+        <w:jc w:val="center"/>
+        <w:rPr>
+          <w:rFonts w:cstheme="minorHAnsi"/>
+          <w:b/>
+          <w:bCs/>
+          <w:sz w:val="40"/>
+          <w:szCs w:val="40"/>
+        </w:rPr>
+      </w:pPr>
+      <w:r>
+        <w:rPr>
+          <w:rFonts w:cstheme="minorHAnsi"/>
+          <w:b/>
+          <w:bCs/>
+          <w:sz w:val="40"/>
+          <w:szCs w:val="40"/>
+        </w:rPr>
         <w:t>Health and Wellbeing survey results for</w:t>
       </w:r>
     </w:p>
     <w:p>
       <w:pPr>
-        <w:pStyle w:val="BlockText"/>
+        <w:pStyle w:val="SchoolTitle"/>
       </w:pPr>
       <w:r>
         <w:t>[37000259]</w:t>
@@ -103,13 +183,8 @@
         </w:drawing>
       </w:r>
       <w:r>
-        <w:t xml:space="preserve">Image </w:t>
-      </w:r>
-      <w:proofErr w:type="spellStart"/>
-      <w:r>
-        <w:t>nowrap</w:t>
-      </w:r>
-      <w:proofErr w:type="spellEnd"/>
+        <w:t>Image nowrap</w:t>
+      </w:r>
     </w:p>
     <w:p>
       <w:pPr>
@@ -1494,14 +1569,27 @@
       <w:r>
         <w:t xml:space="preserve">Figure </w:t>
       </w:r>
-      <w:fldSimple w:instr=" SEQ Figure \* ARABIC ">
-        <w:r>
-          <w:rPr>
-            <w:noProof/>
-          </w:rPr>
-          <w:t>1</w:t>
-        </w:r>
-      </w:fldSimple>
+      <w:r>
+        <w:fldChar w:fldCharType="begin"/>
+      </w:r>
+      <w:r>
+        <w:instrText xml:space="preserve"> SEQ Figure \* ARABIC </w:instrText>
+      </w:r>
+      <w:r>
+        <w:fldChar w:fldCharType="separate"/>
+      </w:r>
+      <w:r>
+        <w:rPr>
+          <w:noProof/>
+        </w:rPr>
+        <w:t>1</w:t>
+      </w:r>
+      <w:r>
+        <w:rPr>
+          <w:noProof/>
+        </w:rPr>
+        <w:fldChar w:fldCharType="end"/>
+      </w:r>
       <w:r>
         <w:t xml:space="preserve"> - test caption</w:t>
       </w:r>
@@ -1702,7 +1790,7 @@
   <w:abstractNum w:abstractNumId="0" w15:restartNumberingAfterBreak="0">
     <w:nsid w:val="FFFFFF7C"/>
     <w:multiLevelType w:val="singleLevel"/>
-    <w:tmpl w:val="A25E80E8"/>
+    <w:tmpl w:val="E0E8D452"/>
     <w:lvl w:ilvl="0">
       <w:start w:val="1"/>
       <w:numFmt w:val="decimal"/>
@@ -1719,7 +1807,7 @@
   <w:abstractNum w:abstractNumId="1" w15:restartNumberingAfterBreak="0">
     <w:nsid w:val="FFFFFF7D"/>
     <w:multiLevelType w:val="singleLevel"/>
-    <w:tmpl w:val="717038F0"/>
+    <w:tmpl w:val="ED6024B0"/>
     <w:lvl w:ilvl="0">
       <w:start w:val="1"/>
       <w:numFmt w:val="decimal"/>
@@ -1736,7 +1824,7 @@
   <w:abstractNum w:abstractNumId="2" w15:restartNumberingAfterBreak="0">
     <w:nsid w:val="FFFFFF7E"/>
     <w:multiLevelType w:val="singleLevel"/>
-    <w:tmpl w:val="4F025D30"/>
+    <w:tmpl w:val="4582EEFC"/>
     <w:lvl w:ilvl="0">
       <w:start w:val="1"/>
       <w:numFmt w:val="decimal"/>
@@ -1753,7 +1841,7 @@
   <w:abstractNum w:abstractNumId="3" w15:restartNumberingAfterBreak="0">
     <w:nsid w:val="FFFFFF7F"/>
     <w:multiLevelType w:val="singleLevel"/>
-    <w:tmpl w:val="D6B8EDE0"/>
+    <w:tmpl w:val="833E6A10"/>
     <w:lvl w:ilvl="0">
       <w:start w:val="1"/>
       <w:numFmt w:val="decimal"/>
@@ -1770,7 +1858,7 @@
   <w:abstractNum w:abstractNumId="4" w15:restartNumberingAfterBreak="0">
     <w:nsid w:val="FFFFFF80"/>
     <w:multiLevelType w:val="singleLevel"/>
-    <w:tmpl w:val="F80A3180"/>
+    <w:tmpl w:val="CFF0E21C"/>
     <w:lvl w:ilvl="0">
       <w:start w:val="1"/>
       <w:numFmt w:val="bullet"/>
@@ -1790,7 +1878,7 @@
   <w:abstractNum w:abstractNumId="5" w15:restartNumberingAfterBreak="0">
     <w:nsid w:val="FFFFFF81"/>
     <w:multiLevelType w:val="singleLevel"/>
-    <w:tmpl w:val="7DF0C8A4"/>
+    <w:tmpl w:val="5E626F86"/>
     <w:lvl w:ilvl="0">
       <w:start w:val="1"/>
       <w:numFmt w:val="bullet"/>
@@ -1810,7 +1898,7 @@
   <w:abstractNum w:abstractNumId="6" w15:restartNumberingAfterBreak="0">
     <w:nsid w:val="FFFFFF82"/>
     <w:multiLevelType w:val="singleLevel"/>
-    <w:tmpl w:val="87EE278C"/>
+    <w:tmpl w:val="24CAB2D0"/>
     <w:lvl w:ilvl="0">
       <w:start w:val="1"/>
       <w:numFmt w:val="bullet"/>
@@ -1830,7 +1918,7 @@
   <w:abstractNum w:abstractNumId="7" w15:restartNumberingAfterBreak="0">
     <w:nsid w:val="FFFFFF83"/>
     <w:multiLevelType w:val="singleLevel"/>
-    <w:tmpl w:val="7A3A61B2"/>
+    <w:tmpl w:val="89B2122A"/>
     <w:lvl w:ilvl="0">
       <w:start w:val="1"/>
       <w:numFmt w:val="bullet"/>
@@ -1850,7 +1938,7 @@
   <w:abstractNum w:abstractNumId="8" w15:restartNumberingAfterBreak="0">
     <w:nsid w:val="FFFFFF88"/>
     <w:multiLevelType w:val="singleLevel"/>
-    <w:tmpl w:val="84263F54"/>
+    <w:tmpl w:val="02F60EF8"/>
     <w:lvl w:ilvl="0">
       <w:start w:val="1"/>
       <w:numFmt w:val="decimal"/>
@@ -1867,7 +1955,7 @@
   <w:abstractNum w:abstractNumId="9" w15:restartNumberingAfterBreak="0">
     <w:nsid w:val="FFFFFF89"/>
     <w:multiLevelType w:val="singleLevel"/>
-    <w:tmpl w:val="231E9F66"/>
+    <w:tmpl w:val="37C29158"/>
     <w:lvl w:ilvl="0">
       <w:start w:val="1"/>
       <w:numFmt w:val="bullet"/>
@@ -3396,10 +3484,9 @@
     <w:autoRedefine/>
     <w:uiPriority w:val="39"/>
     <w:unhideWhenUsed/>
-    <w:rsid w:val="003C6C5E"/>
+    <w:rsid w:val="00005DA9"/>
     <w:pPr>
-      <w:spacing w:after="100"/>
-      <w:ind w:left="220"/>
+      <w:ind w:left="221"/>
     </w:pPr>
     <w:rPr>
       <w:rFonts w:cs="Times New Roman"/>
@@ -3413,12 +3500,11 @@
     <w:autoRedefine/>
     <w:uiPriority w:val="39"/>
     <w:unhideWhenUsed/>
-    <w:rsid w:val="003C6C5E"/>
-    <w:pPr>
-      <w:spacing w:after="100"/>
-    </w:pPr>
+    <w:rsid w:val="00005DA9"/>
     <w:rPr>
       <w:rFonts w:cs="Times New Roman"/>
+      <w:b/>
+      <w:sz w:val="28"/>
       <w:lang w:val="en-US" w:eastAsia="en-US"/>
     </w:rPr>
   </w:style>
@@ -3494,8 +3580,9 @@
     <w:link w:val="TitleChar"/>
     <w:uiPriority w:val="10"/>
     <w:qFormat/>
-    <w:rsid w:val="000A5A5B"/>
+    <w:rsid w:val="00005DA9"/>
     <w:pPr>
+      <w:spacing w:before="840" w:after="1200"/>
       <w:jc w:val="center"/>
     </w:pPr>
     <w:rPr>
@@ -3512,7 +3599,7 @@
     <w:basedOn w:val="DefaultParagraphFont"/>
     <w:link w:val="Title"/>
     <w:uiPriority w:val="10"/>
-    <w:rsid w:val="000A5A5B"/>
+    <w:rsid w:val="00005DA9"/>
     <w:rPr>
       <w:rFonts w:cstheme="minorHAnsi"/>
       <w:b/>
@@ -3529,7 +3616,7 @@
     <w:link w:val="SubtitleChar"/>
     <w:uiPriority w:val="11"/>
     <w:qFormat/>
-    <w:rsid w:val="00F11FB3"/>
+    <w:rsid w:val="00005DA9"/>
     <w:pPr>
       <w:jc w:val="center"/>
     </w:pPr>
@@ -3546,7 +3633,7 @@
     <w:basedOn w:val="DefaultParagraphFont"/>
     <w:link w:val="Subtitle"/>
     <w:uiPriority w:val="11"/>
-    <w:rsid w:val="00F11FB3"/>
+    <w:rsid w:val="00005DA9"/>
     <w:rPr>
       <w:rFonts w:cstheme="minorHAnsi"/>
       <w:b/>
@@ -3989,6 +4076,23 @@
     <w:rPr>
       <w:noProof/>
       <w:sz w:val="2"/>
+    </w:rPr>
+  </w:style>
+  <w:style w:type="paragraph" w:customStyle="1" w:styleId="SchoolTitle">
+    <w:name w:val="SchoolTitle"/>
+    <w:basedOn w:val="Normal"/>
+    <w:qFormat/>
+    <w:rsid w:val="00005DA9"/>
+    <w:pPr>
+      <w:spacing w:before="480"/>
+      <w:jc w:val="center"/>
+    </w:pPr>
+    <w:rPr>
+      <w:rFonts w:cstheme="minorHAnsi"/>
+      <w:b/>
+      <w:bCs/>
+      <w:sz w:val="48"/>
+      <w:szCs w:val="40"/>
     </w:rPr>
   </w:style>
 </w:styles>

</xml_diff>

<commit_message>
tweaked page breaking to be consistent. filtered school with 3 S4 pupils
</commit_message>
<xml_diff>
--- a/templates/pilot_secondary_format.docx
+++ b/templates/pilot_secondary_format.docx
@@ -1127,7 +1127,7 @@
     </w:p>
     <w:p>
       <w:pPr>
-        <w:pStyle w:val="Heading2"/>
+        <w:pStyle w:val="Heading2-nosplit"/>
       </w:pPr>
       <w:r>
         <w:t>Trying to not split here</w:t>
@@ -1569,27 +1569,14 @@
       <w:r>
         <w:t xml:space="preserve">Figure </w:t>
       </w:r>
-      <w:r>
-        <w:fldChar w:fldCharType="begin"/>
-      </w:r>
-      <w:r>
-        <w:instrText xml:space="preserve"> SEQ Figure \* ARABIC </w:instrText>
-      </w:r>
-      <w:r>
-        <w:fldChar w:fldCharType="separate"/>
-      </w:r>
-      <w:r>
-        <w:rPr>
-          <w:noProof/>
-        </w:rPr>
-        <w:t>1</w:t>
-      </w:r>
-      <w:r>
-        <w:rPr>
-          <w:noProof/>
-        </w:rPr>
-        <w:fldChar w:fldCharType="end"/>
-      </w:r>
+      <w:fldSimple w:instr=" SEQ Figure \* ARABIC ">
+        <w:r>
+          <w:rPr>
+            <w:noProof/>
+          </w:rPr>
+          <w:t>1</w:t>
+        </w:r>
+      </w:fldSimple>
       <w:r>
         <w:t xml:space="preserve"> - test caption</w:t>
       </w:r>
@@ -1651,6 +1638,21 @@
       <w:bookmarkEnd w:id="7"/>
     </w:p>
     <w:p>
+      <w:r>
+        <w:lastRenderedPageBreak/>
+        <w:t>And some more text</w:t>
+      </w:r>
+    </w:p>
+    <w:p>
+      <w:pPr>
+        <w:pStyle w:val="Heading2"/>
+      </w:pPr>
+      <w:r>
+        <w:lastRenderedPageBreak/>
+        <w:t>Heading 2 with split</w:t>
+      </w:r>
+    </w:p>
+    <w:p>
       <w:pPr>
         <w:pStyle w:val="Heading1"/>
       </w:pPr>
@@ -1790,7 +1792,7 @@
   <w:abstractNum w:abstractNumId="0" w15:restartNumberingAfterBreak="0">
     <w:nsid w:val="FFFFFF7C"/>
     <w:multiLevelType w:val="singleLevel"/>
-    <w:tmpl w:val="E0E8D452"/>
+    <w:tmpl w:val="1E1A4F42"/>
     <w:lvl w:ilvl="0">
       <w:start w:val="1"/>
       <w:numFmt w:val="decimal"/>
@@ -1807,7 +1809,7 @@
   <w:abstractNum w:abstractNumId="1" w15:restartNumberingAfterBreak="0">
     <w:nsid w:val="FFFFFF7D"/>
     <w:multiLevelType w:val="singleLevel"/>
-    <w:tmpl w:val="ED6024B0"/>
+    <w:tmpl w:val="DCE02202"/>
     <w:lvl w:ilvl="0">
       <w:start w:val="1"/>
       <w:numFmt w:val="decimal"/>
@@ -1824,7 +1826,7 @@
   <w:abstractNum w:abstractNumId="2" w15:restartNumberingAfterBreak="0">
     <w:nsid w:val="FFFFFF7E"/>
     <w:multiLevelType w:val="singleLevel"/>
-    <w:tmpl w:val="4582EEFC"/>
+    <w:tmpl w:val="17DC97D8"/>
     <w:lvl w:ilvl="0">
       <w:start w:val="1"/>
       <w:numFmt w:val="decimal"/>
@@ -1841,7 +1843,7 @@
   <w:abstractNum w:abstractNumId="3" w15:restartNumberingAfterBreak="0">
     <w:nsid w:val="FFFFFF7F"/>
     <w:multiLevelType w:val="singleLevel"/>
-    <w:tmpl w:val="833E6A10"/>
+    <w:tmpl w:val="F64AF7B2"/>
     <w:lvl w:ilvl="0">
       <w:start w:val="1"/>
       <w:numFmt w:val="decimal"/>
@@ -1858,7 +1860,7 @@
   <w:abstractNum w:abstractNumId="4" w15:restartNumberingAfterBreak="0">
     <w:nsid w:val="FFFFFF80"/>
     <w:multiLevelType w:val="singleLevel"/>
-    <w:tmpl w:val="CFF0E21C"/>
+    <w:tmpl w:val="E1287C8A"/>
     <w:lvl w:ilvl="0">
       <w:start w:val="1"/>
       <w:numFmt w:val="bullet"/>
@@ -1878,7 +1880,7 @@
   <w:abstractNum w:abstractNumId="5" w15:restartNumberingAfterBreak="0">
     <w:nsid w:val="FFFFFF81"/>
     <w:multiLevelType w:val="singleLevel"/>
-    <w:tmpl w:val="5E626F86"/>
+    <w:tmpl w:val="A0682D1C"/>
     <w:lvl w:ilvl="0">
       <w:start w:val="1"/>
       <w:numFmt w:val="bullet"/>
@@ -1898,7 +1900,7 @@
   <w:abstractNum w:abstractNumId="6" w15:restartNumberingAfterBreak="0">
     <w:nsid w:val="FFFFFF82"/>
     <w:multiLevelType w:val="singleLevel"/>
-    <w:tmpl w:val="24CAB2D0"/>
+    <w:tmpl w:val="D43E0740"/>
     <w:lvl w:ilvl="0">
       <w:start w:val="1"/>
       <w:numFmt w:val="bullet"/>
@@ -1918,7 +1920,7 @@
   <w:abstractNum w:abstractNumId="7" w15:restartNumberingAfterBreak="0">
     <w:nsid w:val="FFFFFF83"/>
     <w:multiLevelType w:val="singleLevel"/>
-    <w:tmpl w:val="89B2122A"/>
+    <w:tmpl w:val="095EDE76"/>
     <w:lvl w:ilvl="0">
       <w:start w:val="1"/>
       <w:numFmt w:val="bullet"/>
@@ -1938,7 +1940,7 @@
   <w:abstractNum w:abstractNumId="8" w15:restartNumberingAfterBreak="0">
     <w:nsid w:val="FFFFFF88"/>
     <w:multiLevelType w:val="singleLevel"/>
-    <w:tmpl w:val="02F60EF8"/>
+    <w:tmpl w:val="1C704B2A"/>
     <w:lvl w:ilvl="0">
       <w:start w:val="1"/>
       <w:numFmt w:val="decimal"/>
@@ -1955,7 +1957,7 @@
   <w:abstractNum w:abstractNumId="9" w15:restartNumberingAfterBreak="0">
     <w:nsid w:val="FFFFFF89"/>
     <w:multiLevelType w:val="singleLevel"/>
-    <w:tmpl w:val="37C29158"/>
+    <w:tmpl w:val="C76AD8E2"/>
     <w:lvl w:ilvl="0">
       <w:start w:val="1"/>
       <w:numFmt w:val="bullet"/>
@@ -2138,8 +2140,8 @@
   <w:abstractNum w:abstractNumId="12" w15:restartNumberingAfterBreak="0">
     <w:nsid w:val="49DD772C"/>
     <w:multiLevelType w:val="hybridMultilevel"/>
-    <w:tmpl w:val="6D9A080A"/>
-    <w:lvl w:ilvl="0" w:tplc="E8942D4E">
+    <w:tmpl w:val="11F2DFE4"/>
+    <w:lvl w:ilvl="0" w:tplc="C2DA9D02">
       <w:start w:val="1"/>
       <w:numFmt w:val="decimal"/>
       <w:pStyle w:val="Heading2"/>
@@ -2937,9 +2939,8 @@
     <w:uiPriority w:val="9"/>
     <w:unhideWhenUsed/>
     <w:qFormat/>
-    <w:rsid w:val="00592FBB"/>
+    <w:rsid w:val="00E916C9"/>
     <w:pPr>
-      <w:pageBreakBefore w:val="0"/>
       <w:numPr>
         <w:numId w:val="1"/>
       </w:numPr>
@@ -2955,8 +2956,9 @@
     <w:uiPriority w:val="9"/>
     <w:unhideWhenUsed/>
     <w:qFormat/>
-    <w:rsid w:val="00C506B0"/>
+    <w:rsid w:val="00E916C9"/>
     <w:pPr>
+      <w:pageBreakBefore w:val="0"/>
       <w:numPr>
         <w:numId w:val="0"/>
       </w:numPr>
@@ -3530,7 +3532,7 @@
     <w:basedOn w:val="DefaultParagraphFont"/>
     <w:link w:val="Heading2"/>
     <w:uiPriority w:val="9"/>
-    <w:rsid w:val="00592FBB"/>
+    <w:rsid w:val="00E916C9"/>
     <w:rPr>
       <w:rFonts w:eastAsiaTheme="majorEastAsia" w:cstheme="minorHAnsi"/>
       <w:b/>
@@ -3545,7 +3547,7 @@
     <w:basedOn w:val="DefaultParagraphFont"/>
     <w:link w:val="Heading3"/>
     <w:uiPriority w:val="9"/>
-    <w:rsid w:val="00C506B0"/>
+    <w:rsid w:val="00E916C9"/>
     <w:rPr>
       <w:rFonts w:eastAsiaTheme="majorEastAsia" w:cstheme="minorHAnsi"/>
       <w:b/>
@@ -4094,6 +4096,15 @@
       <w:sz w:val="48"/>
       <w:szCs w:val="40"/>
     </w:rPr>
+  </w:style>
+  <w:style w:type="paragraph" w:customStyle="1" w:styleId="Heading2-nosplit">
+    <w:name w:val="Heading 2 - no split"/>
+    <w:basedOn w:val="Heading2"/>
+    <w:qFormat/>
+    <w:rsid w:val="00E916C9"/>
+    <w:pPr>
+      <w:pageBreakBefore w:val="0"/>
+    </w:pPr>
   </w:style>
 </w:styles>
 </file>

</xml_diff>

<commit_message>
added no num heading 2
</commit_message>
<xml_diff>
--- a/templates/pilot_secondary_format.docx
+++ b/templates/pilot_secondary_format.docx
@@ -1,6 +1,6 @@
 
 <file path=word/document.xml><?xml version="1.0" encoding="utf-8"?>
-<w:document xmlns:wpc="http://schemas.microsoft.com/office/word/2010/wordprocessingCanvas" xmlns:cx="http://schemas.microsoft.com/office/drawing/2014/chartex" xmlns:cx1="http://schemas.microsoft.com/office/drawing/2015/9/8/chartex" xmlns:cx2="http://schemas.microsoft.com/office/drawing/2015/10/21/chartex" xmlns:cx3="http://schemas.microsoft.com/office/drawing/2016/5/9/chartex" xmlns:cx4="http://schemas.microsoft.com/office/drawing/2016/5/10/chartex" xmlns:cx5="http://schemas.microsoft.com/office/drawing/2016/5/11/chartex" xmlns:cx6="http://schemas.microsoft.com/office/drawing/2016/5/12/chartex" xmlns:cx7="http://schemas.microsoft.com/office/drawing/2016/5/13/chartex" xmlns:cx8="http://schemas.microsoft.com/office/drawing/2016/5/14/chartex" xmlns:mc="http://schemas.openxmlformats.org/markup-compatibility/2006" xmlns:aink="http://schemas.microsoft.com/office/drawing/2016/ink" xmlns:am3d="http://schemas.microsoft.com/office/drawing/2017/model3d" xmlns:o="urn:schemas-microsoft-com:office:office" xmlns:r="http://schemas.openxmlformats.org/officeDocument/2006/relationships" xmlns:m="http://schemas.openxmlformats.org/officeDocument/2006/math" xmlns:v="urn:schemas-microsoft-com:vml" xmlns:wp14="http://schemas.microsoft.com/office/word/2010/wordprocessingDrawing" xmlns:wp="http://schemas.openxmlformats.org/drawingml/2006/wordprocessingDrawing" xmlns:w10="urn:schemas-microsoft-com:office:word" xmlns:w="http://schemas.openxmlformats.org/wordprocessingml/2006/main" xmlns:w14="http://schemas.microsoft.com/office/word/2010/wordml" xmlns:w15="http://schemas.microsoft.com/office/word/2012/wordml" xmlns:w16cex="http://schemas.microsoft.com/office/word/2018/wordml/cex" xmlns:w16cid="http://schemas.microsoft.com/office/word/2016/wordml/cid" xmlns:w16="http://schemas.microsoft.com/office/word/2018/wordml" xmlns:w16sdtdh="http://schemas.microsoft.com/office/word/2020/wordml/sdtdatahash" xmlns:w16se="http://schemas.microsoft.com/office/word/2015/wordml/symex" xmlns:wpg="http://schemas.microsoft.com/office/word/2010/wordprocessingGroup" xmlns:wpi="http://schemas.microsoft.com/office/word/2010/wordprocessingInk" xmlns:wne="http://schemas.microsoft.com/office/word/2006/wordml" xmlns:wps="http://schemas.microsoft.com/office/word/2010/wordprocessingShape" mc:Ignorable="w14 w15 w16se w16cid w16 w16cex w16sdtdh wp14">
+<w:document xmlns:wpc="http://schemas.microsoft.com/office/word/2010/wordprocessingCanvas" xmlns:cx="http://schemas.microsoft.com/office/drawing/2014/chartex" xmlns:cx1="http://schemas.microsoft.com/office/drawing/2015/9/8/chartex" xmlns:cx2="http://schemas.microsoft.com/office/drawing/2015/10/21/chartex" xmlns:cx3="http://schemas.microsoft.com/office/drawing/2016/5/9/chartex" xmlns:cx4="http://schemas.microsoft.com/office/drawing/2016/5/10/chartex" xmlns:cx5="http://schemas.microsoft.com/office/drawing/2016/5/11/chartex" xmlns:cx6="http://schemas.microsoft.com/office/drawing/2016/5/12/chartex" xmlns:cx7="http://schemas.microsoft.com/office/drawing/2016/5/13/chartex" xmlns:cx8="http://schemas.microsoft.com/office/drawing/2016/5/14/chartex" xmlns:mc="http://schemas.openxmlformats.org/markup-compatibility/2006" xmlns:aink="http://schemas.microsoft.com/office/drawing/2016/ink" xmlns:am3d="http://schemas.microsoft.com/office/drawing/2017/model3d" xmlns:o="urn:schemas-microsoft-com:office:office" xmlns:oel="http://schemas.microsoft.com/office/2019/extlst" xmlns:r="http://schemas.openxmlformats.org/officeDocument/2006/relationships" xmlns:m="http://schemas.openxmlformats.org/officeDocument/2006/math" xmlns:v="urn:schemas-microsoft-com:vml" xmlns:wp14="http://schemas.microsoft.com/office/word/2010/wordprocessingDrawing" xmlns:wp="http://schemas.openxmlformats.org/drawingml/2006/wordprocessingDrawing" xmlns:w10="urn:schemas-microsoft-com:office:word" xmlns:w="http://schemas.openxmlformats.org/wordprocessingml/2006/main" xmlns:w14="http://schemas.microsoft.com/office/word/2010/wordml" xmlns:w15="http://schemas.microsoft.com/office/word/2012/wordml" xmlns:w16cex="http://schemas.microsoft.com/office/word/2018/wordml/cex" xmlns:w16cid="http://schemas.microsoft.com/office/word/2016/wordml/cid" xmlns:w16="http://schemas.microsoft.com/office/word/2018/wordml" xmlns:w16sdtdh="http://schemas.microsoft.com/office/word/2020/wordml/sdtdatahash" xmlns:w16se="http://schemas.microsoft.com/office/word/2015/wordml/symex" xmlns:wpg="http://schemas.microsoft.com/office/word/2010/wordprocessingGroup" xmlns:wpi="http://schemas.microsoft.com/office/word/2010/wordprocessingInk" xmlns:wne="http://schemas.microsoft.com/office/word/2006/wordml" xmlns:wps="http://schemas.microsoft.com/office/word/2010/wordprocessingShape" mc:Ignorable="w14 w15 w16se w16cid w16 w16cex w16sdtdh wp14">
   <w:body>
     <w:p>
       <w:pPr>
@@ -212,9 +212,10 @@
         </w:tabs>
         <w:rPr>
           <w:rFonts w:cstheme="minorBidi"/>
+          <w:b w:val="0"/>
           <w:noProof/>
           <w:sz w:val="22"/>
-          <w:lang w:val="en-GB" w:eastAsia="zh-CN"/>
+          <w:lang w:val="en-GB" w:eastAsia="en-GB"/>
         </w:rPr>
       </w:pPr>
       <w:r>
@@ -226,7 +227,7 @@
       <w:r>
         <w:fldChar w:fldCharType="separate"/>
       </w:r>
-      <w:hyperlink w:anchor="_Toc104552775" w:history="1">
+      <w:hyperlink w:anchor="_Toc106619919" w:history="1">
         <w:r>
           <w:rPr>
             <w:rStyle w:val="Hyperlink"/>
@@ -253,7 +254,7 @@
             <w:noProof/>
             <w:webHidden/>
           </w:rPr>
-          <w:instrText xml:space="preserve"> PAGEREF _Toc104552775 \h </w:instrText>
+          <w:instrText xml:space="preserve"> PAGEREF _Toc106619919 \h </w:instrText>
         </w:r>
         <w:r>
           <w:rPr>
@@ -292,18 +293,19 @@
         </w:tabs>
         <w:rPr>
           <w:rFonts w:cstheme="minorBidi"/>
+          <w:b w:val="0"/>
           <w:noProof/>
           <w:sz w:val="22"/>
-          <w:lang w:val="en-GB" w:eastAsia="zh-CN"/>
+          <w:lang w:val="en-GB" w:eastAsia="en-GB"/>
         </w:rPr>
       </w:pPr>
-      <w:hyperlink w:anchor="_Toc104552776" w:history="1">
+      <w:hyperlink w:anchor="_Toc106619920" w:history="1">
         <w:r>
           <w:rPr>
             <w:rStyle w:val="Hyperlink"/>
             <w:noProof/>
           </w:rPr>
-          <w:t>Your school’s survey results</w:t>
+          <w:t>Your school’s participation in the survey</w:t>
         </w:r>
         <w:r>
           <w:rPr>
@@ -324,7 +326,7 @@
             <w:noProof/>
             <w:webHidden/>
           </w:rPr>
-          <w:instrText xml:space="preserve"> PAGEREF _Toc104552776 \h </w:instrText>
+          <w:instrText xml:space="preserve"> PAGEREF _Toc106619920 \h </w:instrText>
         </w:r>
         <w:r>
           <w:rPr>
@@ -344,7 +346,7 @@
             <w:noProof/>
             <w:webHidden/>
           </w:rPr>
-          <w:t>6</w:t>
+          <w:t>5</w:t>
         </w:r>
         <w:r>
           <w:rPr>
@@ -362,10 +364,10 @@
           <w:rFonts w:cstheme="minorBidi"/>
           <w:noProof/>
           <w:sz w:val="22"/>
-          <w:lang w:val="en-GB" w:eastAsia="zh-CN"/>
+          <w:lang w:val="en-GB" w:eastAsia="en-GB"/>
         </w:rPr>
       </w:pPr>
-      <w:hyperlink w:anchor="_Toc104552777" w:history="1">
+      <w:hyperlink w:anchor="_Toc106619921" w:history="1">
         <w:r>
           <w:rPr>
             <w:rStyle w:val="Hyperlink"/>
@@ -378,7 +380,7 @@
             <w:rFonts w:cstheme="minorBidi"/>
             <w:noProof/>
             <w:sz w:val="22"/>
-            <w:lang w:val="en-GB" w:eastAsia="zh-CN"/>
+            <w:lang w:val="en-GB" w:eastAsia="en-GB"/>
           </w:rPr>
           <w:tab/>
         </w:r>
@@ -387,7 +389,7 @@
             <w:rStyle w:val="Hyperlink"/>
             <w:noProof/>
           </w:rPr>
-          <w:t>General Health and Sleep</w:t>
+          <w:t>Trying to not split here</w:t>
         </w:r>
         <w:r>
           <w:rPr>
@@ -408,7 +410,7 @@
             <w:noProof/>
             <w:webHidden/>
           </w:rPr>
-          <w:instrText xml:space="preserve"> PAGEREF _Toc104552777 \h </w:instrText>
+          <w:instrText xml:space="preserve"> PAGEREF _Toc106619921 \h </w:instrText>
         </w:r>
         <w:r>
           <w:rPr>
@@ -428,7 +430,7 @@
             <w:noProof/>
             <w:webHidden/>
           </w:rPr>
-          <w:t>6</w:t>
+          <w:t>5</w:t>
         </w:r>
         <w:r>
           <w:rPr>
@@ -446,15 +448,83 @@
           <w:rFonts w:cstheme="minorBidi"/>
           <w:noProof/>
           <w:sz w:val="22"/>
-          <w:lang w:val="en-GB" w:eastAsia="zh-CN"/>
+          <w:lang w:val="en-GB" w:eastAsia="en-GB"/>
         </w:rPr>
       </w:pPr>
-      <w:hyperlink w:anchor="_Toc104552778" w:history="1">
+      <w:hyperlink w:anchor="_Toc106619922" w:history="1">
         <w:r>
           <w:rPr>
             <w:rStyle w:val="Hyperlink"/>
             <w:noProof/>
           </w:rPr>
+          <w:t>Trying not to number here</w:t>
+        </w:r>
+        <w:r>
+          <w:rPr>
+            <w:noProof/>
+            <w:webHidden/>
+          </w:rPr>
+          <w:tab/>
+        </w:r>
+        <w:r>
+          <w:rPr>
+            <w:noProof/>
+            <w:webHidden/>
+          </w:rPr>
+          <w:fldChar w:fldCharType="begin"/>
+        </w:r>
+        <w:r>
+          <w:rPr>
+            <w:noProof/>
+            <w:webHidden/>
+          </w:rPr>
+          <w:instrText xml:space="preserve"> PAGEREF _Toc106619922 \h </w:instrText>
+        </w:r>
+        <w:r>
+          <w:rPr>
+            <w:noProof/>
+            <w:webHidden/>
+          </w:rPr>
+        </w:r>
+        <w:r>
+          <w:rPr>
+            <w:noProof/>
+            <w:webHidden/>
+          </w:rPr>
+          <w:fldChar w:fldCharType="separate"/>
+        </w:r>
+        <w:r>
+          <w:rPr>
+            <w:noProof/>
+            <w:webHidden/>
+          </w:rPr>
+          <w:t>5</w:t>
+        </w:r>
+        <w:r>
+          <w:rPr>
+            <w:noProof/>
+            <w:webHidden/>
+          </w:rPr>
+          <w:fldChar w:fldCharType="end"/>
+        </w:r>
+      </w:hyperlink>
+    </w:p>
+    <w:p>
+      <w:pPr>
+        <w:pStyle w:val="TOC2"/>
+        <w:rPr>
+          <w:rFonts w:cstheme="minorBidi"/>
+          <w:noProof/>
+          <w:sz w:val="22"/>
+          <w:lang w:val="en-GB" w:eastAsia="en-GB"/>
+        </w:rPr>
+      </w:pPr>
+      <w:hyperlink w:anchor="_Toc106619923" w:history="1">
+        <w:r>
+          <w:rPr>
+            <w:rStyle w:val="Hyperlink"/>
+            <w:noProof/>
+          </w:rPr>
           <w:t>2.</w:t>
         </w:r>
         <w:r>
@@ -462,7 +532,7 @@
             <w:rFonts w:cstheme="minorBidi"/>
             <w:noProof/>
             <w:sz w:val="22"/>
-            <w:lang w:val="en-GB" w:eastAsia="zh-CN"/>
+            <w:lang w:val="en-GB" w:eastAsia="en-GB"/>
           </w:rPr>
           <w:tab/>
         </w:r>
@@ -471,7 +541,7 @@
             <w:rStyle w:val="Hyperlink"/>
             <w:noProof/>
           </w:rPr>
-          <w:t>Mental Health and Wellbeing</w:t>
+          <w:t>And then next number</w:t>
         </w:r>
         <w:r>
           <w:rPr>
@@ -492,7 +562,7 @@
             <w:noProof/>
             <w:webHidden/>
           </w:rPr>
-          <w:instrText xml:space="preserve"> PAGEREF _Toc104552778 \h </w:instrText>
+          <w:instrText xml:space="preserve"> PAGEREF _Toc106619923 \h </w:instrText>
         </w:r>
         <w:r>
           <w:rPr>
@@ -512,7 +582,91 @@
             <w:noProof/>
             <w:webHidden/>
           </w:rPr>
-          <w:t>8</w:t>
+          <w:t>5</w:t>
+        </w:r>
+        <w:r>
+          <w:rPr>
+            <w:noProof/>
+            <w:webHidden/>
+          </w:rPr>
+          <w:fldChar w:fldCharType="end"/>
+        </w:r>
+      </w:hyperlink>
+    </w:p>
+    <w:p>
+      <w:pPr>
+        <w:pStyle w:val="TOC2"/>
+        <w:rPr>
+          <w:rFonts w:cstheme="minorBidi"/>
+          <w:noProof/>
+          <w:sz w:val="22"/>
+          <w:lang w:val="en-GB" w:eastAsia="en-GB"/>
+        </w:rPr>
+      </w:pPr>
+      <w:hyperlink w:anchor="_Toc106619924" w:history="1">
+        <w:r>
+          <w:rPr>
+            <w:rStyle w:val="Hyperlink"/>
+            <w:noProof/>
+          </w:rPr>
+          <w:t>3.</w:t>
+        </w:r>
+        <w:r>
+          <w:rPr>
+            <w:rFonts w:cstheme="minorBidi"/>
+            <w:noProof/>
+            <w:sz w:val="22"/>
+            <w:lang w:val="en-GB" w:eastAsia="en-GB"/>
+          </w:rPr>
+          <w:tab/>
+        </w:r>
+        <w:r>
+          <w:rPr>
+            <w:rStyle w:val="Hyperlink"/>
+            <w:noProof/>
+          </w:rPr>
+          <w:t>Heading 2 with split</w:t>
+        </w:r>
+        <w:r>
+          <w:rPr>
+            <w:noProof/>
+            <w:webHidden/>
+          </w:rPr>
+          <w:tab/>
+        </w:r>
+        <w:r>
+          <w:rPr>
+            <w:noProof/>
+            <w:webHidden/>
+          </w:rPr>
+          <w:fldChar w:fldCharType="begin"/>
+        </w:r>
+        <w:r>
+          <w:rPr>
+            <w:noProof/>
+            <w:webHidden/>
+          </w:rPr>
+          <w:instrText xml:space="preserve"> PAGEREF _Toc106619924 \h </w:instrText>
+        </w:r>
+        <w:r>
+          <w:rPr>
+            <w:noProof/>
+            <w:webHidden/>
+          </w:rPr>
+        </w:r>
+        <w:r>
+          <w:rPr>
+            <w:noProof/>
+            <w:webHidden/>
+          </w:rPr>
+          <w:fldChar w:fldCharType="separate"/>
+        </w:r>
+        <w:r>
+          <w:rPr>
+            <w:noProof/>
+            <w:webHidden/>
+          </w:rPr>
+          <w:t>7</w:t>
         </w:r>
         <w:r>
           <w:rPr>
@@ -531,18 +685,19 @@
         </w:tabs>
         <w:rPr>
           <w:rFonts w:cstheme="minorBidi"/>
+          <w:b w:val="0"/>
           <w:noProof/>
           <w:sz w:val="22"/>
-          <w:lang w:val="en-GB" w:eastAsia="zh-CN"/>
+          <w:lang w:val="en-GB" w:eastAsia="en-GB"/>
         </w:rPr>
       </w:pPr>
-      <w:hyperlink w:anchor="_Toc104552779" w:history="1">
+      <w:hyperlink w:anchor="_Toc106619925" w:history="1">
         <w:r>
           <w:rPr>
             <w:rStyle w:val="Hyperlink"/>
             <w:noProof/>
           </w:rPr>
-          <w:t>redundant code</w:t>
+          <w:t>References example format</w:t>
         </w:r>
         <w:r>
           <w:rPr>
@@ -563,7 +718,7 @@
             <w:noProof/>
             <w:webHidden/>
           </w:rPr>
-          <w:instrText xml:space="preserve"> PAGEREF _Toc104552779 \h </w:instrText>
+          <w:instrText xml:space="preserve"> PAGEREF _Toc106619925 \h </w:instrText>
         </w:r>
         <w:r>
           <w:rPr>
@@ -583,162 +738,7 @@
             <w:noProof/>
             <w:webHidden/>
           </w:rPr>
-          <w:t>13</w:t>
-        </w:r>
-        <w:r>
-          <w:rPr>
-            <w:noProof/>
-            <w:webHidden/>
-          </w:rPr>
-          <w:fldChar w:fldCharType="end"/>
-        </w:r>
-      </w:hyperlink>
-    </w:p>
-    <w:p>
-      <w:pPr>
-        <w:pStyle w:val="TOC2"/>
-        <w:rPr>
-          <w:rFonts w:cstheme="minorBidi"/>
-          <w:noProof/>
-          <w:sz w:val="22"/>
-          <w:lang w:val="en-GB" w:eastAsia="zh-CN"/>
-        </w:rPr>
-      </w:pPr>
-      <w:hyperlink w:anchor="_Toc104552780" w:history="1">
-        <w:r>
-          <w:rPr>
-            <w:rStyle w:val="Hyperlink"/>
-            <w:noProof/>
-          </w:rPr>
-          <w:t>3.</w:t>
-        </w:r>
-        <w:r>
-          <w:rPr>
-            <w:rFonts w:cstheme="minorBidi"/>
-            <w:noProof/>
-            <w:sz w:val="22"/>
-            <w:lang w:val="en-GB" w:eastAsia="zh-CN"/>
-          </w:rPr>
-          <w:tab/>
-        </w:r>
-        <w:r>
-          <w:rPr>
-            <w:rStyle w:val="Hyperlink"/>
-            <w:noProof/>
-          </w:rPr>
-          <w:t>Eat fruit every day</w:t>
-        </w:r>
-        <w:r>
-          <w:rPr>
-            <w:noProof/>
-            <w:webHidden/>
-          </w:rPr>
-          <w:tab/>
-        </w:r>
-        <w:r>
-          <w:rPr>
-            <w:noProof/>
-            <w:webHidden/>
-          </w:rPr>
-          <w:fldChar w:fldCharType="begin"/>
-        </w:r>
-        <w:r>
-          <w:rPr>
-            <w:noProof/>
-            <w:webHidden/>
-          </w:rPr>
-          <w:instrText xml:space="preserve"> PAGEREF _Toc104552780 \h </w:instrText>
-        </w:r>
-        <w:r>
-          <w:rPr>
-            <w:noProof/>
-            <w:webHidden/>
-          </w:rPr>
-        </w:r>
-        <w:r>
-          <w:rPr>
-            <w:noProof/>
-            <w:webHidden/>
-          </w:rPr>
-          <w:fldChar w:fldCharType="separate"/>
-        </w:r>
-        <w:r>
-          <w:rPr>
-            <w:noProof/>
-            <w:webHidden/>
-          </w:rPr>
-          <w:t>13</w:t>
-        </w:r>
-        <w:r>
-          <w:rPr>
-            <w:noProof/>
-            <w:webHidden/>
-          </w:rPr>
-          <w:fldChar w:fldCharType="end"/>
-        </w:r>
-      </w:hyperlink>
-    </w:p>
-    <w:p>
-      <w:pPr>
-        <w:pStyle w:val="TOC1"/>
-        <w:tabs>
-          <w:tab w:val="right" w:leader="dot" w:pos="9782"/>
-        </w:tabs>
-        <w:rPr>
-          <w:rFonts w:cstheme="minorBidi"/>
-          <w:noProof/>
-          <w:sz w:val="22"/>
-          <w:lang w:val="en-GB" w:eastAsia="zh-CN"/>
-        </w:rPr>
-      </w:pPr>
-      <w:hyperlink w:anchor="_Toc104552781" w:history="1">
-        <w:r>
-          <w:rPr>
-            <w:rStyle w:val="Hyperlink"/>
-            <w:noProof/>
-          </w:rPr>
-          <w:t>Smoking in last 30 days</w:t>
-        </w:r>
-        <w:r>
-          <w:rPr>
-            <w:noProof/>
-            <w:webHidden/>
-          </w:rPr>
-          <w:tab/>
-        </w:r>
-        <w:r>
-          <w:rPr>
-            <w:noProof/>
-            <w:webHidden/>
-          </w:rPr>
-          <w:fldChar w:fldCharType="begin"/>
-        </w:r>
-        <w:r>
-          <w:rPr>
-            <w:noProof/>
-            <w:webHidden/>
-          </w:rPr>
-          <w:instrText xml:space="preserve"> PAGEREF _Toc104552781 \h </w:instrText>
-        </w:r>
-        <w:r>
-          <w:rPr>
-            <w:noProof/>
-            <w:webHidden/>
-          </w:rPr>
-        </w:r>
-        <w:r>
-          <w:rPr>
-            <w:noProof/>
-            <w:webHidden/>
-          </w:rPr>
-          <w:fldChar w:fldCharType="separate"/>
-        </w:r>
-        <w:r>
-          <w:rPr>
-            <w:noProof/>
-            <w:webHidden/>
-          </w:rPr>
-          <w:t>14</w:t>
+          <w:t>8</w:t>
         </w:r>
         <w:r>
           <w:rPr>
@@ -766,23 +766,7 @@
     </w:p>
     <w:p>
       <w:r>
-        <w:t xml:space="preserve">This survey was conducted as part of the Health Behaviour in School-aged Children (HBSC) Scotland study, led by the MRC/CSO Social and Public Health Sciences Unit, University of Glasgow in collaboration with the School of Medicine, University of St Andrews. The HBSC study is funded by Public Health Scotland. The HBSC Scotland research team includes Dr Jo </w:t>
-      </w:r>
-      <w:proofErr w:type="spellStart"/>
-      <w:r>
-        <w:t>Inchley</w:t>
-      </w:r>
-      <w:proofErr w:type="spellEnd"/>
-      <w:r>
-        <w:t xml:space="preserve">, Dorothy Currie, Dr Judith Brown, Judith </w:t>
-      </w:r>
-      <w:proofErr w:type="spellStart"/>
-      <w:r>
-        <w:t>Mabelis</w:t>
-      </w:r>
-      <w:proofErr w:type="spellEnd"/>
-      <w:r>
-        <w:t xml:space="preserve"> and Dr Malachi Willis. We would like to thank all the pupils who took part in the survey and the teachers who supported the pilot.</w:t>
+        <w:t>This survey was conducted as part of the Health Behaviour in School-aged Children (HBSC) Scotland study, led by the MRC/CSO Social and Public Health Sciences Unit, University of Glasgow in collaboration with the School of Medicine, University of St Andrews. The HBSC study is funded by Public Health Scotland. The HBSC Scotland research team includes Dr Jo Inchley, Dorothy Currie, Dr Judith Brown, Judith Mabelis and Dr Malachi Willis. We would like to thank all the pupils who took part in the survey and the teachers who supported the pilot.</w:t>
       </w:r>
     </w:p>
     <w:p>
@@ -794,7 +778,7 @@
       <w:pPr>
         <w:pStyle w:val="Heading1"/>
       </w:pPr>
-      <w:bookmarkStart w:id="2" w:name="_Toc104552775"/>
+      <w:bookmarkStart w:id="2" w:name="_Toc106619919"/>
       <w:bookmarkStart w:id="3" w:name="introduction"/>
       <w:bookmarkEnd w:id="1"/>
       <w:r>
@@ -1001,7 +985,6 @@
         </w:numPr>
       </w:pPr>
       <w:r>
-        <w:lastRenderedPageBreak/>
         <w:t>Most data are presented as a cut-off, for example, two answers to a question are combined, such as feeling ‘often’ or ‘always’ confident.</w:t>
       </w:r>
     </w:p>
@@ -1014,6 +997,7 @@
         </w:numPr>
       </w:pPr>
       <w:r>
+        <w:lastRenderedPageBreak/>
         <w:t>Some measures combine responses to a series of questions to create a mean score, for example, sleep quality, teacher support.</w:t>
       </w:r>
     </w:p>
@@ -1106,25 +1090,52 @@
       <w:pPr>
         <w:pStyle w:val="Heading1"/>
       </w:pPr>
-      <w:bookmarkStart w:id="7" w:name="your-schools-participation-in-the-survey"/>
+      <w:bookmarkStart w:id="7" w:name="_Toc106619920"/>
+      <w:bookmarkStart w:id="8" w:name="your-schools-participation-in-the-survey"/>
       <w:bookmarkEnd w:id="6"/>
       <w:r>
         <w:lastRenderedPageBreak/>
         <w:t>Your school’s participation in the survey</w:t>
       </w:r>
+      <w:bookmarkEnd w:id="7"/>
     </w:p>
     <w:p>
       <w:pPr>
         <w:pStyle w:val="Heading2-nosplit"/>
       </w:pPr>
+      <w:bookmarkStart w:id="9" w:name="_Toc106619921"/>
       <w:r>
         <w:t>Trying to not split here</w:t>
       </w:r>
+      <w:bookmarkEnd w:id="9"/>
     </w:p>
     <w:p>
       <w:r>
         <w:t>Pupils in S2 and S4 classes in your school took part in the survey during November and December 2021. Table 1 shows the number of pupils participating by year group and gender. One pupil did not provide their year group and three pupils did not provide their gender.</w:t>
       </w:r>
+    </w:p>
+    <w:p>
+      <w:pPr>
+        <w:pStyle w:val="Heading2-nonumber"/>
+      </w:pPr>
+      <w:bookmarkStart w:id="10" w:name="_Toc106619922"/>
+      <w:r>
+        <w:t xml:space="preserve">Trying not to number </w:t>
+      </w:r>
+      <w:r>
+        <w:t>here</w:t>
+      </w:r>
+      <w:bookmarkEnd w:id="10"/>
+    </w:p>
+    <w:p>
+      <w:pPr>
+        <w:pStyle w:val="Heading2-nosplit"/>
+      </w:pPr>
+      <w:bookmarkStart w:id="11" w:name="_Toc106619923"/>
+      <w:r>
+        <w:t>And then next number</w:t>
+      </w:r>
+      <w:bookmarkEnd w:id="11"/>
     </w:p>
     <w:p>
       <w:r>
@@ -1141,7 +1152,7 @@
         </w:rPr>
         <w:t xml:space="preserve">Table </w:t>
       </w:r>
-      <w:bookmarkStart w:id="8" w:name="mytab"/>
+      <w:bookmarkStart w:id="12" w:name="mytab"/>
       <w:r>
         <w:rPr>
           <w:b/>
@@ -1173,7 +1184,7 @@
         </w:rPr>
         <w:fldChar w:fldCharType="end"/>
       </w:r>
-      <w:bookmarkEnd w:id="8"/>
+      <w:bookmarkEnd w:id="12"/>
       <w:r>
         <w:t>: economics table</w:t>
       </w:r>
@@ -1700,11 +1711,10 @@
     <w:p/>
     <w:p>
       <w:r>
-        <w:lastRenderedPageBreak/>
         <w:t>Figure 1: % pupils who report good or excellent health</w:t>
       </w:r>
       <w:bookmarkEnd w:id="3"/>
-      <w:bookmarkEnd w:id="7"/>
+      <w:bookmarkEnd w:id="8"/>
     </w:p>
     <w:p>
       <w:r>
@@ -1715,19 +1725,23 @@
       <w:pPr>
         <w:pStyle w:val="Heading2"/>
       </w:pPr>
+      <w:bookmarkStart w:id="13" w:name="_Toc106619924"/>
       <w:r>
         <w:lastRenderedPageBreak/>
         <w:t>Heading 2 with split</w:t>
       </w:r>
+      <w:bookmarkEnd w:id="13"/>
     </w:p>
     <w:p>
       <w:pPr>
         <w:pStyle w:val="Heading1"/>
       </w:pPr>
+      <w:bookmarkStart w:id="14" w:name="_Toc106619925"/>
       <w:r>
         <w:lastRenderedPageBreak/>
         <w:t>References example format</w:t>
       </w:r>
+      <w:bookmarkEnd w:id="14"/>
     </w:p>
     <w:p>
       <w:pPr>
@@ -1746,10 +1760,15 @@
       </w:r>
     </w:p>
     <w:sectPr>
-      <w:footerReference w:type="default" r:id="rId13"/>
+      <w:headerReference w:type="even" r:id="rId13"/>
+      <w:headerReference w:type="default" r:id="rId14"/>
+      <w:footerReference w:type="even" r:id="rId15"/>
+      <w:footerReference w:type="default" r:id="rId16"/>
+      <w:headerReference w:type="first" r:id="rId17"/>
+      <w:footerReference w:type="first" r:id="rId18"/>
       <w:type w:val="continuous"/>
       <w:pgSz w:w="11952" w:h="16848"/>
-      <w:pgMar w:top="1440" w:right="1080" w:bottom="1440" w:left="1080" w:header="0" w:footer="0" w:gutter="0"/>
+      <w:pgMar w:top="1134" w:right="1077" w:bottom="1134" w:left="1077" w:header="0" w:footer="454" w:gutter="0"/>
       <w:cols w:space="720"/>
       <w:titlePg/>
       <w:docGrid w:linePitch="326"/>
@@ -1759,7 +1778,7 @@
 </file>
 
 <file path=word/endnotes.xml><?xml version="1.0" encoding="utf-8"?>
-<w:endnotes xmlns:wpc="http://schemas.microsoft.com/office/word/2010/wordprocessingCanvas" xmlns:cx="http://schemas.microsoft.com/office/drawing/2014/chartex" xmlns:cx1="http://schemas.microsoft.com/office/drawing/2015/9/8/chartex" xmlns:cx2="http://schemas.microsoft.com/office/drawing/2015/10/21/chartex" xmlns:cx3="http://schemas.microsoft.com/office/drawing/2016/5/9/chartex" xmlns:cx4="http://schemas.microsoft.com/office/drawing/2016/5/10/chartex" xmlns:cx5="http://schemas.microsoft.com/office/drawing/2016/5/11/chartex" xmlns:cx6="http://schemas.microsoft.com/office/drawing/2016/5/12/chartex" xmlns:cx7="http://schemas.microsoft.com/office/drawing/2016/5/13/chartex" xmlns:cx8="http://schemas.microsoft.com/office/drawing/2016/5/14/chartex" xmlns:mc="http://schemas.openxmlformats.org/markup-compatibility/2006" xmlns:aink="http://schemas.microsoft.com/office/drawing/2016/ink" xmlns:am3d="http://schemas.microsoft.com/office/drawing/2017/model3d" xmlns:o="urn:schemas-microsoft-com:office:office" xmlns:r="http://schemas.openxmlformats.org/officeDocument/2006/relationships" xmlns:m="http://schemas.openxmlformats.org/officeDocument/2006/math" xmlns:v="urn:schemas-microsoft-com:vml" xmlns:wp14="http://schemas.microsoft.com/office/word/2010/wordprocessingDrawing" xmlns:wp="http://schemas.openxmlformats.org/drawingml/2006/wordprocessingDrawing" xmlns:w10="urn:schemas-microsoft-com:office:word" xmlns:w="http://schemas.openxmlformats.org/wordprocessingml/2006/main" xmlns:w14="http://schemas.microsoft.com/office/word/2010/wordml" xmlns:w15="http://schemas.microsoft.com/office/word/2012/wordml" xmlns:w16cex="http://schemas.microsoft.com/office/word/2018/wordml/cex" xmlns:w16cid="http://schemas.microsoft.com/office/word/2016/wordml/cid" xmlns:w16="http://schemas.microsoft.com/office/word/2018/wordml" xmlns:w16sdtdh="http://schemas.microsoft.com/office/word/2020/wordml/sdtdatahash" xmlns:w16se="http://schemas.microsoft.com/office/word/2015/wordml/symex" xmlns:wpg="http://schemas.microsoft.com/office/word/2010/wordprocessingGroup" xmlns:wpi="http://schemas.microsoft.com/office/word/2010/wordprocessingInk" xmlns:wne="http://schemas.microsoft.com/office/word/2006/wordml" xmlns:wps="http://schemas.microsoft.com/office/word/2010/wordprocessingShape" mc:Ignorable="w14 w15 w16se w16cid w16 w16cex w16sdtdh wp14">
+<w:endnotes xmlns:wpc="http://schemas.microsoft.com/office/word/2010/wordprocessingCanvas" xmlns:cx="http://schemas.microsoft.com/office/drawing/2014/chartex" xmlns:cx1="http://schemas.microsoft.com/office/drawing/2015/9/8/chartex" xmlns:cx2="http://schemas.microsoft.com/office/drawing/2015/10/21/chartex" xmlns:cx3="http://schemas.microsoft.com/office/drawing/2016/5/9/chartex" xmlns:cx4="http://schemas.microsoft.com/office/drawing/2016/5/10/chartex" xmlns:cx5="http://schemas.microsoft.com/office/drawing/2016/5/11/chartex" xmlns:cx6="http://schemas.microsoft.com/office/drawing/2016/5/12/chartex" xmlns:cx7="http://schemas.microsoft.com/office/drawing/2016/5/13/chartex" xmlns:cx8="http://schemas.microsoft.com/office/drawing/2016/5/14/chartex" xmlns:mc="http://schemas.openxmlformats.org/markup-compatibility/2006" xmlns:aink="http://schemas.microsoft.com/office/drawing/2016/ink" xmlns:am3d="http://schemas.microsoft.com/office/drawing/2017/model3d" xmlns:o="urn:schemas-microsoft-com:office:office" xmlns:oel="http://schemas.microsoft.com/office/2019/extlst" xmlns:r="http://schemas.openxmlformats.org/officeDocument/2006/relationships" xmlns:m="http://schemas.openxmlformats.org/officeDocument/2006/math" xmlns:v="urn:schemas-microsoft-com:vml" xmlns:wp14="http://schemas.microsoft.com/office/word/2010/wordprocessingDrawing" xmlns:wp="http://schemas.openxmlformats.org/drawingml/2006/wordprocessingDrawing" xmlns:w10="urn:schemas-microsoft-com:office:word" xmlns:w="http://schemas.openxmlformats.org/wordprocessingml/2006/main" xmlns:w14="http://schemas.microsoft.com/office/word/2010/wordml" xmlns:w15="http://schemas.microsoft.com/office/word/2012/wordml" xmlns:w16cex="http://schemas.microsoft.com/office/word/2018/wordml/cex" xmlns:w16cid="http://schemas.microsoft.com/office/word/2016/wordml/cid" xmlns:w16="http://schemas.microsoft.com/office/word/2018/wordml" xmlns:w16sdtdh="http://schemas.microsoft.com/office/word/2020/wordml/sdtdatahash" xmlns:w16se="http://schemas.microsoft.com/office/word/2015/wordml/symex" xmlns:wpg="http://schemas.microsoft.com/office/word/2010/wordprocessingGroup" xmlns:wpi="http://schemas.microsoft.com/office/word/2010/wordprocessingInk" xmlns:wne="http://schemas.microsoft.com/office/word/2006/wordml" xmlns:wps="http://schemas.microsoft.com/office/word/2010/wordprocessingShape" mc:Ignorable="w14 w15 w16se w16cid w16 w16cex w16sdtdh wp14">
   <w:endnote w:type="separator" w:id="-1">
     <w:p>
       <w:pPr>
@@ -1784,7 +1803,17 @@
 </file>
 
 <file path=word/footer1.xml><?xml version="1.0" encoding="utf-8"?>
-<w:ftr xmlns:wpc="http://schemas.microsoft.com/office/word/2010/wordprocessingCanvas" xmlns:cx="http://schemas.microsoft.com/office/drawing/2014/chartex" xmlns:cx1="http://schemas.microsoft.com/office/drawing/2015/9/8/chartex" xmlns:cx2="http://schemas.microsoft.com/office/drawing/2015/10/21/chartex" xmlns:cx3="http://schemas.microsoft.com/office/drawing/2016/5/9/chartex" xmlns:cx4="http://schemas.microsoft.com/office/drawing/2016/5/10/chartex" xmlns:cx5="http://schemas.microsoft.com/office/drawing/2016/5/11/chartex" xmlns:cx6="http://schemas.microsoft.com/office/drawing/2016/5/12/chartex" xmlns:cx7="http://schemas.microsoft.com/office/drawing/2016/5/13/chartex" xmlns:cx8="http://schemas.microsoft.com/office/drawing/2016/5/14/chartex" xmlns:mc="http://schemas.openxmlformats.org/markup-compatibility/2006" xmlns:aink="http://schemas.microsoft.com/office/drawing/2016/ink" xmlns:am3d="http://schemas.microsoft.com/office/drawing/2017/model3d" xmlns:o="urn:schemas-microsoft-com:office:office" xmlns:r="http://schemas.openxmlformats.org/officeDocument/2006/relationships" xmlns:m="http://schemas.openxmlformats.org/officeDocument/2006/math" xmlns:v="urn:schemas-microsoft-com:vml" xmlns:wp14="http://schemas.microsoft.com/office/word/2010/wordprocessingDrawing" xmlns:wp="http://schemas.openxmlformats.org/drawingml/2006/wordprocessingDrawing" xmlns:w10="urn:schemas-microsoft-com:office:word" xmlns:w="http://schemas.openxmlformats.org/wordprocessingml/2006/main" xmlns:w14="http://schemas.microsoft.com/office/word/2010/wordml" xmlns:w15="http://schemas.microsoft.com/office/word/2012/wordml" xmlns:w16cex="http://schemas.microsoft.com/office/word/2018/wordml/cex" xmlns:w16cid="http://schemas.microsoft.com/office/word/2016/wordml/cid" xmlns:w16="http://schemas.microsoft.com/office/word/2018/wordml" xmlns:w16sdtdh="http://schemas.microsoft.com/office/word/2020/wordml/sdtdatahash" xmlns:w16se="http://schemas.microsoft.com/office/word/2015/wordml/symex" xmlns:wpg="http://schemas.microsoft.com/office/word/2010/wordprocessingGroup" xmlns:wpi="http://schemas.microsoft.com/office/word/2010/wordprocessingInk" xmlns:wne="http://schemas.microsoft.com/office/word/2006/wordml" xmlns:wps="http://schemas.microsoft.com/office/word/2010/wordprocessingShape" mc:Ignorable="w14 w15 w16se w16cid w16 w16cex w16sdtdh wp14">
+<w:ftr xmlns:wpc="http://schemas.microsoft.com/office/word/2010/wordprocessingCanvas" xmlns:cx="http://schemas.microsoft.com/office/drawing/2014/chartex" xmlns:cx1="http://schemas.microsoft.com/office/drawing/2015/9/8/chartex" xmlns:cx2="http://schemas.microsoft.com/office/drawing/2015/10/21/chartex" xmlns:cx3="http://schemas.microsoft.com/office/drawing/2016/5/9/chartex" xmlns:cx4="http://schemas.microsoft.com/office/drawing/2016/5/10/chartex" xmlns:cx5="http://schemas.microsoft.com/office/drawing/2016/5/11/chartex" xmlns:cx6="http://schemas.microsoft.com/office/drawing/2016/5/12/chartex" xmlns:cx7="http://schemas.microsoft.com/office/drawing/2016/5/13/chartex" xmlns:cx8="http://schemas.microsoft.com/office/drawing/2016/5/14/chartex" xmlns:mc="http://schemas.openxmlformats.org/markup-compatibility/2006" xmlns:aink="http://schemas.microsoft.com/office/drawing/2016/ink" xmlns:am3d="http://schemas.microsoft.com/office/drawing/2017/model3d" xmlns:o="urn:schemas-microsoft-com:office:office" xmlns:oel="http://schemas.microsoft.com/office/2019/extlst" xmlns:r="http://schemas.openxmlformats.org/officeDocument/2006/relationships" xmlns:m="http://schemas.openxmlformats.org/officeDocument/2006/math" xmlns:v="urn:schemas-microsoft-com:vml" xmlns:wp14="http://schemas.microsoft.com/office/word/2010/wordprocessingDrawing" xmlns:wp="http://schemas.openxmlformats.org/drawingml/2006/wordprocessingDrawing" xmlns:w10="urn:schemas-microsoft-com:office:word" xmlns:w="http://schemas.openxmlformats.org/wordprocessingml/2006/main" xmlns:w14="http://schemas.microsoft.com/office/word/2010/wordml" xmlns:w15="http://schemas.microsoft.com/office/word/2012/wordml" xmlns:w16cex="http://schemas.microsoft.com/office/word/2018/wordml/cex" xmlns:w16cid="http://schemas.microsoft.com/office/word/2016/wordml/cid" xmlns:w16="http://schemas.microsoft.com/office/word/2018/wordml" xmlns:w16sdtdh="http://schemas.microsoft.com/office/word/2020/wordml/sdtdatahash" xmlns:w16se="http://schemas.microsoft.com/office/word/2015/wordml/symex" xmlns:wpg="http://schemas.microsoft.com/office/word/2010/wordprocessingGroup" xmlns:wpi="http://schemas.microsoft.com/office/word/2010/wordprocessingInk" xmlns:wne="http://schemas.microsoft.com/office/word/2006/wordml" xmlns:wps="http://schemas.microsoft.com/office/word/2010/wordprocessingShape" mc:Ignorable="w14 w15 w16se w16cid w16 w16cex w16sdtdh wp14">
+  <w:p>
+    <w:pPr>
+      <w:pStyle w:val="Footer"/>
+    </w:pPr>
+  </w:p>
+</w:ftr>
+</file>
+
+<file path=word/footer2.xml><?xml version="1.0" encoding="utf-8"?>
+<w:ftr xmlns:wpc="http://schemas.microsoft.com/office/word/2010/wordprocessingCanvas" xmlns:cx="http://schemas.microsoft.com/office/drawing/2014/chartex" xmlns:cx1="http://schemas.microsoft.com/office/drawing/2015/9/8/chartex" xmlns:cx2="http://schemas.microsoft.com/office/drawing/2015/10/21/chartex" xmlns:cx3="http://schemas.microsoft.com/office/drawing/2016/5/9/chartex" xmlns:cx4="http://schemas.microsoft.com/office/drawing/2016/5/10/chartex" xmlns:cx5="http://schemas.microsoft.com/office/drawing/2016/5/11/chartex" xmlns:cx6="http://schemas.microsoft.com/office/drawing/2016/5/12/chartex" xmlns:cx7="http://schemas.microsoft.com/office/drawing/2016/5/13/chartex" xmlns:cx8="http://schemas.microsoft.com/office/drawing/2016/5/14/chartex" xmlns:mc="http://schemas.openxmlformats.org/markup-compatibility/2006" xmlns:aink="http://schemas.microsoft.com/office/drawing/2016/ink" xmlns:am3d="http://schemas.microsoft.com/office/drawing/2017/model3d" xmlns:o="urn:schemas-microsoft-com:office:office" xmlns:oel="http://schemas.microsoft.com/office/2019/extlst" xmlns:r="http://schemas.openxmlformats.org/officeDocument/2006/relationships" xmlns:m="http://schemas.openxmlformats.org/officeDocument/2006/math" xmlns:v="urn:schemas-microsoft-com:vml" xmlns:wp14="http://schemas.microsoft.com/office/word/2010/wordprocessingDrawing" xmlns:wp="http://schemas.openxmlformats.org/drawingml/2006/wordprocessingDrawing" xmlns:w10="urn:schemas-microsoft-com:office:word" xmlns:w="http://schemas.openxmlformats.org/wordprocessingml/2006/main" xmlns:w14="http://schemas.microsoft.com/office/word/2010/wordml" xmlns:w15="http://schemas.microsoft.com/office/word/2012/wordml" xmlns:w16cex="http://schemas.microsoft.com/office/word/2018/wordml/cex" xmlns:w16cid="http://schemas.microsoft.com/office/word/2016/wordml/cid" xmlns:w16="http://schemas.microsoft.com/office/word/2018/wordml" xmlns:w16sdtdh="http://schemas.microsoft.com/office/word/2020/wordml/sdtdatahash" xmlns:w16se="http://schemas.microsoft.com/office/word/2015/wordml/symex" xmlns:wpg="http://schemas.microsoft.com/office/word/2010/wordprocessingGroup" xmlns:wpi="http://schemas.microsoft.com/office/word/2010/wordprocessingInk" xmlns:wne="http://schemas.microsoft.com/office/word/2006/wordml" xmlns:wps="http://schemas.microsoft.com/office/word/2010/wordprocessingShape" mc:Ignorable="w14 w15 w16se w16cid w16 w16cex w16sdtdh wp14">
   <w:sdt>
     <w:sdtPr>
       <w:id w:val="255486499"/>
@@ -1803,6 +1832,9 @@
         <w:pPr>
           <w:pStyle w:val="Footer"/>
           <w:jc w:val="right"/>
+          <w:rPr>
+            <w:noProof/>
+          </w:rPr>
         </w:pPr>
         <w:r>
           <w:fldChar w:fldCharType="begin"/>
@@ -1828,6 +1860,11 @@
       </w:p>
     </w:sdtContent>
   </w:sdt>
+</w:ftr>
+</file>
+
+<file path=word/footer3.xml><?xml version="1.0" encoding="utf-8"?>
+<w:ftr xmlns:wpc="http://schemas.microsoft.com/office/word/2010/wordprocessingCanvas" xmlns:cx="http://schemas.microsoft.com/office/drawing/2014/chartex" xmlns:cx1="http://schemas.microsoft.com/office/drawing/2015/9/8/chartex" xmlns:cx2="http://schemas.microsoft.com/office/drawing/2015/10/21/chartex" xmlns:cx3="http://schemas.microsoft.com/office/drawing/2016/5/9/chartex" xmlns:cx4="http://schemas.microsoft.com/office/drawing/2016/5/10/chartex" xmlns:cx5="http://schemas.microsoft.com/office/drawing/2016/5/11/chartex" xmlns:cx6="http://schemas.microsoft.com/office/drawing/2016/5/12/chartex" xmlns:cx7="http://schemas.microsoft.com/office/drawing/2016/5/13/chartex" xmlns:cx8="http://schemas.microsoft.com/office/drawing/2016/5/14/chartex" xmlns:mc="http://schemas.openxmlformats.org/markup-compatibility/2006" xmlns:aink="http://schemas.microsoft.com/office/drawing/2016/ink" xmlns:am3d="http://schemas.microsoft.com/office/drawing/2017/model3d" xmlns:o="urn:schemas-microsoft-com:office:office" xmlns:oel="http://schemas.microsoft.com/office/2019/extlst" xmlns:r="http://schemas.openxmlformats.org/officeDocument/2006/relationships" xmlns:m="http://schemas.openxmlformats.org/officeDocument/2006/math" xmlns:v="urn:schemas-microsoft-com:vml" xmlns:wp14="http://schemas.microsoft.com/office/word/2010/wordprocessingDrawing" xmlns:wp="http://schemas.openxmlformats.org/drawingml/2006/wordprocessingDrawing" xmlns:w10="urn:schemas-microsoft-com:office:word" xmlns:w="http://schemas.openxmlformats.org/wordprocessingml/2006/main" xmlns:w14="http://schemas.microsoft.com/office/word/2010/wordml" xmlns:w15="http://schemas.microsoft.com/office/word/2012/wordml" xmlns:w16cex="http://schemas.microsoft.com/office/word/2018/wordml/cex" xmlns:w16cid="http://schemas.microsoft.com/office/word/2016/wordml/cid" xmlns:w16="http://schemas.microsoft.com/office/word/2018/wordml" xmlns:w16sdtdh="http://schemas.microsoft.com/office/word/2020/wordml/sdtdatahash" xmlns:w16se="http://schemas.microsoft.com/office/word/2015/wordml/symex" xmlns:wpg="http://schemas.microsoft.com/office/word/2010/wordprocessingGroup" xmlns:wpi="http://schemas.microsoft.com/office/word/2010/wordprocessingInk" xmlns:wne="http://schemas.microsoft.com/office/word/2006/wordml" xmlns:wps="http://schemas.microsoft.com/office/word/2010/wordprocessingShape" mc:Ignorable="w14 w15 w16se w16cid w16 w16cex w16sdtdh wp14">
   <w:p>
     <w:pPr>
       <w:pStyle w:val="Footer"/>
@@ -1837,7 +1874,7 @@
 </file>
 
 <file path=word/footnotes.xml><?xml version="1.0" encoding="utf-8"?>
-<w:footnotes xmlns:wpc="http://schemas.microsoft.com/office/word/2010/wordprocessingCanvas" xmlns:cx="http://schemas.microsoft.com/office/drawing/2014/chartex" xmlns:cx1="http://schemas.microsoft.com/office/drawing/2015/9/8/chartex" xmlns:cx2="http://schemas.microsoft.com/office/drawing/2015/10/21/chartex" xmlns:cx3="http://schemas.microsoft.com/office/drawing/2016/5/9/chartex" xmlns:cx4="http://schemas.microsoft.com/office/drawing/2016/5/10/chartex" xmlns:cx5="http://schemas.microsoft.com/office/drawing/2016/5/11/chartex" xmlns:cx6="http://schemas.microsoft.com/office/drawing/2016/5/12/chartex" xmlns:cx7="http://schemas.microsoft.com/office/drawing/2016/5/13/chartex" xmlns:cx8="http://schemas.microsoft.com/office/drawing/2016/5/14/chartex" xmlns:mc="http://schemas.openxmlformats.org/markup-compatibility/2006" xmlns:aink="http://schemas.microsoft.com/office/drawing/2016/ink" xmlns:am3d="http://schemas.microsoft.com/office/drawing/2017/model3d" xmlns:o="urn:schemas-microsoft-com:office:office" xmlns:r="http://schemas.openxmlformats.org/officeDocument/2006/relationships" xmlns:m="http://schemas.openxmlformats.org/officeDocument/2006/math" xmlns:v="urn:schemas-microsoft-com:vml" xmlns:wp14="http://schemas.microsoft.com/office/word/2010/wordprocessingDrawing" xmlns:wp="http://schemas.openxmlformats.org/drawingml/2006/wordprocessingDrawing" xmlns:w10="urn:schemas-microsoft-com:office:word" xmlns:w="http://schemas.openxmlformats.org/wordprocessingml/2006/main" xmlns:w14="http://schemas.microsoft.com/office/word/2010/wordml" xmlns:w15="http://schemas.microsoft.com/office/word/2012/wordml" xmlns:w16cex="http://schemas.microsoft.com/office/word/2018/wordml/cex" xmlns:w16cid="http://schemas.microsoft.com/office/word/2016/wordml/cid" xmlns:w16="http://schemas.microsoft.com/office/word/2018/wordml" xmlns:w16sdtdh="http://schemas.microsoft.com/office/word/2020/wordml/sdtdatahash" xmlns:w16se="http://schemas.microsoft.com/office/word/2015/wordml/symex" xmlns:wpg="http://schemas.microsoft.com/office/word/2010/wordprocessingGroup" xmlns:wpi="http://schemas.microsoft.com/office/word/2010/wordprocessingInk" xmlns:wne="http://schemas.microsoft.com/office/word/2006/wordml" xmlns:wps="http://schemas.microsoft.com/office/word/2010/wordprocessingShape" mc:Ignorable="w14 w15 w16se w16cid w16 w16cex w16sdtdh wp14">
+<w:footnotes xmlns:wpc="http://schemas.microsoft.com/office/word/2010/wordprocessingCanvas" xmlns:cx="http://schemas.microsoft.com/office/drawing/2014/chartex" xmlns:cx1="http://schemas.microsoft.com/office/drawing/2015/9/8/chartex" xmlns:cx2="http://schemas.microsoft.com/office/drawing/2015/10/21/chartex" xmlns:cx3="http://schemas.microsoft.com/office/drawing/2016/5/9/chartex" xmlns:cx4="http://schemas.microsoft.com/office/drawing/2016/5/10/chartex" xmlns:cx5="http://schemas.microsoft.com/office/drawing/2016/5/11/chartex" xmlns:cx6="http://schemas.microsoft.com/office/drawing/2016/5/12/chartex" xmlns:cx7="http://schemas.microsoft.com/office/drawing/2016/5/13/chartex" xmlns:cx8="http://schemas.microsoft.com/office/drawing/2016/5/14/chartex" xmlns:mc="http://schemas.openxmlformats.org/markup-compatibility/2006" xmlns:aink="http://schemas.microsoft.com/office/drawing/2016/ink" xmlns:am3d="http://schemas.microsoft.com/office/drawing/2017/model3d" xmlns:o="urn:schemas-microsoft-com:office:office" xmlns:oel="http://schemas.microsoft.com/office/2019/extlst" xmlns:r="http://schemas.openxmlformats.org/officeDocument/2006/relationships" xmlns:m="http://schemas.openxmlformats.org/officeDocument/2006/math" xmlns:v="urn:schemas-microsoft-com:vml" xmlns:wp14="http://schemas.microsoft.com/office/word/2010/wordprocessingDrawing" xmlns:wp="http://schemas.openxmlformats.org/drawingml/2006/wordprocessingDrawing" xmlns:w10="urn:schemas-microsoft-com:office:word" xmlns:w="http://schemas.openxmlformats.org/wordprocessingml/2006/main" xmlns:w14="http://schemas.microsoft.com/office/word/2010/wordml" xmlns:w15="http://schemas.microsoft.com/office/word/2012/wordml" xmlns:w16cex="http://schemas.microsoft.com/office/word/2018/wordml/cex" xmlns:w16cid="http://schemas.microsoft.com/office/word/2016/wordml/cid" xmlns:w16="http://schemas.microsoft.com/office/word/2018/wordml" xmlns:w16sdtdh="http://schemas.microsoft.com/office/word/2020/wordml/sdtdatahash" xmlns:w16se="http://schemas.microsoft.com/office/word/2015/wordml/symex" xmlns:wpg="http://schemas.microsoft.com/office/word/2010/wordprocessingGroup" xmlns:wpi="http://schemas.microsoft.com/office/word/2010/wordprocessingInk" xmlns:wne="http://schemas.microsoft.com/office/word/2006/wordml" xmlns:wps="http://schemas.microsoft.com/office/word/2010/wordprocessingShape" mc:Ignorable="w14 w15 w16se w16cid w16 w16cex w16sdtdh wp14">
   <w:footnote w:type="separator" w:id="-1">
     <w:p>
       <w:r>
@@ -1855,8 +1892,38 @@
 </w:footnotes>
 </file>
 
+<file path=word/header1.xml><?xml version="1.0" encoding="utf-8"?>
+<w:hdr xmlns:wpc="http://schemas.microsoft.com/office/word/2010/wordprocessingCanvas" xmlns:cx="http://schemas.microsoft.com/office/drawing/2014/chartex" xmlns:cx1="http://schemas.microsoft.com/office/drawing/2015/9/8/chartex" xmlns:cx2="http://schemas.microsoft.com/office/drawing/2015/10/21/chartex" xmlns:cx3="http://schemas.microsoft.com/office/drawing/2016/5/9/chartex" xmlns:cx4="http://schemas.microsoft.com/office/drawing/2016/5/10/chartex" xmlns:cx5="http://schemas.microsoft.com/office/drawing/2016/5/11/chartex" xmlns:cx6="http://schemas.microsoft.com/office/drawing/2016/5/12/chartex" xmlns:cx7="http://schemas.microsoft.com/office/drawing/2016/5/13/chartex" xmlns:cx8="http://schemas.microsoft.com/office/drawing/2016/5/14/chartex" xmlns:mc="http://schemas.openxmlformats.org/markup-compatibility/2006" xmlns:aink="http://schemas.microsoft.com/office/drawing/2016/ink" xmlns:am3d="http://schemas.microsoft.com/office/drawing/2017/model3d" xmlns:o="urn:schemas-microsoft-com:office:office" xmlns:oel="http://schemas.microsoft.com/office/2019/extlst" xmlns:r="http://schemas.openxmlformats.org/officeDocument/2006/relationships" xmlns:m="http://schemas.openxmlformats.org/officeDocument/2006/math" xmlns:v="urn:schemas-microsoft-com:vml" xmlns:wp14="http://schemas.microsoft.com/office/word/2010/wordprocessingDrawing" xmlns:wp="http://schemas.openxmlformats.org/drawingml/2006/wordprocessingDrawing" xmlns:w10="urn:schemas-microsoft-com:office:word" xmlns:w="http://schemas.openxmlformats.org/wordprocessingml/2006/main" xmlns:w14="http://schemas.microsoft.com/office/word/2010/wordml" xmlns:w15="http://schemas.microsoft.com/office/word/2012/wordml" xmlns:w16cex="http://schemas.microsoft.com/office/word/2018/wordml/cex" xmlns:w16cid="http://schemas.microsoft.com/office/word/2016/wordml/cid" xmlns:w16="http://schemas.microsoft.com/office/word/2018/wordml" xmlns:w16sdtdh="http://schemas.microsoft.com/office/word/2020/wordml/sdtdatahash" xmlns:w16se="http://schemas.microsoft.com/office/word/2015/wordml/symex" xmlns:wpg="http://schemas.microsoft.com/office/word/2010/wordprocessingGroup" xmlns:wpi="http://schemas.microsoft.com/office/word/2010/wordprocessingInk" xmlns:wne="http://schemas.microsoft.com/office/word/2006/wordml" xmlns:wps="http://schemas.microsoft.com/office/word/2010/wordprocessingShape" mc:Ignorable="w14 w15 w16se w16cid w16 w16cex w16sdtdh wp14">
+  <w:p>
+    <w:pPr>
+      <w:pStyle w:val="Header"/>
+    </w:pPr>
+  </w:p>
+</w:hdr>
+</file>
+
+<file path=word/header2.xml><?xml version="1.0" encoding="utf-8"?>
+<w:hdr xmlns:wpc="http://schemas.microsoft.com/office/word/2010/wordprocessingCanvas" xmlns:cx="http://schemas.microsoft.com/office/drawing/2014/chartex" xmlns:cx1="http://schemas.microsoft.com/office/drawing/2015/9/8/chartex" xmlns:cx2="http://schemas.microsoft.com/office/drawing/2015/10/21/chartex" xmlns:cx3="http://schemas.microsoft.com/office/drawing/2016/5/9/chartex" xmlns:cx4="http://schemas.microsoft.com/office/drawing/2016/5/10/chartex" xmlns:cx5="http://schemas.microsoft.com/office/drawing/2016/5/11/chartex" xmlns:cx6="http://schemas.microsoft.com/office/drawing/2016/5/12/chartex" xmlns:cx7="http://schemas.microsoft.com/office/drawing/2016/5/13/chartex" xmlns:cx8="http://schemas.microsoft.com/office/drawing/2016/5/14/chartex" xmlns:mc="http://schemas.openxmlformats.org/markup-compatibility/2006" xmlns:aink="http://schemas.microsoft.com/office/drawing/2016/ink" xmlns:am3d="http://schemas.microsoft.com/office/drawing/2017/model3d" xmlns:o="urn:schemas-microsoft-com:office:office" xmlns:oel="http://schemas.microsoft.com/office/2019/extlst" xmlns:r="http://schemas.openxmlformats.org/officeDocument/2006/relationships" xmlns:m="http://schemas.openxmlformats.org/officeDocument/2006/math" xmlns:v="urn:schemas-microsoft-com:vml" xmlns:wp14="http://schemas.microsoft.com/office/word/2010/wordprocessingDrawing" xmlns:wp="http://schemas.openxmlformats.org/drawingml/2006/wordprocessingDrawing" xmlns:w10="urn:schemas-microsoft-com:office:word" xmlns:w="http://schemas.openxmlformats.org/wordprocessingml/2006/main" xmlns:w14="http://schemas.microsoft.com/office/word/2010/wordml" xmlns:w15="http://schemas.microsoft.com/office/word/2012/wordml" xmlns:w16cex="http://schemas.microsoft.com/office/word/2018/wordml/cex" xmlns:w16cid="http://schemas.microsoft.com/office/word/2016/wordml/cid" xmlns:w16="http://schemas.microsoft.com/office/word/2018/wordml" xmlns:w16sdtdh="http://schemas.microsoft.com/office/word/2020/wordml/sdtdatahash" xmlns:w16se="http://schemas.microsoft.com/office/word/2015/wordml/symex" xmlns:wpg="http://schemas.microsoft.com/office/word/2010/wordprocessingGroup" xmlns:wpi="http://schemas.microsoft.com/office/word/2010/wordprocessingInk" xmlns:wne="http://schemas.microsoft.com/office/word/2006/wordml" xmlns:wps="http://schemas.microsoft.com/office/word/2010/wordprocessingShape" mc:Ignorable="w14 w15 w16se w16cid w16 w16cex w16sdtdh wp14">
+  <w:p>
+    <w:pPr>
+      <w:pStyle w:val="Header"/>
+    </w:pPr>
+  </w:p>
+</w:hdr>
+</file>
+
+<file path=word/header3.xml><?xml version="1.0" encoding="utf-8"?>
+<w:hdr xmlns:wpc="http://schemas.microsoft.com/office/word/2010/wordprocessingCanvas" xmlns:cx="http://schemas.microsoft.com/office/drawing/2014/chartex" xmlns:cx1="http://schemas.microsoft.com/office/drawing/2015/9/8/chartex" xmlns:cx2="http://schemas.microsoft.com/office/drawing/2015/10/21/chartex" xmlns:cx3="http://schemas.microsoft.com/office/drawing/2016/5/9/chartex" xmlns:cx4="http://schemas.microsoft.com/office/drawing/2016/5/10/chartex" xmlns:cx5="http://schemas.microsoft.com/office/drawing/2016/5/11/chartex" xmlns:cx6="http://schemas.microsoft.com/office/drawing/2016/5/12/chartex" xmlns:cx7="http://schemas.microsoft.com/office/drawing/2016/5/13/chartex" xmlns:cx8="http://schemas.microsoft.com/office/drawing/2016/5/14/chartex" xmlns:mc="http://schemas.openxmlformats.org/markup-compatibility/2006" xmlns:aink="http://schemas.microsoft.com/office/drawing/2016/ink" xmlns:am3d="http://schemas.microsoft.com/office/drawing/2017/model3d" xmlns:o="urn:schemas-microsoft-com:office:office" xmlns:oel="http://schemas.microsoft.com/office/2019/extlst" xmlns:r="http://schemas.openxmlformats.org/officeDocument/2006/relationships" xmlns:m="http://schemas.openxmlformats.org/officeDocument/2006/math" xmlns:v="urn:schemas-microsoft-com:vml" xmlns:wp14="http://schemas.microsoft.com/office/word/2010/wordprocessingDrawing" xmlns:wp="http://schemas.openxmlformats.org/drawingml/2006/wordprocessingDrawing" xmlns:w10="urn:schemas-microsoft-com:office:word" xmlns:w="http://schemas.openxmlformats.org/wordprocessingml/2006/main" xmlns:w14="http://schemas.microsoft.com/office/word/2010/wordml" xmlns:w15="http://schemas.microsoft.com/office/word/2012/wordml" xmlns:w16cex="http://schemas.microsoft.com/office/word/2018/wordml/cex" xmlns:w16cid="http://schemas.microsoft.com/office/word/2016/wordml/cid" xmlns:w16="http://schemas.microsoft.com/office/word/2018/wordml" xmlns:w16sdtdh="http://schemas.microsoft.com/office/word/2020/wordml/sdtdatahash" xmlns:w16se="http://schemas.microsoft.com/office/word/2015/wordml/symex" xmlns:wpg="http://schemas.microsoft.com/office/word/2010/wordprocessingGroup" xmlns:wpi="http://schemas.microsoft.com/office/word/2010/wordprocessingInk" xmlns:wne="http://schemas.microsoft.com/office/word/2006/wordml" xmlns:wps="http://schemas.microsoft.com/office/word/2010/wordprocessingShape" mc:Ignorable="w14 w15 w16se w16cid w16 w16cex w16sdtdh wp14">
+  <w:p>
+    <w:pPr>
+      <w:pStyle w:val="Header"/>
+    </w:pPr>
+  </w:p>
+</w:hdr>
+</file>
+
 <file path=word/numbering.xml><?xml version="1.0" encoding="utf-8"?>
-<w:numbering xmlns:wpc="http://schemas.microsoft.com/office/word/2010/wordprocessingCanvas" xmlns:cx="http://schemas.microsoft.com/office/drawing/2014/chartex" xmlns:cx1="http://schemas.microsoft.com/office/drawing/2015/9/8/chartex" xmlns:cx2="http://schemas.microsoft.com/office/drawing/2015/10/21/chartex" xmlns:cx3="http://schemas.microsoft.com/office/drawing/2016/5/9/chartex" xmlns:cx4="http://schemas.microsoft.com/office/drawing/2016/5/10/chartex" xmlns:cx5="http://schemas.microsoft.com/office/drawing/2016/5/11/chartex" xmlns:cx6="http://schemas.microsoft.com/office/drawing/2016/5/12/chartex" xmlns:cx7="http://schemas.microsoft.com/office/drawing/2016/5/13/chartex" xmlns:cx8="http://schemas.microsoft.com/office/drawing/2016/5/14/chartex" xmlns:mc="http://schemas.openxmlformats.org/markup-compatibility/2006" xmlns:aink="http://schemas.microsoft.com/office/drawing/2016/ink" xmlns:am3d="http://schemas.microsoft.com/office/drawing/2017/model3d" xmlns:o="urn:schemas-microsoft-com:office:office" xmlns:r="http://schemas.openxmlformats.org/officeDocument/2006/relationships" xmlns:m="http://schemas.openxmlformats.org/officeDocument/2006/math" xmlns:v="urn:schemas-microsoft-com:vml" xmlns:wp14="http://schemas.microsoft.com/office/word/2010/wordprocessingDrawing" xmlns:wp="http://schemas.openxmlformats.org/drawingml/2006/wordprocessingDrawing" xmlns:w10="urn:schemas-microsoft-com:office:word" xmlns:w="http://schemas.openxmlformats.org/wordprocessingml/2006/main" xmlns:w14="http://schemas.microsoft.com/office/word/2010/wordml" xmlns:w15="http://schemas.microsoft.com/office/word/2012/wordml" xmlns:w16cex="http://schemas.microsoft.com/office/word/2018/wordml/cex" xmlns:w16cid="http://schemas.microsoft.com/office/word/2016/wordml/cid" xmlns:w16="http://schemas.microsoft.com/office/word/2018/wordml" xmlns:w16sdtdh="http://schemas.microsoft.com/office/word/2020/wordml/sdtdatahash" xmlns:w16se="http://schemas.microsoft.com/office/word/2015/wordml/symex" xmlns:wpg="http://schemas.microsoft.com/office/word/2010/wordprocessingGroup" xmlns:wpi="http://schemas.microsoft.com/office/word/2010/wordprocessingInk" xmlns:wne="http://schemas.microsoft.com/office/word/2006/wordml" xmlns:wps="http://schemas.microsoft.com/office/word/2010/wordprocessingShape" mc:Ignorable="w14 w15 w16se w16cid w16 w16cex w16sdtdh wp14">
+<w:numbering xmlns:wpc="http://schemas.microsoft.com/office/word/2010/wordprocessingCanvas" xmlns:cx="http://schemas.microsoft.com/office/drawing/2014/chartex" xmlns:cx1="http://schemas.microsoft.com/office/drawing/2015/9/8/chartex" xmlns:cx2="http://schemas.microsoft.com/office/drawing/2015/10/21/chartex" xmlns:cx3="http://schemas.microsoft.com/office/drawing/2016/5/9/chartex" xmlns:cx4="http://schemas.microsoft.com/office/drawing/2016/5/10/chartex" xmlns:cx5="http://schemas.microsoft.com/office/drawing/2016/5/11/chartex" xmlns:cx6="http://schemas.microsoft.com/office/drawing/2016/5/12/chartex" xmlns:cx7="http://schemas.microsoft.com/office/drawing/2016/5/13/chartex" xmlns:cx8="http://schemas.microsoft.com/office/drawing/2016/5/14/chartex" xmlns:mc="http://schemas.openxmlformats.org/markup-compatibility/2006" xmlns:aink="http://schemas.microsoft.com/office/drawing/2016/ink" xmlns:am3d="http://schemas.microsoft.com/office/drawing/2017/model3d" xmlns:o="urn:schemas-microsoft-com:office:office" xmlns:oel="http://schemas.microsoft.com/office/2019/extlst" xmlns:r="http://schemas.openxmlformats.org/officeDocument/2006/relationships" xmlns:m="http://schemas.openxmlformats.org/officeDocument/2006/math" xmlns:v="urn:schemas-microsoft-com:vml" xmlns:wp14="http://schemas.microsoft.com/office/word/2010/wordprocessingDrawing" xmlns:wp="http://schemas.openxmlformats.org/drawingml/2006/wordprocessingDrawing" xmlns:w10="urn:schemas-microsoft-com:office:word" xmlns:w="http://schemas.openxmlformats.org/wordprocessingml/2006/main" xmlns:w14="http://schemas.microsoft.com/office/word/2010/wordml" xmlns:w15="http://schemas.microsoft.com/office/word/2012/wordml" xmlns:w16cex="http://schemas.microsoft.com/office/word/2018/wordml/cex" xmlns:w16cid="http://schemas.microsoft.com/office/word/2016/wordml/cid" xmlns:w16="http://schemas.microsoft.com/office/word/2018/wordml" xmlns:w16sdtdh="http://schemas.microsoft.com/office/word/2020/wordml/sdtdatahash" xmlns:w16se="http://schemas.microsoft.com/office/word/2015/wordml/symex" xmlns:wpg="http://schemas.microsoft.com/office/word/2010/wordprocessingGroup" xmlns:wpi="http://schemas.microsoft.com/office/word/2010/wordprocessingInk" xmlns:wne="http://schemas.microsoft.com/office/word/2006/wordml" xmlns:wps="http://schemas.microsoft.com/office/word/2010/wordprocessingShape" mc:Ignorable="w14 w15 w16se w16cid w16 w16cex w16sdtdh wp14">
   <w:abstractNum w:abstractNumId="0" w15:restartNumberingAfterBreak="0">
     <w:nsid w:val="FFFFFF7C"/>
     <w:multiLevelType w:val="singleLevel"/>
@@ -2208,8 +2275,8 @@
   <w:abstractNum w:abstractNumId="12" w15:restartNumberingAfterBreak="0">
     <w:nsid w:val="49DD772C"/>
     <w:multiLevelType w:val="hybridMultilevel"/>
-    <w:tmpl w:val="11F2DFE4"/>
-    <w:lvl w:ilvl="0" w:tplc="C2DA9D02">
+    <w:tmpl w:val="9DC40530"/>
+    <w:lvl w:ilvl="0" w:tplc="632623B8">
       <w:start w:val="1"/>
       <w:numFmt w:val="decimal"/>
       <w:pStyle w:val="Heading2"/>
@@ -4172,11 +4239,52 @@
   <w:style w:type="paragraph" w:customStyle="1" w:styleId="Heading2-nosplit">
     <w:name w:val="Heading 2 - no split"/>
     <w:basedOn w:val="Heading2"/>
+    <w:link w:val="Heading2-nosplitChar"/>
     <w:qFormat/>
     <w:rsid w:val="00E916C9"/>
     <w:pPr>
       <w:pageBreakBefore w:val="0"/>
     </w:pPr>
+  </w:style>
+  <w:style w:type="paragraph" w:customStyle="1" w:styleId="Heading2-nonumber">
+    <w:name w:val="Heading 2 - no number"/>
+    <w:basedOn w:val="Heading2-nosplit"/>
+    <w:link w:val="Heading2-nonumberChar"/>
+    <w:qFormat/>
+    <w:rsid w:val="00C539B2"/>
+    <w:pPr>
+      <w:numPr>
+        <w:numId w:val="0"/>
+      </w:numPr>
+    </w:pPr>
+  </w:style>
+  <w:style w:type="character" w:customStyle="1" w:styleId="Heading2-nosplitChar">
+    <w:name w:val="Heading 2 - no split Char"/>
+    <w:basedOn w:val="Heading2Char"/>
+    <w:link w:val="Heading2-nosplit"/>
+    <w:rsid w:val="00C539B2"/>
+    <w:rPr>
+      <w:rFonts w:eastAsiaTheme="majorEastAsia" w:cstheme="minorHAnsi"/>
+      <w:b/>
+      <w:bCs/>
+      <w:color w:val="C00000"/>
+      <w:sz w:val="32"/>
+      <w:szCs w:val="32"/>
+    </w:rPr>
+  </w:style>
+  <w:style w:type="character" w:customStyle="1" w:styleId="Heading2-nonumberChar">
+    <w:name w:val="Heading 2 - no number Char"/>
+    <w:basedOn w:val="Heading2-nosplitChar"/>
+    <w:link w:val="Heading2-nonumber"/>
+    <w:rsid w:val="00C539B2"/>
+    <w:rPr>
+      <w:rFonts w:eastAsiaTheme="majorEastAsia" w:cstheme="minorHAnsi"/>
+      <w:b/>
+      <w:bCs/>
+      <w:color w:val="C00000"/>
+      <w:sz w:val="32"/>
+      <w:szCs w:val="32"/>
+    </w:rPr>
   </w:style>
 </w:styles>
 </file>

</xml_diff>

<commit_message>
tidied table and margins
</commit_message>
<xml_diff>
--- a/templates/pilot_secondary_format.docx
+++ b/templates/pilot_secondary_format.docx
@@ -1648,14 +1648,27 @@
       <w:r>
         <w:t xml:space="preserve">Figure </w:t>
       </w:r>
-      <w:fldSimple w:instr=" SEQ Figure \* ARABIC ">
-        <w:r>
-          <w:rPr>
-            <w:noProof/>
-          </w:rPr>
-          <w:t>1</w:t>
-        </w:r>
-      </w:fldSimple>
+      <w:r>
+        <w:fldChar w:fldCharType="begin"/>
+      </w:r>
+      <w:r>
+        <w:instrText xml:space="preserve"> SEQ Figure \* ARABIC </w:instrText>
+      </w:r>
+      <w:r>
+        <w:fldChar w:fldCharType="separate"/>
+      </w:r>
+      <w:r>
+        <w:rPr>
+          <w:noProof/>
+        </w:rPr>
+        <w:t>1</w:t>
+      </w:r>
+      <w:r>
+        <w:rPr>
+          <w:noProof/>
+        </w:rPr>
+        <w:fldChar w:fldCharType="end"/>
+      </w:r>
       <w:r>
         <w:t xml:space="preserve"> - test caption</w:t>
       </w:r>

</xml_diff>

<commit_message>
two graphs on pages - resized
</commit_message>
<xml_diff>
--- a/templates/pilot_secondary_format.docx
+++ b/templates/pilot_secondary_format.docx
@@ -1,6 +1,6 @@
 
 <file path=word/document.xml><?xml version="1.0" encoding="utf-8"?>
-<w:document xmlns:wpc="http://schemas.microsoft.com/office/word/2010/wordprocessingCanvas" xmlns:cx="http://schemas.microsoft.com/office/drawing/2014/chartex" xmlns:cx1="http://schemas.microsoft.com/office/drawing/2015/9/8/chartex" xmlns:cx2="http://schemas.microsoft.com/office/drawing/2015/10/21/chartex" xmlns:cx3="http://schemas.microsoft.com/office/drawing/2016/5/9/chartex" xmlns:cx4="http://schemas.microsoft.com/office/drawing/2016/5/10/chartex" xmlns:cx5="http://schemas.microsoft.com/office/drawing/2016/5/11/chartex" xmlns:cx6="http://schemas.microsoft.com/office/drawing/2016/5/12/chartex" xmlns:cx7="http://schemas.microsoft.com/office/drawing/2016/5/13/chartex" xmlns:cx8="http://schemas.microsoft.com/office/drawing/2016/5/14/chartex" xmlns:mc="http://schemas.openxmlformats.org/markup-compatibility/2006" xmlns:aink="http://schemas.microsoft.com/office/drawing/2016/ink" xmlns:am3d="http://schemas.microsoft.com/office/drawing/2017/model3d" xmlns:o="urn:schemas-microsoft-com:office:office" xmlns:oel="http://schemas.microsoft.com/office/2019/extlst" xmlns:r="http://schemas.openxmlformats.org/officeDocument/2006/relationships" xmlns:m="http://schemas.openxmlformats.org/officeDocument/2006/math" xmlns:v="urn:schemas-microsoft-com:vml" xmlns:wp14="http://schemas.microsoft.com/office/word/2010/wordprocessingDrawing" xmlns:wp="http://schemas.openxmlformats.org/drawingml/2006/wordprocessingDrawing" xmlns:w10="urn:schemas-microsoft-com:office:word" xmlns:w="http://schemas.openxmlformats.org/wordprocessingml/2006/main" xmlns:w14="http://schemas.microsoft.com/office/word/2010/wordml" xmlns:w15="http://schemas.microsoft.com/office/word/2012/wordml" xmlns:w16cex="http://schemas.microsoft.com/office/word/2018/wordml/cex" xmlns:w16cid="http://schemas.microsoft.com/office/word/2016/wordml/cid" xmlns:w16="http://schemas.microsoft.com/office/word/2018/wordml" xmlns:w16sdtdh="http://schemas.microsoft.com/office/word/2020/wordml/sdtdatahash" xmlns:w16se="http://schemas.microsoft.com/office/word/2015/wordml/symex" xmlns:wpg="http://schemas.microsoft.com/office/word/2010/wordprocessingGroup" xmlns:wpi="http://schemas.microsoft.com/office/word/2010/wordprocessingInk" xmlns:wne="http://schemas.microsoft.com/office/word/2006/wordml" xmlns:wps="http://schemas.microsoft.com/office/word/2010/wordprocessingShape" mc:Ignorable="w14 w15 w16se w16cid w16 w16cex w16sdtdh wp14">
+<w:document xmlns:wpc="http://schemas.microsoft.com/office/word/2010/wordprocessingCanvas" xmlns:cx="http://schemas.microsoft.com/office/drawing/2014/chartex" xmlns:cx1="http://schemas.microsoft.com/office/drawing/2015/9/8/chartex" xmlns:cx2="http://schemas.microsoft.com/office/drawing/2015/10/21/chartex" xmlns:cx3="http://schemas.microsoft.com/office/drawing/2016/5/9/chartex" xmlns:cx4="http://schemas.microsoft.com/office/drawing/2016/5/10/chartex" xmlns:cx5="http://schemas.microsoft.com/office/drawing/2016/5/11/chartex" xmlns:cx6="http://schemas.microsoft.com/office/drawing/2016/5/12/chartex" xmlns:cx7="http://schemas.microsoft.com/office/drawing/2016/5/13/chartex" xmlns:cx8="http://schemas.microsoft.com/office/drawing/2016/5/14/chartex" xmlns:mc="http://schemas.openxmlformats.org/markup-compatibility/2006" xmlns:aink="http://schemas.microsoft.com/office/drawing/2016/ink" xmlns:am3d="http://schemas.microsoft.com/office/drawing/2017/model3d" xmlns:o="urn:schemas-microsoft-com:office:office" xmlns:r="http://schemas.openxmlformats.org/officeDocument/2006/relationships" xmlns:m="http://schemas.openxmlformats.org/officeDocument/2006/math" xmlns:v="urn:schemas-microsoft-com:vml" xmlns:wp14="http://schemas.microsoft.com/office/word/2010/wordprocessingDrawing" xmlns:wp="http://schemas.openxmlformats.org/drawingml/2006/wordprocessingDrawing" xmlns:w10="urn:schemas-microsoft-com:office:word" xmlns:w="http://schemas.openxmlformats.org/wordprocessingml/2006/main" xmlns:w14="http://schemas.microsoft.com/office/word/2010/wordml" xmlns:w15="http://schemas.microsoft.com/office/word/2012/wordml" xmlns:w16cex="http://schemas.microsoft.com/office/word/2018/wordml/cex" xmlns:w16cid="http://schemas.microsoft.com/office/word/2016/wordml/cid" xmlns:w16="http://schemas.microsoft.com/office/word/2018/wordml" xmlns:w16sdtdh="http://schemas.microsoft.com/office/word/2020/wordml/sdtdatahash" xmlns:w16se="http://schemas.microsoft.com/office/word/2015/wordml/symex" xmlns:wpg="http://schemas.microsoft.com/office/word/2010/wordprocessingGroup" xmlns:wpi="http://schemas.microsoft.com/office/word/2010/wordprocessingInk" xmlns:wne="http://schemas.microsoft.com/office/word/2006/wordml" xmlns:wps="http://schemas.microsoft.com/office/word/2010/wordprocessingShape" mc:Ignorable="w14 w15 w16se w16cid w16 w16cex w16sdtdh wp14">
   <w:body>
     <w:p>
       <w:pPr>
@@ -1262,7 +1262,6 @@
               <w:ind w:left="100" w:right="100"/>
               <w:jc w:val="right"/>
             </w:pPr>
-            <w:proofErr w:type="gramStart"/>
             <w:r>
               <w:rPr>
                 <w:rFonts w:ascii="Arial" w:eastAsia="Arial" w:hAnsi="Arial" w:cs="Arial"/>
@@ -1271,7 +1270,6 @@
               </w:rPr>
               <w:t>15 year-olds</w:t>
             </w:r>
-            <w:proofErr w:type="gramEnd"/>
           </w:p>
         </w:tc>
       </w:tr>
@@ -1471,6 +1469,7 @@
         </w:tc>
         <w:tc>
           <w:tcPr>
+            <w:cnfStyle w:val="000100000000" w:firstRow="0" w:lastRow="0" w:firstColumn="0" w:lastColumn="1" w:oddVBand="0" w:evenVBand="0" w:oddHBand="0" w:evenHBand="0" w:firstRowFirstColumn="0" w:firstRowLastColumn="0" w:lastRowFirstColumn="0" w:lastRowLastColumn="0"/>
             <w:tcW w:w="0" w:type="auto"/>
           </w:tcPr>
           <w:p>
@@ -1529,6 +1528,7 @@
         </w:tc>
         <w:tc>
           <w:tcPr>
+            <w:cnfStyle w:val="000100000000" w:firstRow="0" w:lastRow="0" w:firstColumn="0" w:lastColumn="1" w:oddVBand="0" w:evenVBand="0" w:oddHBand="0" w:evenHBand="0" w:firstRowFirstColumn="0" w:firstRowLastColumn="0" w:lastRowFirstColumn="0" w:lastRowLastColumn="0"/>
             <w:tcW w:w="0" w:type="auto"/>
           </w:tcPr>
           <w:p>
@@ -1584,6 +1584,7 @@
         </w:tc>
         <w:tc>
           <w:tcPr>
+            <w:cnfStyle w:val="000100000000" w:firstRow="0" w:lastRow="0" w:firstColumn="0" w:lastColumn="1" w:oddVBand="0" w:evenVBand="0" w:oddHBand="0" w:evenHBand="0" w:firstRowFirstColumn="0" w:firstRowLastColumn="0" w:lastRowFirstColumn="0" w:lastRowLastColumn="0"/>
             <w:tcW w:w="0" w:type="auto"/>
           </w:tcPr>
           <w:p>
@@ -1594,6 +1595,9 @@
         </w:tc>
       </w:tr>
       <w:tr>
+        <w:trPr>
+          <w:cnfStyle w:val="010000000000" w:firstRow="0" w:lastRow="1" w:firstColumn="0" w:lastColumn="0" w:oddVBand="0" w:evenVBand="0" w:oddHBand="0" w:evenHBand="0" w:firstRowFirstColumn="0" w:firstRowLastColumn="0" w:lastRowFirstColumn="0" w:lastRowLastColumn="0"/>
+        </w:trPr>
         <w:tc>
           <w:tcPr>
             <w:tcW w:w="0" w:type="auto"/>
@@ -1602,7 +1606,7 @@
             <w:pPr>
               <w:jc w:val="left"/>
               <w:rPr>
-                <w:b/>
+                <w:b w:val="0"/>
                 <w:bCs/>
               </w:rPr>
             </w:pPr>
@@ -1630,6 +1634,7 @@
         </w:tc>
         <w:tc>
           <w:tcPr>
+            <w:cnfStyle w:val="000100000000" w:firstRow="0" w:lastRow="0" w:firstColumn="0" w:lastColumn="1" w:oddVBand="0" w:evenVBand="0" w:oddHBand="0" w:evenHBand="0" w:firstRowFirstColumn="0" w:firstRowLastColumn="0" w:lastRowFirstColumn="0" w:lastRowLastColumn="0"/>
             <w:tcW w:w="0" w:type="auto"/>
           </w:tcPr>
           <w:p>
@@ -1648,36 +1653,25 @@
       <w:r>
         <w:t xml:space="preserve">Figure </w:t>
       </w:r>
-      <w:r>
-        <w:fldChar w:fldCharType="begin"/>
-      </w:r>
-      <w:r>
-        <w:instrText xml:space="preserve"> SEQ Figure \* ARABIC </w:instrText>
-      </w:r>
-      <w:r>
-        <w:fldChar w:fldCharType="separate"/>
-      </w:r>
-      <w:r>
-        <w:rPr>
-          <w:noProof/>
-        </w:rPr>
-        <w:t>1</w:t>
-      </w:r>
-      <w:r>
-        <w:rPr>
-          <w:noProof/>
-        </w:rPr>
-        <w:fldChar w:fldCharType="end"/>
-      </w:r>
+      <w:fldSimple w:instr=" SEQ Figure \* ARABIC ">
+        <w:r>
+          <w:rPr>
+            <w:noProof/>
+          </w:rPr>
+          <w:t>1</w:t>
+        </w:r>
+      </w:fldSimple>
       <w:r>
         <w:t xml:space="preserve"> - test caption</w:t>
       </w:r>
     </w:p>
-    <w:p>
-      <w:r>
-        <w:rPr>
-          <w:noProof/>
-        </w:rPr>
+    <w:p/>
+    <w:p>
+      <w:pPr>
+        <w:pStyle w:val="Figure"/>
+      </w:pPr>
+      <w:r>
+        <w:lastRenderedPageBreak/>
         <w:drawing>
           <wp:inline distT="0" distB="0" distL="0" distR="0" wp14:anchorId="1386C847" wp14:editId="36535C01">
             <wp:extent cx="5209043" cy="2462789"/>
@@ -1721,6 +1715,14 @@
         </w:drawing>
       </w:r>
     </w:p>
+    <w:p>
+      <w:pPr>
+        <w:pStyle w:val="Heading3"/>
+      </w:pPr>
+      <w:r>
+        <w:t>Test heading</w:t>
+      </w:r>
+    </w:p>
     <w:p/>
     <w:p>
       <w:r>
@@ -1736,25 +1738,214 @@
     </w:p>
     <w:p>
       <w:pPr>
-        <w:pStyle w:val="Heading2"/>
-      </w:pPr>
-      <w:bookmarkStart w:id="13" w:name="_Toc106619924"/>
+        <w:pStyle w:val="Heading3"/>
+      </w:pPr>
+      <w:bookmarkStart w:id="13" w:name="confidence"/>
+      <w:r>
+        <w:br w:type="page"/>
+      </w:r>
+    </w:p>
+    <w:p>
+      <w:pPr>
+        <w:pStyle w:val="Heading3"/>
+      </w:pPr>
       <w:r>
         <w:lastRenderedPageBreak/>
-        <w:t>Heading 2 with split</w:t>
-      </w:r>
+        <w:t>Confidence</w:t>
+      </w:r>
+    </w:p>
+    <w:p>
+      <w:pPr>
+        <w:pStyle w:val="FigDesc"/>
+      </w:pPr>
+      <w:r>
+        <w:t>Pupils were asked ‘how often do you feel confident in yourself?’. Here we show the proportion of pupils who responded that they ‘often’ or ‘always’ feel confident.</w:t>
+      </w:r>
+    </w:p>
+    <w:p>
+      <w:pPr>
+        <w:pStyle w:val="Caption"/>
+      </w:pPr>
+      <w:r>
+        <w:t xml:space="preserve">Figure </w:t>
+      </w:r>
+      <w:bookmarkStart w:id="14" w:name="confident"/>
+      <w:r>
+        <w:fldChar w:fldCharType="begin"/>
+      </w:r>
+      <w:r>
+        <w:instrText>SEQ fig \* Arabic</w:instrText>
+      </w:r>
+      <w:r>
+        <w:fldChar w:fldCharType="separate"/>
+      </w:r>
+      <w:r>
+        <w:rPr>
+          <w:noProof/>
+        </w:rPr>
+        <w:t>10</w:t>
+      </w:r>
+      <w:r>
+        <w:fldChar w:fldCharType="end"/>
+      </w:r>
+      <w:bookmarkEnd w:id="14"/>
+      <w:r>
+        <w:t>: % pupils who feel often or always confident</w:t>
+      </w:r>
+    </w:p>
+    <w:p>
+      <w:pPr>
+        <w:pStyle w:val="Figure"/>
+      </w:pPr>
+      <w:r>
+        <w:drawing>
+          <wp:inline distT="0" distB="0" distL="0" distR="0" wp14:anchorId="67FEED64" wp14:editId="262063AC">
+            <wp:extent cx="5610162" cy="3348000"/>
+            <wp:effectExtent l="0" t="0" r="0" b="5080"/>
+            <wp:docPr id="25" name="Picture 25" descr="Chart, bar chart&#10;&#10;Description automatically generated"/>
+            <wp:cNvGraphicFramePr>
+              <a:graphicFrameLocks xmlns:a="http://schemas.openxmlformats.org/drawingml/2006/main" noChangeAspect="1"/>
+            </wp:cNvGraphicFramePr>
+            <a:graphic xmlns:a="http://schemas.openxmlformats.org/drawingml/2006/main">
+              <a:graphicData uri="http://schemas.openxmlformats.org/drawingml/2006/picture">
+                <pic:pic xmlns:pic="http://schemas.openxmlformats.org/drawingml/2006/picture">
+                  <pic:nvPicPr>
+                    <pic:cNvPr id="25" name="Picture 25" descr="Chart, bar chart&#10;&#10;Description automatically generated"/>
+                    <pic:cNvPicPr>
+                      <a:picLocks noChangeAspect="1" noChangeArrowheads="1"/>
+                    </pic:cNvPicPr>
+                  </pic:nvPicPr>
+                  <pic:blipFill>
+                    <a:blip r:embed="rId13"/>
+                    <a:srcRect/>
+                    <a:stretch>
+                      <a:fillRect/>
+                    </a:stretch>
+                  </pic:blipFill>
+                  <pic:spPr bwMode="auto">
+                    <a:xfrm>
+                      <a:off x="0" y="0"/>
+                      <a:ext cx="5610162" cy="3348000"/>
+                    </a:xfrm>
+                    <a:prstGeom prst="rect">
+                      <a:avLst/>
+                    </a:prstGeom>
+                    <a:noFill/>
+                  </pic:spPr>
+                </pic:pic>
+              </a:graphicData>
+            </a:graphic>
+          </wp:inline>
+        </w:drawing>
+      </w:r>
+    </w:p>
+    <w:p>
+      <w:pPr>
+        <w:pStyle w:val="Heading3"/>
+      </w:pPr>
+      <w:bookmarkStart w:id="15" w:name="happiness"/>
       <w:bookmarkEnd w:id="13"/>
-    </w:p>
+      <w:r>
+        <w:t>Happiness</w:t>
+      </w:r>
+    </w:p>
+    <w:p>
+      <w:pPr>
+        <w:pStyle w:val="FigDesc"/>
+      </w:pPr>
+      <w:r>
+        <w:t>To gauge levels of happiness, pupils were asked “In general, how do you feel about your life at present?” Here we show those pupils that feel happy (‘very’ or ‘quite’) with their life.</w:t>
+      </w:r>
+    </w:p>
+    <w:p>
+      <w:pPr>
+        <w:pStyle w:val="Caption"/>
+      </w:pPr>
+      <w:r>
+        <w:t xml:space="preserve">Figure </w:t>
+      </w:r>
+      <w:bookmarkStart w:id="16" w:name="happy"/>
+      <w:r>
+        <w:fldChar w:fldCharType="begin"/>
+      </w:r>
+      <w:r>
+        <w:instrText>SEQ fig \* Arabic</w:instrText>
+      </w:r>
+      <w:r>
+        <w:fldChar w:fldCharType="separate"/>
+      </w:r>
+      <w:r>
+        <w:rPr>
+          <w:noProof/>
+        </w:rPr>
+        <w:t>11</w:t>
+      </w:r>
+      <w:r>
+        <w:fldChar w:fldCharType="end"/>
+      </w:r>
+      <w:bookmarkEnd w:id="16"/>
+      <w:r>
+        <w:t>: % pupils who feel happy with life</w:t>
+      </w:r>
+    </w:p>
+    <w:p>
+      <w:pPr>
+        <w:pStyle w:val="Figure"/>
+      </w:pPr>
+      <w:r>
+        <w:drawing>
+          <wp:inline distT="0" distB="0" distL="0" distR="0" wp14:anchorId="4925A77A" wp14:editId="2C398271">
+            <wp:extent cx="5610162" cy="3348000"/>
+            <wp:effectExtent l="0" t="0" r="0" b="5080"/>
+            <wp:docPr id="27" name="Picture 27" descr="Chart, bar chart&#10;&#10;Description automatically generated"/>
+            <wp:cNvGraphicFramePr>
+              <a:graphicFrameLocks xmlns:a="http://schemas.openxmlformats.org/drawingml/2006/main" noChangeAspect="1"/>
+            </wp:cNvGraphicFramePr>
+            <a:graphic xmlns:a="http://schemas.openxmlformats.org/drawingml/2006/main">
+              <a:graphicData uri="http://schemas.openxmlformats.org/drawingml/2006/picture">
+                <pic:pic xmlns:pic="http://schemas.openxmlformats.org/drawingml/2006/picture">
+                  <pic:nvPicPr>
+                    <pic:cNvPr id="27" name="Picture 27" descr="Chart, bar chart&#10;&#10;Description automatically generated"/>
+                    <pic:cNvPicPr>
+                      <a:picLocks noChangeAspect="1" noChangeArrowheads="1"/>
+                    </pic:cNvPicPr>
+                  </pic:nvPicPr>
+                  <pic:blipFill>
+                    <a:blip r:embed="rId14"/>
+                    <a:srcRect/>
+                    <a:stretch>
+                      <a:fillRect/>
+                    </a:stretch>
+                  </pic:blipFill>
+                  <pic:spPr bwMode="auto">
+                    <a:xfrm>
+                      <a:off x="0" y="0"/>
+                      <a:ext cx="5610162" cy="3348000"/>
+                    </a:xfrm>
+                    <a:prstGeom prst="rect">
+                      <a:avLst/>
+                    </a:prstGeom>
+                    <a:noFill/>
+                  </pic:spPr>
+                </pic:pic>
+              </a:graphicData>
+            </a:graphic>
+          </wp:inline>
+        </w:drawing>
+      </w:r>
+    </w:p>
+    <w:bookmarkEnd w:id="15"/>
+    <w:p/>
     <w:p>
       <w:pPr>
         <w:pStyle w:val="Heading1"/>
       </w:pPr>
-      <w:bookmarkStart w:id="14" w:name="_Toc106619925"/>
+      <w:bookmarkStart w:id="17" w:name="_Toc106619925"/>
       <w:r>
         <w:lastRenderedPageBreak/>
         <w:t>References example format</w:t>
       </w:r>
-      <w:bookmarkEnd w:id="14"/>
+      <w:bookmarkEnd w:id="17"/>
     </w:p>
     <w:p>
       <w:pPr>
@@ -1773,12 +1964,12 @@
       </w:r>
     </w:p>
     <w:sectPr>
-      <w:headerReference w:type="even" r:id="rId13"/>
-      <w:headerReference w:type="default" r:id="rId14"/>
-      <w:footerReference w:type="even" r:id="rId15"/>
-      <w:footerReference w:type="default" r:id="rId16"/>
-      <w:headerReference w:type="first" r:id="rId17"/>
-      <w:footerReference w:type="first" r:id="rId18"/>
+      <w:headerReference w:type="even" r:id="rId15"/>
+      <w:headerReference w:type="default" r:id="rId16"/>
+      <w:footerReference w:type="even" r:id="rId17"/>
+      <w:footerReference w:type="default" r:id="rId18"/>
+      <w:headerReference w:type="first" r:id="rId19"/>
+      <w:footerReference w:type="first" r:id="rId20"/>
       <w:type w:val="continuous"/>
       <w:pgSz w:w="11952" w:h="16848"/>
       <w:pgMar w:top="1134" w:right="1077" w:bottom="1134" w:left="1077" w:header="0" w:footer="454" w:gutter="0"/>
@@ -1791,7 +1982,7 @@
 </file>
 
 <file path=word/endnotes.xml><?xml version="1.0" encoding="utf-8"?>
-<w:endnotes xmlns:wpc="http://schemas.microsoft.com/office/word/2010/wordprocessingCanvas" xmlns:cx="http://schemas.microsoft.com/office/drawing/2014/chartex" xmlns:cx1="http://schemas.microsoft.com/office/drawing/2015/9/8/chartex" xmlns:cx2="http://schemas.microsoft.com/office/drawing/2015/10/21/chartex" xmlns:cx3="http://schemas.microsoft.com/office/drawing/2016/5/9/chartex" xmlns:cx4="http://schemas.microsoft.com/office/drawing/2016/5/10/chartex" xmlns:cx5="http://schemas.microsoft.com/office/drawing/2016/5/11/chartex" xmlns:cx6="http://schemas.microsoft.com/office/drawing/2016/5/12/chartex" xmlns:cx7="http://schemas.microsoft.com/office/drawing/2016/5/13/chartex" xmlns:cx8="http://schemas.microsoft.com/office/drawing/2016/5/14/chartex" xmlns:mc="http://schemas.openxmlformats.org/markup-compatibility/2006" xmlns:aink="http://schemas.microsoft.com/office/drawing/2016/ink" xmlns:am3d="http://schemas.microsoft.com/office/drawing/2017/model3d" xmlns:o="urn:schemas-microsoft-com:office:office" xmlns:oel="http://schemas.microsoft.com/office/2019/extlst" xmlns:r="http://schemas.openxmlformats.org/officeDocument/2006/relationships" xmlns:m="http://schemas.openxmlformats.org/officeDocument/2006/math" xmlns:v="urn:schemas-microsoft-com:vml" xmlns:wp14="http://schemas.microsoft.com/office/word/2010/wordprocessingDrawing" xmlns:wp="http://schemas.openxmlformats.org/drawingml/2006/wordprocessingDrawing" xmlns:w10="urn:schemas-microsoft-com:office:word" xmlns:w="http://schemas.openxmlformats.org/wordprocessingml/2006/main" xmlns:w14="http://schemas.microsoft.com/office/word/2010/wordml" xmlns:w15="http://schemas.microsoft.com/office/word/2012/wordml" xmlns:w16cex="http://schemas.microsoft.com/office/word/2018/wordml/cex" xmlns:w16cid="http://schemas.microsoft.com/office/word/2016/wordml/cid" xmlns:w16="http://schemas.microsoft.com/office/word/2018/wordml" xmlns:w16sdtdh="http://schemas.microsoft.com/office/word/2020/wordml/sdtdatahash" xmlns:w16se="http://schemas.microsoft.com/office/word/2015/wordml/symex" xmlns:wpg="http://schemas.microsoft.com/office/word/2010/wordprocessingGroup" xmlns:wpi="http://schemas.microsoft.com/office/word/2010/wordprocessingInk" xmlns:wne="http://schemas.microsoft.com/office/word/2006/wordml" xmlns:wps="http://schemas.microsoft.com/office/word/2010/wordprocessingShape" mc:Ignorable="w14 w15 w16se w16cid w16 w16cex w16sdtdh wp14">
+<w:endnotes xmlns:wpc="http://schemas.microsoft.com/office/word/2010/wordprocessingCanvas" xmlns:cx="http://schemas.microsoft.com/office/drawing/2014/chartex" xmlns:cx1="http://schemas.microsoft.com/office/drawing/2015/9/8/chartex" xmlns:cx2="http://schemas.microsoft.com/office/drawing/2015/10/21/chartex" xmlns:cx3="http://schemas.microsoft.com/office/drawing/2016/5/9/chartex" xmlns:cx4="http://schemas.microsoft.com/office/drawing/2016/5/10/chartex" xmlns:cx5="http://schemas.microsoft.com/office/drawing/2016/5/11/chartex" xmlns:cx6="http://schemas.microsoft.com/office/drawing/2016/5/12/chartex" xmlns:cx7="http://schemas.microsoft.com/office/drawing/2016/5/13/chartex" xmlns:cx8="http://schemas.microsoft.com/office/drawing/2016/5/14/chartex" xmlns:mc="http://schemas.openxmlformats.org/markup-compatibility/2006" xmlns:aink="http://schemas.microsoft.com/office/drawing/2016/ink" xmlns:am3d="http://schemas.microsoft.com/office/drawing/2017/model3d" xmlns:o="urn:schemas-microsoft-com:office:office" xmlns:r="http://schemas.openxmlformats.org/officeDocument/2006/relationships" xmlns:m="http://schemas.openxmlformats.org/officeDocument/2006/math" xmlns:v="urn:schemas-microsoft-com:vml" xmlns:wp14="http://schemas.microsoft.com/office/word/2010/wordprocessingDrawing" xmlns:wp="http://schemas.openxmlformats.org/drawingml/2006/wordprocessingDrawing" xmlns:w10="urn:schemas-microsoft-com:office:word" xmlns:w="http://schemas.openxmlformats.org/wordprocessingml/2006/main" xmlns:w14="http://schemas.microsoft.com/office/word/2010/wordml" xmlns:w15="http://schemas.microsoft.com/office/word/2012/wordml" xmlns:w16cex="http://schemas.microsoft.com/office/word/2018/wordml/cex" xmlns:w16cid="http://schemas.microsoft.com/office/word/2016/wordml/cid" xmlns:w16="http://schemas.microsoft.com/office/word/2018/wordml" xmlns:w16sdtdh="http://schemas.microsoft.com/office/word/2020/wordml/sdtdatahash" xmlns:w16se="http://schemas.microsoft.com/office/word/2015/wordml/symex" xmlns:wpg="http://schemas.microsoft.com/office/word/2010/wordprocessingGroup" xmlns:wpi="http://schemas.microsoft.com/office/word/2010/wordprocessingInk" xmlns:wne="http://schemas.microsoft.com/office/word/2006/wordml" xmlns:wps="http://schemas.microsoft.com/office/word/2010/wordprocessingShape" mc:Ignorable="w14 w15 w16se w16cid w16 w16cex w16sdtdh wp14">
   <w:endnote w:type="separator" w:id="-1">
     <w:p>
       <w:pPr>
@@ -1816,7 +2007,7 @@
 </file>
 
 <file path=word/footer1.xml><?xml version="1.0" encoding="utf-8"?>
-<w:ftr xmlns:wpc="http://schemas.microsoft.com/office/word/2010/wordprocessingCanvas" xmlns:cx="http://schemas.microsoft.com/office/drawing/2014/chartex" xmlns:cx1="http://schemas.microsoft.com/office/drawing/2015/9/8/chartex" xmlns:cx2="http://schemas.microsoft.com/office/drawing/2015/10/21/chartex" xmlns:cx3="http://schemas.microsoft.com/office/drawing/2016/5/9/chartex" xmlns:cx4="http://schemas.microsoft.com/office/drawing/2016/5/10/chartex" xmlns:cx5="http://schemas.microsoft.com/office/drawing/2016/5/11/chartex" xmlns:cx6="http://schemas.microsoft.com/office/drawing/2016/5/12/chartex" xmlns:cx7="http://schemas.microsoft.com/office/drawing/2016/5/13/chartex" xmlns:cx8="http://schemas.microsoft.com/office/drawing/2016/5/14/chartex" xmlns:mc="http://schemas.openxmlformats.org/markup-compatibility/2006" xmlns:aink="http://schemas.microsoft.com/office/drawing/2016/ink" xmlns:am3d="http://schemas.microsoft.com/office/drawing/2017/model3d" xmlns:o="urn:schemas-microsoft-com:office:office" xmlns:oel="http://schemas.microsoft.com/office/2019/extlst" xmlns:r="http://schemas.openxmlformats.org/officeDocument/2006/relationships" xmlns:m="http://schemas.openxmlformats.org/officeDocument/2006/math" xmlns:v="urn:schemas-microsoft-com:vml" xmlns:wp14="http://schemas.microsoft.com/office/word/2010/wordprocessingDrawing" xmlns:wp="http://schemas.openxmlformats.org/drawingml/2006/wordprocessingDrawing" xmlns:w10="urn:schemas-microsoft-com:office:word" xmlns:w="http://schemas.openxmlformats.org/wordprocessingml/2006/main" xmlns:w14="http://schemas.microsoft.com/office/word/2010/wordml" xmlns:w15="http://schemas.microsoft.com/office/word/2012/wordml" xmlns:w16cex="http://schemas.microsoft.com/office/word/2018/wordml/cex" xmlns:w16cid="http://schemas.microsoft.com/office/word/2016/wordml/cid" xmlns:w16="http://schemas.microsoft.com/office/word/2018/wordml" xmlns:w16sdtdh="http://schemas.microsoft.com/office/word/2020/wordml/sdtdatahash" xmlns:w16se="http://schemas.microsoft.com/office/word/2015/wordml/symex" xmlns:wpg="http://schemas.microsoft.com/office/word/2010/wordprocessingGroup" xmlns:wpi="http://schemas.microsoft.com/office/word/2010/wordprocessingInk" xmlns:wne="http://schemas.microsoft.com/office/word/2006/wordml" xmlns:wps="http://schemas.microsoft.com/office/word/2010/wordprocessingShape" mc:Ignorable="w14 w15 w16se w16cid w16 w16cex w16sdtdh wp14">
+<w:ftr xmlns:wpc="http://schemas.microsoft.com/office/word/2010/wordprocessingCanvas" xmlns:cx="http://schemas.microsoft.com/office/drawing/2014/chartex" xmlns:cx1="http://schemas.microsoft.com/office/drawing/2015/9/8/chartex" xmlns:cx2="http://schemas.microsoft.com/office/drawing/2015/10/21/chartex" xmlns:cx3="http://schemas.microsoft.com/office/drawing/2016/5/9/chartex" xmlns:cx4="http://schemas.microsoft.com/office/drawing/2016/5/10/chartex" xmlns:cx5="http://schemas.microsoft.com/office/drawing/2016/5/11/chartex" xmlns:cx6="http://schemas.microsoft.com/office/drawing/2016/5/12/chartex" xmlns:cx7="http://schemas.microsoft.com/office/drawing/2016/5/13/chartex" xmlns:cx8="http://schemas.microsoft.com/office/drawing/2016/5/14/chartex" xmlns:mc="http://schemas.openxmlformats.org/markup-compatibility/2006" xmlns:aink="http://schemas.microsoft.com/office/drawing/2016/ink" xmlns:am3d="http://schemas.microsoft.com/office/drawing/2017/model3d" xmlns:o="urn:schemas-microsoft-com:office:office" xmlns:r="http://schemas.openxmlformats.org/officeDocument/2006/relationships" xmlns:m="http://schemas.openxmlformats.org/officeDocument/2006/math" xmlns:v="urn:schemas-microsoft-com:vml" xmlns:wp14="http://schemas.microsoft.com/office/word/2010/wordprocessingDrawing" xmlns:wp="http://schemas.openxmlformats.org/drawingml/2006/wordprocessingDrawing" xmlns:w10="urn:schemas-microsoft-com:office:word" xmlns:w="http://schemas.openxmlformats.org/wordprocessingml/2006/main" xmlns:w14="http://schemas.microsoft.com/office/word/2010/wordml" xmlns:w15="http://schemas.microsoft.com/office/word/2012/wordml" xmlns:w16cex="http://schemas.microsoft.com/office/word/2018/wordml/cex" xmlns:w16cid="http://schemas.microsoft.com/office/word/2016/wordml/cid" xmlns:w16="http://schemas.microsoft.com/office/word/2018/wordml" xmlns:w16sdtdh="http://schemas.microsoft.com/office/word/2020/wordml/sdtdatahash" xmlns:w16se="http://schemas.microsoft.com/office/word/2015/wordml/symex" xmlns:wpg="http://schemas.microsoft.com/office/word/2010/wordprocessingGroup" xmlns:wpi="http://schemas.microsoft.com/office/word/2010/wordprocessingInk" xmlns:wne="http://schemas.microsoft.com/office/word/2006/wordml" xmlns:wps="http://schemas.microsoft.com/office/word/2010/wordprocessingShape" mc:Ignorable="w14 w15 w16se w16cid w16 w16cex w16sdtdh wp14">
   <w:p>
     <w:pPr>
       <w:pStyle w:val="Footer"/>
@@ -1826,7 +2017,7 @@
 </file>
 
 <file path=word/footer2.xml><?xml version="1.0" encoding="utf-8"?>
-<w:ftr xmlns:wpc="http://schemas.microsoft.com/office/word/2010/wordprocessingCanvas" xmlns:cx="http://schemas.microsoft.com/office/drawing/2014/chartex" xmlns:cx1="http://schemas.microsoft.com/office/drawing/2015/9/8/chartex" xmlns:cx2="http://schemas.microsoft.com/office/drawing/2015/10/21/chartex" xmlns:cx3="http://schemas.microsoft.com/office/drawing/2016/5/9/chartex" xmlns:cx4="http://schemas.microsoft.com/office/drawing/2016/5/10/chartex" xmlns:cx5="http://schemas.microsoft.com/office/drawing/2016/5/11/chartex" xmlns:cx6="http://schemas.microsoft.com/office/drawing/2016/5/12/chartex" xmlns:cx7="http://schemas.microsoft.com/office/drawing/2016/5/13/chartex" xmlns:cx8="http://schemas.microsoft.com/office/drawing/2016/5/14/chartex" xmlns:mc="http://schemas.openxmlformats.org/markup-compatibility/2006" xmlns:aink="http://schemas.microsoft.com/office/drawing/2016/ink" xmlns:am3d="http://schemas.microsoft.com/office/drawing/2017/model3d" xmlns:o="urn:schemas-microsoft-com:office:office" xmlns:oel="http://schemas.microsoft.com/office/2019/extlst" xmlns:r="http://schemas.openxmlformats.org/officeDocument/2006/relationships" xmlns:m="http://schemas.openxmlformats.org/officeDocument/2006/math" xmlns:v="urn:schemas-microsoft-com:vml" xmlns:wp14="http://schemas.microsoft.com/office/word/2010/wordprocessingDrawing" xmlns:wp="http://schemas.openxmlformats.org/drawingml/2006/wordprocessingDrawing" xmlns:w10="urn:schemas-microsoft-com:office:word" xmlns:w="http://schemas.openxmlformats.org/wordprocessingml/2006/main" xmlns:w14="http://schemas.microsoft.com/office/word/2010/wordml" xmlns:w15="http://schemas.microsoft.com/office/word/2012/wordml" xmlns:w16cex="http://schemas.microsoft.com/office/word/2018/wordml/cex" xmlns:w16cid="http://schemas.microsoft.com/office/word/2016/wordml/cid" xmlns:w16="http://schemas.microsoft.com/office/word/2018/wordml" xmlns:w16sdtdh="http://schemas.microsoft.com/office/word/2020/wordml/sdtdatahash" xmlns:w16se="http://schemas.microsoft.com/office/word/2015/wordml/symex" xmlns:wpg="http://schemas.microsoft.com/office/word/2010/wordprocessingGroup" xmlns:wpi="http://schemas.microsoft.com/office/word/2010/wordprocessingInk" xmlns:wne="http://schemas.microsoft.com/office/word/2006/wordml" xmlns:wps="http://schemas.microsoft.com/office/word/2010/wordprocessingShape" mc:Ignorable="w14 w15 w16se w16cid w16 w16cex w16sdtdh wp14">
+<w:ftr xmlns:wpc="http://schemas.microsoft.com/office/word/2010/wordprocessingCanvas" xmlns:cx="http://schemas.microsoft.com/office/drawing/2014/chartex" xmlns:cx1="http://schemas.microsoft.com/office/drawing/2015/9/8/chartex" xmlns:cx2="http://schemas.microsoft.com/office/drawing/2015/10/21/chartex" xmlns:cx3="http://schemas.microsoft.com/office/drawing/2016/5/9/chartex" xmlns:cx4="http://schemas.microsoft.com/office/drawing/2016/5/10/chartex" xmlns:cx5="http://schemas.microsoft.com/office/drawing/2016/5/11/chartex" xmlns:cx6="http://schemas.microsoft.com/office/drawing/2016/5/12/chartex" xmlns:cx7="http://schemas.microsoft.com/office/drawing/2016/5/13/chartex" xmlns:cx8="http://schemas.microsoft.com/office/drawing/2016/5/14/chartex" xmlns:mc="http://schemas.openxmlformats.org/markup-compatibility/2006" xmlns:aink="http://schemas.microsoft.com/office/drawing/2016/ink" xmlns:am3d="http://schemas.microsoft.com/office/drawing/2017/model3d" xmlns:o="urn:schemas-microsoft-com:office:office" xmlns:r="http://schemas.openxmlformats.org/officeDocument/2006/relationships" xmlns:m="http://schemas.openxmlformats.org/officeDocument/2006/math" xmlns:v="urn:schemas-microsoft-com:vml" xmlns:wp14="http://schemas.microsoft.com/office/word/2010/wordprocessingDrawing" xmlns:wp="http://schemas.openxmlformats.org/drawingml/2006/wordprocessingDrawing" xmlns:w10="urn:schemas-microsoft-com:office:word" xmlns:w="http://schemas.openxmlformats.org/wordprocessingml/2006/main" xmlns:w14="http://schemas.microsoft.com/office/word/2010/wordml" xmlns:w15="http://schemas.microsoft.com/office/word/2012/wordml" xmlns:w16cex="http://schemas.microsoft.com/office/word/2018/wordml/cex" xmlns:w16cid="http://schemas.microsoft.com/office/word/2016/wordml/cid" xmlns:w16="http://schemas.microsoft.com/office/word/2018/wordml" xmlns:w16sdtdh="http://schemas.microsoft.com/office/word/2020/wordml/sdtdatahash" xmlns:w16se="http://schemas.microsoft.com/office/word/2015/wordml/symex" xmlns:wpg="http://schemas.microsoft.com/office/word/2010/wordprocessingGroup" xmlns:wpi="http://schemas.microsoft.com/office/word/2010/wordprocessingInk" xmlns:wne="http://schemas.microsoft.com/office/word/2006/wordml" xmlns:wps="http://schemas.microsoft.com/office/word/2010/wordprocessingShape" mc:Ignorable="w14 w15 w16se w16cid w16 w16cex w16sdtdh wp14">
   <w:sdt>
     <w:sdtPr>
       <w:id w:val="255486499"/>
@@ -1877,7 +2068,7 @@
 </file>
 
 <file path=word/footer3.xml><?xml version="1.0" encoding="utf-8"?>
-<w:ftr xmlns:wpc="http://schemas.microsoft.com/office/word/2010/wordprocessingCanvas" xmlns:cx="http://schemas.microsoft.com/office/drawing/2014/chartex" xmlns:cx1="http://schemas.microsoft.com/office/drawing/2015/9/8/chartex" xmlns:cx2="http://schemas.microsoft.com/office/drawing/2015/10/21/chartex" xmlns:cx3="http://schemas.microsoft.com/office/drawing/2016/5/9/chartex" xmlns:cx4="http://schemas.microsoft.com/office/drawing/2016/5/10/chartex" xmlns:cx5="http://schemas.microsoft.com/office/drawing/2016/5/11/chartex" xmlns:cx6="http://schemas.microsoft.com/office/drawing/2016/5/12/chartex" xmlns:cx7="http://schemas.microsoft.com/office/drawing/2016/5/13/chartex" xmlns:cx8="http://schemas.microsoft.com/office/drawing/2016/5/14/chartex" xmlns:mc="http://schemas.openxmlformats.org/markup-compatibility/2006" xmlns:aink="http://schemas.microsoft.com/office/drawing/2016/ink" xmlns:am3d="http://schemas.microsoft.com/office/drawing/2017/model3d" xmlns:o="urn:schemas-microsoft-com:office:office" xmlns:oel="http://schemas.microsoft.com/office/2019/extlst" xmlns:r="http://schemas.openxmlformats.org/officeDocument/2006/relationships" xmlns:m="http://schemas.openxmlformats.org/officeDocument/2006/math" xmlns:v="urn:schemas-microsoft-com:vml" xmlns:wp14="http://schemas.microsoft.com/office/word/2010/wordprocessingDrawing" xmlns:wp="http://schemas.openxmlformats.org/drawingml/2006/wordprocessingDrawing" xmlns:w10="urn:schemas-microsoft-com:office:word" xmlns:w="http://schemas.openxmlformats.org/wordprocessingml/2006/main" xmlns:w14="http://schemas.microsoft.com/office/word/2010/wordml" xmlns:w15="http://schemas.microsoft.com/office/word/2012/wordml" xmlns:w16cex="http://schemas.microsoft.com/office/word/2018/wordml/cex" xmlns:w16cid="http://schemas.microsoft.com/office/word/2016/wordml/cid" xmlns:w16="http://schemas.microsoft.com/office/word/2018/wordml" xmlns:w16sdtdh="http://schemas.microsoft.com/office/word/2020/wordml/sdtdatahash" xmlns:w16se="http://schemas.microsoft.com/office/word/2015/wordml/symex" xmlns:wpg="http://schemas.microsoft.com/office/word/2010/wordprocessingGroup" xmlns:wpi="http://schemas.microsoft.com/office/word/2010/wordprocessingInk" xmlns:wne="http://schemas.microsoft.com/office/word/2006/wordml" xmlns:wps="http://schemas.microsoft.com/office/word/2010/wordprocessingShape" mc:Ignorable="w14 w15 w16se w16cid w16 w16cex w16sdtdh wp14">
+<w:ftr xmlns:wpc="http://schemas.microsoft.com/office/word/2010/wordprocessingCanvas" xmlns:cx="http://schemas.microsoft.com/office/drawing/2014/chartex" xmlns:cx1="http://schemas.microsoft.com/office/drawing/2015/9/8/chartex" xmlns:cx2="http://schemas.microsoft.com/office/drawing/2015/10/21/chartex" xmlns:cx3="http://schemas.microsoft.com/office/drawing/2016/5/9/chartex" xmlns:cx4="http://schemas.microsoft.com/office/drawing/2016/5/10/chartex" xmlns:cx5="http://schemas.microsoft.com/office/drawing/2016/5/11/chartex" xmlns:cx6="http://schemas.microsoft.com/office/drawing/2016/5/12/chartex" xmlns:cx7="http://schemas.microsoft.com/office/drawing/2016/5/13/chartex" xmlns:cx8="http://schemas.microsoft.com/office/drawing/2016/5/14/chartex" xmlns:mc="http://schemas.openxmlformats.org/markup-compatibility/2006" xmlns:aink="http://schemas.microsoft.com/office/drawing/2016/ink" xmlns:am3d="http://schemas.microsoft.com/office/drawing/2017/model3d" xmlns:o="urn:schemas-microsoft-com:office:office" xmlns:r="http://schemas.openxmlformats.org/officeDocument/2006/relationships" xmlns:m="http://schemas.openxmlformats.org/officeDocument/2006/math" xmlns:v="urn:schemas-microsoft-com:vml" xmlns:wp14="http://schemas.microsoft.com/office/word/2010/wordprocessingDrawing" xmlns:wp="http://schemas.openxmlformats.org/drawingml/2006/wordprocessingDrawing" xmlns:w10="urn:schemas-microsoft-com:office:word" xmlns:w="http://schemas.openxmlformats.org/wordprocessingml/2006/main" xmlns:w14="http://schemas.microsoft.com/office/word/2010/wordml" xmlns:w15="http://schemas.microsoft.com/office/word/2012/wordml" xmlns:w16cex="http://schemas.microsoft.com/office/word/2018/wordml/cex" xmlns:w16cid="http://schemas.microsoft.com/office/word/2016/wordml/cid" xmlns:w16="http://schemas.microsoft.com/office/word/2018/wordml" xmlns:w16sdtdh="http://schemas.microsoft.com/office/word/2020/wordml/sdtdatahash" xmlns:w16se="http://schemas.microsoft.com/office/word/2015/wordml/symex" xmlns:wpg="http://schemas.microsoft.com/office/word/2010/wordprocessingGroup" xmlns:wpi="http://schemas.microsoft.com/office/word/2010/wordprocessingInk" xmlns:wne="http://schemas.microsoft.com/office/word/2006/wordml" xmlns:wps="http://schemas.microsoft.com/office/word/2010/wordprocessingShape" mc:Ignorable="w14 w15 w16se w16cid w16 w16cex w16sdtdh wp14">
   <w:p>
     <w:pPr>
       <w:pStyle w:val="Footer"/>
@@ -1887,7 +2078,7 @@
 </file>
 
 <file path=word/footnotes.xml><?xml version="1.0" encoding="utf-8"?>
-<w:footnotes xmlns:wpc="http://schemas.microsoft.com/office/word/2010/wordprocessingCanvas" xmlns:cx="http://schemas.microsoft.com/office/drawing/2014/chartex" xmlns:cx1="http://schemas.microsoft.com/office/drawing/2015/9/8/chartex" xmlns:cx2="http://schemas.microsoft.com/office/drawing/2015/10/21/chartex" xmlns:cx3="http://schemas.microsoft.com/office/drawing/2016/5/9/chartex" xmlns:cx4="http://schemas.microsoft.com/office/drawing/2016/5/10/chartex" xmlns:cx5="http://schemas.microsoft.com/office/drawing/2016/5/11/chartex" xmlns:cx6="http://schemas.microsoft.com/office/drawing/2016/5/12/chartex" xmlns:cx7="http://schemas.microsoft.com/office/drawing/2016/5/13/chartex" xmlns:cx8="http://schemas.microsoft.com/office/drawing/2016/5/14/chartex" xmlns:mc="http://schemas.openxmlformats.org/markup-compatibility/2006" xmlns:aink="http://schemas.microsoft.com/office/drawing/2016/ink" xmlns:am3d="http://schemas.microsoft.com/office/drawing/2017/model3d" xmlns:o="urn:schemas-microsoft-com:office:office" xmlns:oel="http://schemas.microsoft.com/office/2019/extlst" xmlns:r="http://schemas.openxmlformats.org/officeDocument/2006/relationships" xmlns:m="http://schemas.openxmlformats.org/officeDocument/2006/math" xmlns:v="urn:schemas-microsoft-com:vml" xmlns:wp14="http://schemas.microsoft.com/office/word/2010/wordprocessingDrawing" xmlns:wp="http://schemas.openxmlformats.org/drawingml/2006/wordprocessingDrawing" xmlns:w10="urn:schemas-microsoft-com:office:word" xmlns:w="http://schemas.openxmlformats.org/wordprocessingml/2006/main" xmlns:w14="http://schemas.microsoft.com/office/word/2010/wordml" xmlns:w15="http://schemas.microsoft.com/office/word/2012/wordml" xmlns:w16cex="http://schemas.microsoft.com/office/word/2018/wordml/cex" xmlns:w16cid="http://schemas.microsoft.com/office/word/2016/wordml/cid" xmlns:w16="http://schemas.microsoft.com/office/word/2018/wordml" xmlns:w16sdtdh="http://schemas.microsoft.com/office/word/2020/wordml/sdtdatahash" xmlns:w16se="http://schemas.microsoft.com/office/word/2015/wordml/symex" xmlns:wpg="http://schemas.microsoft.com/office/word/2010/wordprocessingGroup" xmlns:wpi="http://schemas.microsoft.com/office/word/2010/wordprocessingInk" xmlns:wne="http://schemas.microsoft.com/office/word/2006/wordml" xmlns:wps="http://schemas.microsoft.com/office/word/2010/wordprocessingShape" mc:Ignorable="w14 w15 w16se w16cid w16 w16cex w16sdtdh wp14">
+<w:footnotes xmlns:wpc="http://schemas.microsoft.com/office/word/2010/wordprocessingCanvas" xmlns:cx="http://schemas.microsoft.com/office/drawing/2014/chartex" xmlns:cx1="http://schemas.microsoft.com/office/drawing/2015/9/8/chartex" xmlns:cx2="http://schemas.microsoft.com/office/drawing/2015/10/21/chartex" xmlns:cx3="http://schemas.microsoft.com/office/drawing/2016/5/9/chartex" xmlns:cx4="http://schemas.microsoft.com/office/drawing/2016/5/10/chartex" xmlns:cx5="http://schemas.microsoft.com/office/drawing/2016/5/11/chartex" xmlns:cx6="http://schemas.microsoft.com/office/drawing/2016/5/12/chartex" xmlns:cx7="http://schemas.microsoft.com/office/drawing/2016/5/13/chartex" xmlns:cx8="http://schemas.microsoft.com/office/drawing/2016/5/14/chartex" xmlns:mc="http://schemas.openxmlformats.org/markup-compatibility/2006" xmlns:aink="http://schemas.microsoft.com/office/drawing/2016/ink" xmlns:am3d="http://schemas.microsoft.com/office/drawing/2017/model3d" xmlns:o="urn:schemas-microsoft-com:office:office" xmlns:r="http://schemas.openxmlformats.org/officeDocument/2006/relationships" xmlns:m="http://schemas.openxmlformats.org/officeDocument/2006/math" xmlns:v="urn:schemas-microsoft-com:vml" xmlns:wp14="http://schemas.microsoft.com/office/word/2010/wordprocessingDrawing" xmlns:wp="http://schemas.openxmlformats.org/drawingml/2006/wordprocessingDrawing" xmlns:w10="urn:schemas-microsoft-com:office:word" xmlns:w="http://schemas.openxmlformats.org/wordprocessingml/2006/main" xmlns:w14="http://schemas.microsoft.com/office/word/2010/wordml" xmlns:w15="http://schemas.microsoft.com/office/word/2012/wordml" xmlns:w16cex="http://schemas.microsoft.com/office/word/2018/wordml/cex" xmlns:w16cid="http://schemas.microsoft.com/office/word/2016/wordml/cid" xmlns:w16="http://schemas.microsoft.com/office/word/2018/wordml" xmlns:w16sdtdh="http://schemas.microsoft.com/office/word/2020/wordml/sdtdatahash" xmlns:w16se="http://schemas.microsoft.com/office/word/2015/wordml/symex" xmlns:wpg="http://schemas.microsoft.com/office/word/2010/wordprocessingGroup" xmlns:wpi="http://schemas.microsoft.com/office/word/2010/wordprocessingInk" xmlns:wne="http://schemas.microsoft.com/office/word/2006/wordml" xmlns:wps="http://schemas.microsoft.com/office/word/2010/wordprocessingShape" mc:Ignorable="w14 w15 w16se w16cid w16 w16cex w16sdtdh wp14">
   <w:footnote w:type="separator" w:id="-1">
     <w:p>
       <w:r>
@@ -1906,7 +2097,7 @@
 </file>
 
 <file path=word/header1.xml><?xml version="1.0" encoding="utf-8"?>
-<w:hdr xmlns:wpc="http://schemas.microsoft.com/office/word/2010/wordprocessingCanvas" xmlns:cx="http://schemas.microsoft.com/office/drawing/2014/chartex" xmlns:cx1="http://schemas.microsoft.com/office/drawing/2015/9/8/chartex" xmlns:cx2="http://schemas.microsoft.com/office/drawing/2015/10/21/chartex" xmlns:cx3="http://schemas.microsoft.com/office/drawing/2016/5/9/chartex" xmlns:cx4="http://schemas.microsoft.com/office/drawing/2016/5/10/chartex" xmlns:cx5="http://schemas.microsoft.com/office/drawing/2016/5/11/chartex" xmlns:cx6="http://schemas.microsoft.com/office/drawing/2016/5/12/chartex" xmlns:cx7="http://schemas.microsoft.com/office/drawing/2016/5/13/chartex" xmlns:cx8="http://schemas.microsoft.com/office/drawing/2016/5/14/chartex" xmlns:mc="http://schemas.openxmlformats.org/markup-compatibility/2006" xmlns:aink="http://schemas.microsoft.com/office/drawing/2016/ink" xmlns:am3d="http://schemas.microsoft.com/office/drawing/2017/model3d" xmlns:o="urn:schemas-microsoft-com:office:office" xmlns:oel="http://schemas.microsoft.com/office/2019/extlst" xmlns:r="http://schemas.openxmlformats.org/officeDocument/2006/relationships" xmlns:m="http://schemas.openxmlformats.org/officeDocument/2006/math" xmlns:v="urn:schemas-microsoft-com:vml" xmlns:wp14="http://schemas.microsoft.com/office/word/2010/wordprocessingDrawing" xmlns:wp="http://schemas.openxmlformats.org/drawingml/2006/wordprocessingDrawing" xmlns:w10="urn:schemas-microsoft-com:office:word" xmlns:w="http://schemas.openxmlformats.org/wordprocessingml/2006/main" xmlns:w14="http://schemas.microsoft.com/office/word/2010/wordml" xmlns:w15="http://schemas.microsoft.com/office/word/2012/wordml" xmlns:w16cex="http://schemas.microsoft.com/office/word/2018/wordml/cex" xmlns:w16cid="http://schemas.microsoft.com/office/word/2016/wordml/cid" xmlns:w16="http://schemas.microsoft.com/office/word/2018/wordml" xmlns:w16sdtdh="http://schemas.microsoft.com/office/word/2020/wordml/sdtdatahash" xmlns:w16se="http://schemas.microsoft.com/office/word/2015/wordml/symex" xmlns:wpg="http://schemas.microsoft.com/office/word/2010/wordprocessingGroup" xmlns:wpi="http://schemas.microsoft.com/office/word/2010/wordprocessingInk" xmlns:wne="http://schemas.microsoft.com/office/word/2006/wordml" xmlns:wps="http://schemas.microsoft.com/office/word/2010/wordprocessingShape" mc:Ignorable="w14 w15 w16se w16cid w16 w16cex w16sdtdh wp14">
+<w:hdr xmlns:wpc="http://schemas.microsoft.com/office/word/2010/wordprocessingCanvas" xmlns:cx="http://schemas.microsoft.com/office/drawing/2014/chartex" xmlns:cx1="http://schemas.microsoft.com/office/drawing/2015/9/8/chartex" xmlns:cx2="http://schemas.microsoft.com/office/drawing/2015/10/21/chartex" xmlns:cx3="http://schemas.microsoft.com/office/drawing/2016/5/9/chartex" xmlns:cx4="http://schemas.microsoft.com/office/drawing/2016/5/10/chartex" xmlns:cx5="http://schemas.microsoft.com/office/drawing/2016/5/11/chartex" xmlns:cx6="http://schemas.microsoft.com/office/drawing/2016/5/12/chartex" xmlns:cx7="http://schemas.microsoft.com/office/drawing/2016/5/13/chartex" xmlns:cx8="http://schemas.microsoft.com/office/drawing/2016/5/14/chartex" xmlns:mc="http://schemas.openxmlformats.org/markup-compatibility/2006" xmlns:aink="http://schemas.microsoft.com/office/drawing/2016/ink" xmlns:am3d="http://schemas.microsoft.com/office/drawing/2017/model3d" xmlns:o="urn:schemas-microsoft-com:office:office" xmlns:r="http://schemas.openxmlformats.org/officeDocument/2006/relationships" xmlns:m="http://schemas.openxmlformats.org/officeDocument/2006/math" xmlns:v="urn:schemas-microsoft-com:vml" xmlns:wp14="http://schemas.microsoft.com/office/word/2010/wordprocessingDrawing" xmlns:wp="http://schemas.openxmlformats.org/drawingml/2006/wordprocessingDrawing" xmlns:w10="urn:schemas-microsoft-com:office:word" xmlns:w="http://schemas.openxmlformats.org/wordprocessingml/2006/main" xmlns:w14="http://schemas.microsoft.com/office/word/2010/wordml" xmlns:w15="http://schemas.microsoft.com/office/word/2012/wordml" xmlns:w16cex="http://schemas.microsoft.com/office/word/2018/wordml/cex" xmlns:w16cid="http://schemas.microsoft.com/office/word/2016/wordml/cid" xmlns:w16="http://schemas.microsoft.com/office/word/2018/wordml" xmlns:w16sdtdh="http://schemas.microsoft.com/office/word/2020/wordml/sdtdatahash" xmlns:w16se="http://schemas.microsoft.com/office/word/2015/wordml/symex" xmlns:wpg="http://schemas.microsoft.com/office/word/2010/wordprocessingGroup" xmlns:wpi="http://schemas.microsoft.com/office/word/2010/wordprocessingInk" xmlns:wne="http://schemas.microsoft.com/office/word/2006/wordml" xmlns:wps="http://schemas.microsoft.com/office/word/2010/wordprocessingShape" mc:Ignorable="w14 w15 w16se w16cid w16 w16cex w16sdtdh wp14">
   <w:p>
     <w:pPr>
       <w:pStyle w:val="Header"/>
@@ -1916,7 +2107,7 @@
 </file>
 
 <file path=word/header2.xml><?xml version="1.0" encoding="utf-8"?>
-<w:hdr xmlns:wpc="http://schemas.microsoft.com/office/word/2010/wordprocessingCanvas" xmlns:cx="http://schemas.microsoft.com/office/drawing/2014/chartex" xmlns:cx1="http://schemas.microsoft.com/office/drawing/2015/9/8/chartex" xmlns:cx2="http://schemas.microsoft.com/office/drawing/2015/10/21/chartex" xmlns:cx3="http://schemas.microsoft.com/office/drawing/2016/5/9/chartex" xmlns:cx4="http://schemas.microsoft.com/office/drawing/2016/5/10/chartex" xmlns:cx5="http://schemas.microsoft.com/office/drawing/2016/5/11/chartex" xmlns:cx6="http://schemas.microsoft.com/office/drawing/2016/5/12/chartex" xmlns:cx7="http://schemas.microsoft.com/office/drawing/2016/5/13/chartex" xmlns:cx8="http://schemas.microsoft.com/office/drawing/2016/5/14/chartex" xmlns:mc="http://schemas.openxmlformats.org/markup-compatibility/2006" xmlns:aink="http://schemas.microsoft.com/office/drawing/2016/ink" xmlns:am3d="http://schemas.microsoft.com/office/drawing/2017/model3d" xmlns:o="urn:schemas-microsoft-com:office:office" xmlns:oel="http://schemas.microsoft.com/office/2019/extlst" xmlns:r="http://schemas.openxmlformats.org/officeDocument/2006/relationships" xmlns:m="http://schemas.openxmlformats.org/officeDocument/2006/math" xmlns:v="urn:schemas-microsoft-com:vml" xmlns:wp14="http://schemas.microsoft.com/office/word/2010/wordprocessingDrawing" xmlns:wp="http://schemas.openxmlformats.org/drawingml/2006/wordprocessingDrawing" xmlns:w10="urn:schemas-microsoft-com:office:word" xmlns:w="http://schemas.openxmlformats.org/wordprocessingml/2006/main" xmlns:w14="http://schemas.microsoft.com/office/word/2010/wordml" xmlns:w15="http://schemas.microsoft.com/office/word/2012/wordml" xmlns:w16cex="http://schemas.microsoft.com/office/word/2018/wordml/cex" xmlns:w16cid="http://schemas.microsoft.com/office/word/2016/wordml/cid" xmlns:w16="http://schemas.microsoft.com/office/word/2018/wordml" xmlns:w16sdtdh="http://schemas.microsoft.com/office/word/2020/wordml/sdtdatahash" xmlns:w16se="http://schemas.microsoft.com/office/word/2015/wordml/symex" xmlns:wpg="http://schemas.microsoft.com/office/word/2010/wordprocessingGroup" xmlns:wpi="http://schemas.microsoft.com/office/word/2010/wordprocessingInk" xmlns:wne="http://schemas.microsoft.com/office/word/2006/wordml" xmlns:wps="http://schemas.microsoft.com/office/word/2010/wordprocessingShape" mc:Ignorable="w14 w15 w16se w16cid w16 w16cex w16sdtdh wp14">
+<w:hdr xmlns:wpc="http://schemas.microsoft.com/office/word/2010/wordprocessingCanvas" xmlns:cx="http://schemas.microsoft.com/office/drawing/2014/chartex" xmlns:cx1="http://schemas.microsoft.com/office/drawing/2015/9/8/chartex" xmlns:cx2="http://schemas.microsoft.com/office/drawing/2015/10/21/chartex" xmlns:cx3="http://schemas.microsoft.com/office/drawing/2016/5/9/chartex" xmlns:cx4="http://schemas.microsoft.com/office/drawing/2016/5/10/chartex" xmlns:cx5="http://schemas.microsoft.com/office/drawing/2016/5/11/chartex" xmlns:cx6="http://schemas.microsoft.com/office/drawing/2016/5/12/chartex" xmlns:cx7="http://schemas.microsoft.com/office/drawing/2016/5/13/chartex" xmlns:cx8="http://schemas.microsoft.com/office/drawing/2016/5/14/chartex" xmlns:mc="http://schemas.openxmlformats.org/markup-compatibility/2006" xmlns:aink="http://schemas.microsoft.com/office/drawing/2016/ink" xmlns:am3d="http://schemas.microsoft.com/office/drawing/2017/model3d" xmlns:o="urn:schemas-microsoft-com:office:office" xmlns:r="http://schemas.openxmlformats.org/officeDocument/2006/relationships" xmlns:m="http://schemas.openxmlformats.org/officeDocument/2006/math" xmlns:v="urn:schemas-microsoft-com:vml" xmlns:wp14="http://schemas.microsoft.com/office/word/2010/wordprocessingDrawing" xmlns:wp="http://schemas.openxmlformats.org/drawingml/2006/wordprocessingDrawing" xmlns:w10="urn:schemas-microsoft-com:office:word" xmlns:w="http://schemas.openxmlformats.org/wordprocessingml/2006/main" xmlns:w14="http://schemas.microsoft.com/office/word/2010/wordml" xmlns:w15="http://schemas.microsoft.com/office/word/2012/wordml" xmlns:w16cex="http://schemas.microsoft.com/office/word/2018/wordml/cex" xmlns:w16cid="http://schemas.microsoft.com/office/word/2016/wordml/cid" xmlns:w16="http://schemas.microsoft.com/office/word/2018/wordml" xmlns:w16sdtdh="http://schemas.microsoft.com/office/word/2020/wordml/sdtdatahash" xmlns:w16se="http://schemas.microsoft.com/office/word/2015/wordml/symex" xmlns:wpg="http://schemas.microsoft.com/office/word/2010/wordprocessingGroup" xmlns:wpi="http://schemas.microsoft.com/office/word/2010/wordprocessingInk" xmlns:wne="http://schemas.microsoft.com/office/word/2006/wordml" xmlns:wps="http://schemas.microsoft.com/office/word/2010/wordprocessingShape" mc:Ignorable="w14 w15 w16se w16cid w16 w16cex w16sdtdh wp14">
   <w:p>
     <w:pPr>
       <w:pStyle w:val="Header"/>
@@ -1926,7 +2117,7 @@
 </file>
 
 <file path=word/header3.xml><?xml version="1.0" encoding="utf-8"?>
-<w:hdr xmlns:wpc="http://schemas.microsoft.com/office/word/2010/wordprocessingCanvas" xmlns:cx="http://schemas.microsoft.com/office/drawing/2014/chartex" xmlns:cx1="http://schemas.microsoft.com/office/drawing/2015/9/8/chartex" xmlns:cx2="http://schemas.microsoft.com/office/drawing/2015/10/21/chartex" xmlns:cx3="http://schemas.microsoft.com/office/drawing/2016/5/9/chartex" xmlns:cx4="http://schemas.microsoft.com/office/drawing/2016/5/10/chartex" xmlns:cx5="http://schemas.microsoft.com/office/drawing/2016/5/11/chartex" xmlns:cx6="http://schemas.microsoft.com/office/drawing/2016/5/12/chartex" xmlns:cx7="http://schemas.microsoft.com/office/drawing/2016/5/13/chartex" xmlns:cx8="http://schemas.microsoft.com/office/drawing/2016/5/14/chartex" xmlns:mc="http://schemas.openxmlformats.org/markup-compatibility/2006" xmlns:aink="http://schemas.microsoft.com/office/drawing/2016/ink" xmlns:am3d="http://schemas.microsoft.com/office/drawing/2017/model3d" xmlns:o="urn:schemas-microsoft-com:office:office" xmlns:oel="http://schemas.microsoft.com/office/2019/extlst" xmlns:r="http://schemas.openxmlformats.org/officeDocument/2006/relationships" xmlns:m="http://schemas.openxmlformats.org/officeDocument/2006/math" xmlns:v="urn:schemas-microsoft-com:vml" xmlns:wp14="http://schemas.microsoft.com/office/word/2010/wordprocessingDrawing" xmlns:wp="http://schemas.openxmlformats.org/drawingml/2006/wordprocessingDrawing" xmlns:w10="urn:schemas-microsoft-com:office:word" xmlns:w="http://schemas.openxmlformats.org/wordprocessingml/2006/main" xmlns:w14="http://schemas.microsoft.com/office/word/2010/wordml" xmlns:w15="http://schemas.microsoft.com/office/word/2012/wordml" xmlns:w16cex="http://schemas.microsoft.com/office/word/2018/wordml/cex" xmlns:w16cid="http://schemas.microsoft.com/office/word/2016/wordml/cid" xmlns:w16="http://schemas.microsoft.com/office/word/2018/wordml" xmlns:w16sdtdh="http://schemas.microsoft.com/office/word/2020/wordml/sdtdatahash" xmlns:w16se="http://schemas.microsoft.com/office/word/2015/wordml/symex" xmlns:wpg="http://schemas.microsoft.com/office/word/2010/wordprocessingGroup" xmlns:wpi="http://schemas.microsoft.com/office/word/2010/wordprocessingInk" xmlns:wne="http://schemas.microsoft.com/office/word/2006/wordml" xmlns:wps="http://schemas.microsoft.com/office/word/2010/wordprocessingShape" mc:Ignorable="w14 w15 w16se w16cid w16 w16cex w16sdtdh wp14">
+<w:hdr xmlns:wpc="http://schemas.microsoft.com/office/word/2010/wordprocessingCanvas" xmlns:cx="http://schemas.microsoft.com/office/drawing/2014/chartex" xmlns:cx1="http://schemas.microsoft.com/office/drawing/2015/9/8/chartex" xmlns:cx2="http://schemas.microsoft.com/office/drawing/2015/10/21/chartex" xmlns:cx3="http://schemas.microsoft.com/office/drawing/2016/5/9/chartex" xmlns:cx4="http://schemas.microsoft.com/office/drawing/2016/5/10/chartex" xmlns:cx5="http://schemas.microsoft.com/office/drawing/2016/5/11/chartex" xmlns:cx6="http://schemas.microsoft.com/office/drawing/2016/5/12/chartex" xmlns:cx7="http://schemas.microsoft.com/office/drawing/2016/5/13/chartex" xmlns:cx8="http://schemas.microsoft.com/office/drawing/2016/5/14/chartex" xmlns:mc="http://schemas.openxmlformats.org/markup-compatibility/2006" xmlns:aink="http://schemas.microsoft.com/office/drawing/2016/ink" xmlns:am3d="http://schemas.microsoft.com/office/drawing/2017/model3d" xmlns:o="urn:schemas-microsoft-com:office:office" xmlns:r="http://schemas.openxmlformats.org/officeDocument/2006/relationships" xmlns:m="http://schemas.openxmlformats.org/officeDocument/2006/math" xmlns:v="urn:schemas-microsoft-com:vml" xmlns:wp14="http://schemas.microsoft.com/office/word/2010/wordprocessingDrawing" xmlns:wp="http://schemas.openxmlformats.org/drawingml/2006/wordprocessingDrawing" xmlns:w10="urn:schemas-microsoft-com:office:word" xmlns:w="http://schemas.openxmlformats.org/wordprocessingml/2006/main" xmlns:w14="http://schemas.microsoft.com/office/word/2010/wordml" xmlns:w15="http://schemas.microsoft.com/office/word/2012/wordml" xmlns:w16cex="http://schemas.microsoft.com/office/word/2018/wordml/cex" xmlns:w16cid="http://schemas.microsoft.com/office/word/2016/wordml/cid" xmlns:w16="http://schemas.microsoft.com/office/word/2018/wordml" xmlns:w16sdtdh="http://schemas.microsoft.com/office/word/2020/wordml/sdtdatahash" xmlns:w16se="http://schemas.microsoft.com/office/word/2015/wordml/symex" xmlns:wpg="http://schemas.microsoft.com/office/word/2010/wordprocessingGroup" xmlns:wpi="http://schemas.microsoft.com/office/word/2010/wordprocessingInk" xmlns:wne="http://schemas.microsoft.com/office/word/2006/wordml" xmlns:wps="http://schemas.microsoft.com/office/word/2010/wordprocessingShape" mc:Ignorable="w14 w15 w16se w16cid w16 w16cex w16sdtdh wp14">
   <w:p>
     <w:pPr>
       <w:pStyle w:val="Header"/>
@@ -1936,11 +2127,11 @@
 </file>
 
 <file path=word/numbering.xml><?xml version="1.0" encoding="utf-8"?>
-<w:numbering xmlns:wpc="http://schemas.microsoft.com/office/word/2010/wordprocessingCanvas" xmlns:cx="http://schemas.microsoft.com/office/drawing/2014/chartex" xmlns:cx1="http://schemas.microsoft.com/office/drawing/2015/9/8/chartex" xmlns:cx2="http://schemas.microsoft.com/office/drawing/2015/10/21/chartex" xmlns:cx3="http://schemas.microsoft.com/office/drawing/2016/5/9/chartex" xmlns:cx4="http://schemas.microsoft.com/office/drawing/2016/5/10/chartex" xmlns:cx5="http://schemas.microsoft.com/office/drawing/2016/5/11/chartex" xmlns:cx6="http://schemas.microsoft.com/office/drawing/2016/5/12/chartex" xmlns:cx7="http://schemas.microsoft.com/office/drawing/2016/5/13/chartex" xmlns:cx8="http://schemas.microsoft.com/office/drawing/2016/5/14/chartex" xmlns:mc="http://schemas.openxmlformats.org/markup-compatibility/2006" xmlns:aink="http://schemas.microsoft.com/office/drawing/2016/ink" xmlns:am3d="http://schemas.microsoft.com/office/drawing/2017/model3d" xmlns:o="urn:schemas-microsoft-com:office:office" xmlns:oel="http://schemas.microsoft.com/office/2019/extlst" xmlns:r="http://schemas.openxmlformats.org/officeDocument/2006/relationships" xmlns:m="http://schemas.openxmlformats.org/officeDocument/2006/math" xmlns:v="urn:schemas-microsoft-com:vml" xmlns:wp14="http://schemas.microsoft.com/office/word/2010/wordprocessingDrawing" xmlns:wp="http://schemas.openxmlformats.org/drawingml/2006/wordprocessingDrawing" xmlns:w10="urn:schemas-microsoft-com:office:word" xmlns:w="http://schemas.openxmlformats.org/wordprocessingml/2006/main" xmlns:w14="http://schemas.microsoft.com/office/word/2010/wordml" xmlns:w15="http://schemas.microsoft.com/office/word/2012/wordml" xmlns:w16cex="http://schemas.microsoft.com/office/word/2018/wordml/cex" xmlns:w16cid="http://schemas.microsoft.com/office/word/2016/wordml/cid" xmlns:w16="http://schemas.microsoft.com/office/word/2018/wordml" xmlns:w16sdtdh="http://schemas.microsoft.com/office/word/2020/wordml/sdtdatahash" xmlns:w16se="http://schemas.microsoft.com/office/word/2015/wordml/symex" xmlns:wpg="http://schemas.microsoft.com/office/word/2010/wordprocessingGroup" xmlns:wpi="http://schemas.microsoft.com/office/word/2010/wordprocessingInk" xmlns:wne="http://schemas.microsoft.com/office/word/2006/wordml" xmlns:wps="http://schemas.microsoft.com/office/word/2010/wordprocessingShape" mc:Ignorable="w14 w15 w16se w16cid w16 w16cex w16sdtdh wp14">
+<w:numbering xmlns:wpc="http://schemas.microsoft.com/office/word/2010/wordprocessingCanvas" xmlns:cx="http://schemas.microsoft.com/office/drawing/2014/chartex" xmlns:cx1="http://schemas.microsoft.com/office/drawing/2015/9/8/chartex" xmlns:cx2="http://schemas.microsoft.com/office/drawing/2015/10/21/chartex" xmlns:cx3="http://schemas.microsoft.com/office/drawing/2016/5/9/chartex" xmlns:cx4="http://schemas.microsoft.com/office/drawing/2016/5/10/chartex" xmlns:cx5="http://schemas.microsoft.com/office/drawing/2016/5/11/chartex" xmlns:cx6="http://schemas.microsoft.com/office/drawing/2016/5/12/chartex" xmlns:cx7="http://schemas.microsoft.com/office/drawing/2016/5/13/chartex" xmlns:cx8="http://schemas.microsoft.com/office/drawing/2016/5/14/chartex" xmlns:mc="http://schemas.openxmlformats.org/markup-compatibility/2006" xmlns:aink="http://schemas.microsoft.com/office/drawing/2016/ink" xmlns:am3d="http://schemas.microsoft.com/office/drawing/2017/model3d" xmlns:o="urn:schemas-microsoft-com:office:office" xmlns:r="http://schemas.openxmlformats.org/officeDocument/2006/relationships" xmlns:m="http://schemas.openxmlformats.org/officeDocument/2006/math" xmlns:v="urn:schemas-microsoft-com:vml" xmlns:wp14="http://schemas.microsoft.com/office/word/2010/wordprocessingDrawing" xmlns:wp="http://schemas.openxmlformats.org/drawingml/2006/wordprocessingDrawing" xmlns:w10="urn:schemas-microsoft-com:office:word" xmlns:w="http://schemas.openxmlformats.org/wordprocessingml/2006/main" xmlns:w14="http://schemas.microsoft.com/office/word/2010/wordml" xmlns:w15="http://schemas.microsoft.com/office/word/2012/wordml" xmlns:w16cex="http://schemas.microsoft.com/office/word/2018/wordml/cex" xmlns:w16cid="http://schemas.microsoft.com/office/word/2016/wordml/cid" xmlns:w16="http://schemas.microsoft.com/office/word/2018/wordml" xmlns:w16sdtdh="http://schemas.microsoft.com/office/word/2020/wordml/sdtdatahash" xmlns:w16se="http://schemas.microsoft.com/office/word/2015/wordml/symex" xmlns:wpg="http://schemas.microsoft.com/office/word/2010/wordprocessingGroup" xmlns:wpi="http://schemas.microsoft.com/office/word/2010/wordprocessingInk" xmlns:wne="http://schemas.microsoft.com/office/word/2006/wordml" xmlns:wps="http://schemas.microsoft.com/office/word/2010/wordprocessingShape" mc:Ignorable="w14 w15 w16se w16cid w16 w16cex w16sdtdh wp14">
   <w:abstractNum w:abstractNumId="0" w15:restartNumberingAfterBreak="0">
     <w:nsid w:val="FFFFFF7C"/>
     <w:multiLevelType w:val="singleLevel"/>
-    <w:tmpl w:val="ABAA2AA2"/>
+    <w:tmpl w:val="1A76A3B6"/>
     <w:lvl w:ilvl="0">
       <w:start w:val="1"/>
       <w:numFmt w:val="decimal"/>
@@ -1957,7 +2148,7 @@
   <w:abstractNum w:abstractNumId="1" w15:restartNumberingAfterBreak="0">
     <w:nsid w:val="FFFFFF7D"/>
     <w:multiLevelType w:val="singleLevel"/>
-    <w:tmpl w:val="5F1E8EC6"/>
+    <w:tmpl w:val="41A81410"/>
     <w:lvl w:ilvl="0">
       <w:start w:val="1"/>
       <w:numFmt w:val="decimal"/>
@@ -1974,7 +2165,7 @@
   <w:abstractNum w:abstractNumId="2" w15:restartNumberingAfterBreak="0">
     <w:nsid w:val="FFFFFF7E"/>
     <w:multiLevelType w:val="singleLevel"/>
-    <w:tmpl w:val="BCD23374"/>
+    <w:tmpl w:val="0416346A"/>
     <w:lvl w:ilvl="0">
       <w:start w:val="1"/>
       <w:numFmt w:val="decimal"/>
@@ -1991,7 +2182,7 @@
   <w:abstractNum w:abstractNumId="3" w15:restartNumberingAfterBreak="0">
     <w:nsid w:val="FFFFFF7F"/>
     <w:multiLevelType w:val="singleLevel"/>
-    <w:tmpl w:val="E1D654CE"/>
+    <w:tmpl w:val="55480472"/>
     <w:lvl w:ilvl="0">
       <w:start w:val="1"/>
       <w:numFmt w:val="decimal"/>
@@ -2008,7 +2199,7 @@
   <w:abstractNum w:abstractNumId="4" w15:restartNumberingAfterBreak="0">
     <w:nsid w:val="FFFFFF80"/>
     <w:multiLevelType w:val="singleLevel"/>
-    <w:tmpl w:val="83025322"/>
+    <w:tmpl w:val="55E80606"/>
     <w:lvl w:ilvl="0">
       <w:start w:val="1"/>
       <w:numFmt w:val="bullet"/>
@@ -2028,7 +2219,7 @@
   <w:abstractNum w:abstractNumId="5" w15:restartNumberingAfterBreak="0">
     <w:nsid w:val="FFFFFF81"/>
     <w:multiLevelType w:val="singleLevel"/>
-    <w:tmpl w:val="A8507D18"/>
+    <w:tmpl w:val="28F82C42"/>
     <w:lvl w:ilvl="0">
       <w:start w:val="1"/>
       <w:numFmt w:val="bullet"/>
@@ -2048,7 +2239,7 @@
   <w:abstractNum w:abstractNumId="6" w15:restartNumberingAfterBreak="0">
     <w:nsid w:val="FFFFFF82"/>
     <w:multiLevelType w:val="singleLevel"/>
-    <w:tmpl w:val="1F487F1A"/>
+    <w:tmpl w:val="61B865EA"/>
     <w:lvl w:ilvl="0">
       <w:start w:val="1"/>
       <w:numFmt w:val="bullet"/>
@@ -2068,7 +2259,7 @@
   <w:abstractNum w:abstractNumId="7" w15:restartNumberingAfterBreak="0">
     <w:nsid w:val="FFFFFF83"/>
     <w:multiLevelType w:val="singleLevel"/>
-    <w:tmpl w:val="3B1E594C"/>
+    <w:tmpl w:val="9DF68914"/>
     <w:lvl w:ilvl="0">
       <w:start w:val="1"/>
       <w:numFmt w:val="bullet"/>
@@ -2088,7 +2279,7 @@
   <w:abstractNum w:abstractNumId="8" w15:restartNumberingAfterBreak="0">
     <w:nsid w:val="FFFFFF88"/>
     <w:multiLevelType w:val="singleLevel"/>
-    <w:tmpl w:val="997EF01C"/>
+    <w:tmpl w:val="558C553C"/>
     <w:lvl w:ilvl="0">
       <w:start w:val="1"/>
       <w:numFmt w:val="decimal"/>
@@ -2105,7 +2296,7 @@
   <w:abstractNum w:abstractNumId="9" w15:restartNumberingAfterBreak="0">
     <w:nsid w:val="FFFFFF89"/>
     <w:multiLevelType w:val="singleLevel"/>
-    <w:tmpl w:val="A0A67EAE"/>
+    <w:tmpl w:val="900CAE42"/>
     <w:lvl w:ilvl="0">
       <w:start w:val="1"/>
       <w:numFmt w:val="bullet"/>
@@ -3104,12 +3295,13 @@
     <w:uiPriority w:val="9"/>
     <w:unhideWhenUsed/>
     <w:qFormat/>
-    <w:rsid w:val="00E916C9"/>
+    <w:rsid w:val="00A44EBB"/>
     <w:pPr>
       <w:pageBreakBefore w:val="0"/>
       <w:numPr>
         <w:numId w:val="0"/>
       </w:numPr>
+      <w:spacing w:before="120" w:after="200"/>
       <w:outlineLvl w:val="2"/>
     </w:pPr>
   </w:style>
@@ -3699,7 +3891,7 @@
     <w:basedOn w:val="DefaultParagraphFont"/>
     <w:link w:val="Heading3"/>
     <w:uiPriority w:val="9"/>
-    <w:rsid w:val="00E916C9"/>
+    <w:rsid w:val="00A44EBB"/>
     <w:rPr>
       <w:rFonts w:eastAsiaTheme="majorEastAsia" w:cstheme="minorHAnsi"/>
       <w:b/>
@@ -3814,12 +4006,12 @@
     <w:basedOn w:val="Normal"/>
     <w:next w:val="Normal"/>
     <w:qFormat/>
-    <w:rsid w:val="0006667A"/>
+    <w:rsid w:val="00D07F88"/>
     <w:pPr>
       <w:autoSpaceDE w:val="0"/>
       <w:autoSpaceDN w:val="0"/>
       <w:adjustRightInd w:val="0"/>
-      <w:spacing w:line="240" w:lineRule="auto"/>
+      <w:spacing w:after="160" w:line="240" w:lineRule="auto"/>
       <w:jc w:val="center"/>
     </w:pPr>
     <w:rPr>
@@ -4151,7 +4343,7 @@
     <w:name w:val="Table"/>
     <w:basedOn w:val="TableGrid"/>
     <w:uiPriority w:val="99"/>
-    <w:rsid w:val="001206ED"/>
+    <w:rsid w:val="00922F21"/>
     <w:tblPr/>
     <w:tblStylePr w:type="firstRow">
       <w:rPr>
@@ -4163,23 +4355,34 @@
         <w:shd w:val="clear" w:color="auto" w:fill="D9D9D9" w:themeFill="background1" w:themeFillShade="D9"/>
       </w:tcPr>
     </w:tblStylePr>
+    <w:tblStylePr w:type="lastRow">
+      <w:rPr>
+        <w:b/>
+      </w:rPr>
+    </w:tblStylePr>
+    <w:tblStylePr w:type="lastCol">
+      <w:rPr>
+        <w:b/>
+      </w:rPr>
+    </w:tblStylePr>
   </w:style>
   <w:style w:type="paragraph" w:customStyle="1" w:styleId="FigDesc">
     <w:name w:val="FigDesc"/>
     <w:basedOn w:val="Normal"/>
     <w:link w:val="FigDescChar"/>
     <w:qFormat/>
-    <w:rsid w:val="001E228E"/>
+    <w:rsid w:val="00A44EBB"/>
     <w:pPr>
       <w:keepNext/>
       <w:keepLines/>
+      <w:spacing w:after="200"/>
     </w:pPr>
   </w:style>
   <w:style w:type="character" w:customStyle="1" w:styleId="FigDescChar">
     <w:name w:val="FigDesc Char"/>
     <w:basedOn w:val="DefaultParagraphFont"/>
     <w:link w:val="FigDesc"/>
-    <w:rsid w:val="001E228E"/>
+    <w:rsid w:val="00A44EBB"/>
     <w:rPr>
       <w:sz w:val="24"/>
     </w:rPr>

</xml_diff>